<commit_message>
master rev2.2: Zbornik 2
</commit_message>
<xml_diff>
--- a/documentation/Zbornik_Đorđe_Mišeljić.docx
+++ b/documentation/Zbornik_Đorđe_Mišeljić.docx
@@ -1467,7 +1467,10 @@
       </w:r>
       <w:proofErr w:type="gramStart"/>
       <w:r>
-        <w:t>Obećavajući faktor za promenu trenutnog stanja u hardverskoj industriji je nova, besplatna i otvorena arhitektura pod nazivom RISC-V.</w:t>
+        <w:t>Obećavajući faktor za promenu trenutnog stanja u hardverskoj industriji je nova, besplatna i otvorena arhitektura pod nazivom RISC-V</w:t>
+      </w:r>
+      <w:r>
+        <w:t>.</w:t>
       </w:r>
       <w:proofErr w:type="gramEnd"/>
       <w:r>
@@ -1487,7 +1490,19 @@
       </w:r>
       <w:proofErr w:type="gramEnd"/>
       <w:r>
-        <w:t xml:space="preserve"> osnovnog seta instrukcija, moguće je dodati različite ekstenzije koje su specijalno dizajnirane za različite komercijalne i naučne svrhe.</w:t>
+        <w:t xml:space="preserve"> osnovnog seta instrukcija, moguće je dodati </w:t>
+      </w:r>
+      <w:r>
+        <w:t>pro</w:t>
+      </w:r>
+      <w:r>
+        <w:rPr>
+          <w:lang w:val="sr-Latn-RS"/>
+        </w:rPr>
+        <w:t>širenja</w:t>
+      </w:r>
+      <w:r>
+        <w:t xml:space="preserve"> koje su specijalno dizajnirane za različite komercijalne i naučne svrhe.</w:t>
       </w:r>
       <w:r>
         <w:t xml:space="preserve"> </w:t>
@@ -1498,7 +1513,13 @@
       </w:r>
       <w:proofErr w:type="gramEnd"/>
       <w:r>
-        <w:t xml:space="preserve"> ovim na umu, moguće je da sa različitim ekstenzijama, RISC-V nađe primenu kako u oblasti visokih performansi tako i u oblasti uređaja male potrošnje energije, te na taj način napravi otvoreni standard za hardver. Benefit ovoga je razvoj softvera koji </w:t>
+        <w:t xml:space="preserve"> ovim na umu, moguće je da RISC-V nađe primenu kako u oblasti visokih performansi tako i u oblasti uređaja male potrošnje energije, te na taj način napravi otvoreni standard za hardver. </w:t>
+      </w:r>
+      <w:r>
+        <w:t>Prednost</w:t>
+      </w:r>
+      <w:r>
+        <w:t xml:space="preserve"> ovoga je razvoj softvera koji </w:t>
       </w:r>
       <w:proofErr w:type="gramStart"/>
       <w:r>
@@ -1689,10 +1710,28 @@
         <w:t xml:space="preserve"> Linux-u, na b</w:t>
       </w:r>
       <w:r>
-        <w:t xml:space="preserve">ilo kojoj FPGA razvojnoj ploči. </w:t>
-      </w:r>
-      <w:r>
-        <w:t>Stoga p</w:t>
+        <w:t>ilo kojoj FPGA razvojnoj ploči</w:t>
+      </w:r>
+      <w:r>
+        <w:t xml:space="preserve"> [</w:t>
+      </w:r>
+      <w:r>
+        <w:t>2</w:t>
+      </w:r>
+      <w:r>
+        <w:t>]</w:t>
+      </w:r>
+      <w:r>
+        <w:t xml:space="preserve">. </w:t>
+      </w:r>
+      <w:r>
+        <w:t>Stoga</w:t>
+      </w:r>
+      <w:r>
+        <w:t>,</w:t>
+      </w:r>
+      <w:r>
+        <w:t xml:space="preserve"> p</w:t>
       </w:r>
       <w:r>
         <w:t xml:space="preserve">ostoji velika zainteresovanost za dizajn </w:t>
@@ -1704,15 +1743,7 @@
         <w:t>soft-core</w:t>
       </w:r>
       <w:r>
-        <w:t xml:space="preserve"> RISC-V procesora, budući da </w:t>
-      </w:r>
-      <w:proofErr w:type="gramStart"/>
-      <w:r>
-        <w:t>će</w:t>
-      </w:r>
-      <w:proofErr w:type="gramEnd"/>
-      <w:r>
-        <w:t xml:space="preserve"> ove implementacije verovatno zameniti ulogu Xilinx-ovog </w:t>
+        <w:t xml:space="preserve"> RISC-V procesora, budući da će ove implementacije verovatno zameniti ulogu Xilinx-ovog </w:t>
       </w:r>
       <w:r>
         <w:t>MicroBlaze</w:t>
@@ -1798,7 +1829,13 @@
         <w:t>keš</w:t>
       </w:r>
       <w:r>
-        <w:t xml:space="preserve"> memorije koja zbog težnje da bude što veća, zauzima veliki deo ukupne površine čipa. Dakle, benefiti skrivenih memorija se ne smeju ignorisati, čak i u oblastima procesiranja </w:t>
+        <w:t xml:space="preserve"> memorije</w:t>
+      </w:r>
+      <w:r>
+        <w:t>,</w:t>
+      </w:r>
+      <w:r>
+        <w:t xml:space="preserve"> koja zbog težnje da bude što veća, zauzima veliki deo ukupne površine čipa. Dakle, benefiti skrivenih memorija se ne smeju ignorisati, čak i u oblastima procesiranja </w:t>
       </w:r>
       <w:proofErr w:type="gramStart"/>
       <w:r>
@@ -2176,7 +2213,45 @@
           <w:rFonts w:cstheme="minorHAnsi"/>
           <w:szCs w:val="20"/>
         </w:rPr>
-        <w:t>Iz ovoga proizlaze formule 1, 2 i 3.</w:t>
+        <w:t>Iz ovoga proizlaze formule 1, 2 i 3</w:t>
+      </w:r>
+      <w:r>
+        <w:rPr>
+          <w:rFonts w:cstheme="minorHAnsi"/>
+          <w:szCs w:val="20"/>
+        </w:rPr>
+        <w:t xml:space="preserve"> </w:t>
+      </w:r>
+      <w:r>
+        <w:rPr>
+          <w:rFonts w:cstheme="minorHAnsi"/>
+          <w:szCs w:val="20"/>
+          <w:lang w:val="en-US"/>
+        </w:rPr>
+        <w:t>[</w:t>
+      </w:r>
+      <w:r>
+        <w:rPr>
+          <w:rFonts w:cstheme="minorHAnsi"/>
+          <w:szCs w:val="20"/>
+          <w:lang w:val="en-US"/>
+        </w:rPr>
+        <w:t>3</w:t>
+      </w:r>
+      <w:r>
+        <w:rPr>
+          <w:rFonts w:cstheme="minorHAnsi"/>
+          <w:szCs w:val="20"/>
+          <w:lang w:val="en-US"/>
+        </w:rPr>
+        <w:t>]</w:t>
+      </w:r>
+      <w:r>
+        <w:rPr>
+          <w:rFonts w:cstheme="minorHAnsi"/>
+          <w:szCs w:val="20"/>
+        </w:rPr>
+        <w:t>.</w:t>
       </w:r>
       <w:proofErr w:type="gramEnd"/>
     </w:p>
@@ -3173,7 +3248,7 @@
           <w:rFonts w:cstheme="minorHAnsi"/>
           <w:szCs w:val="20"/>
         </w:rPr>
-        <w:t>2</w:t>
+        <w:t>4</w:t>
       </w:r>
       <w:r>
         <w:rPr>
@@ -3203,7 +3278,21 @@
           <w:rFonts w:cstheme="minorHAnsi"/>
           <w:szCs w:val="20"/>
         </w:rPr>
-        <w:t xml:space="preserve"> rastuću ivicu takta. Može se uključiti izlazni registar, čime se unosi dodatan takt kašnjenja pri čitanju, </w:t>
+        <w:t xml:space="preserve"> rastuću ivicu </w:t>
+      </w:r>
+      <w:r>
+        <w:rPr>
+          <w:rFonts w:cstheme="minorHAnsi"/>
+          <w:szCs w:val="20"/>
+        </w:rPr>
+        <w:t>sinhronizacionog signala</w:t>
+      </w:r>
+      <w:r>
+        <w:rPr>
+          <w:rFonts w:cstheme="minorHAnsi"/>
+          <w:szCs w:val="20"/>
+        </w:rPr>
+        <w:t xml:space="preserve">. Može se uključiti izlazni registar, čime se unosi dodatan takt kašnjenja pri čitanju, </w:t>
       </w:r>
       <w:proofErr w:type="gramStart"/>
       <w:r>
@@ -3376,7 +3465,7 @@
           <w:rFonts w:cstheme="minorHAnsi"/>
           <w:szCs w:val="20"/>
         </w:rPr>
-        <w:t>3</w:t>
+        <w:t>5</w:t>
       </w:r>
       <w:r>
         <w:rPr>
@@ -3413,7 +3502,7 @@
           <w:rFonts w:cstheme="minorHAnsi"/>
           <w:szCs w:val="20"/>
         </w:rPr>
-        <w:t>4</w:t>
+        <w:t>6</w:t>
       </w:r>
       <w:r>
         <w:rPr>
@@ -3657,46 +3746,144 @@
           <w:rFonts w:cstheme="minorHAnsi"/>
           <w:szCs w:val="20"/>
         </w:rPr>
-        <w:t xml:space="preserve"> Veličina bloka </w:t>
+        <w:t xml:space="preserve"> Veličina bloka od </w:t>
+      </w:r>
+      <w:r>
+        <w:rPr>
+          <w:rFonts w:cstheme="minorHAnsi"/>
+          <w:i/>
+          <w:szCs w:val="20"/>
+        </w:rPr>
+        <w:t>B</w:t>
+      </w:r>
+      <w:r>
+        <w:rPr>
+          <w:rFonts w:cstheme="minorHAnsi"/>
+          <w:szCs w:val="20"/>
+        </w:rPr>
+        <w:t xml:space="preserve"> bajtova, znači da će nižih </w:t>
+      </w:r>
+      <w:r>
+        <w:rPr>
+          <w:rFonts w:cstheme="minorHAnsi"/>
+          <w:i/>
+          <w:szCs w:val="20"/>
+        </w:rPr>
+        <w:t>b=</w:t>
       </w:r>
       <w:proofErr w:type="gramStart"/>
       <w:r>
         <w:rPr>
           <w:rFonts w:cstheme="minorHAnsi"/>
-          <w:szCs w:val="20"/>
-        </w:rPr>
-        <w:t>od</w:t>
+          <w:i/>
+          <w:szCs w:val="20"/>
+        </w:rPr>
+        <w:t>ceil(</w:t>
       </w:r>
       <w:proofErr w:type="gramEnd"/>
       <w:r>
         <w:rPr>
           <w:rFonts w:cstheme="minorHAnsi"/>
+          <w:i/>
+          <w:szCs w:val="20"/>
+        </w:rPr>
+        <w:t>log</w:t>
+      </w:r>
+      <w:r>
+        <w:rPr>
+          <w:rFonts w:cstheme="minorHAnsi"/>
+          <w:i/>
+          <w:szCs w:val="20"/>
+          <w:vertAlign w:val="subscript"/>
+        </w:rPr>
+        <w:t>2</w:t>
+      </w:r>
+      <w:r>
+        <w:rPr>
+          <w:rFonts w:cstheme="minorHAnsi"/>
+          <w:i/>
+          <w:szCs w:val="20"/>
+        </w:rPr>
+        <w:t>B</w:t>
+      </w:r>
+      <w:r>
+        <w:rPr>
+          <w:rFonts w:cstheme="minorHAnsi"/>
+          <w:i/>
+          <w:szCs w:val="20"/>
+        </w:rPr>
+        <w:t>)</w:t>
+      </w:r>
+      <w:r>
+        <w:rPr>
+          <w:rFonts w:cstheme="minorHAnsi"/>
+          <w:szCs w:val="20"/>
+        </w:rPr>
+        <w:t xml:space="preserve"> bita u adresi referencirati bajt u bloku (eng. </w:t>
+      </w:r>
+      <w:r>
+        <w:rPr>
+          <w:rFonts w:cstheme="minorHAnsi"/>
+          <w:i/>
+          <w:szCs w:val="20"/>
+        </w:rPr>
+        <w:t>byte in block, bib</w:t>
+      </w:r>
+      <w:r>
+        <w:rPr>
+          <w:rFonts w:cstheme="minorHAnsi"/>
+          <w:szCs w:val="20"/>
+        </w:rPr>
+        <w:t xml:space="preserve">). Sa veličinom keša od </w:t>
+      </w:r>
+      <w:r>
+        <w:rPr>
+          <w:rFonts w:cstheme="minorHAnsi"/>
+          <w:i/>
+          <w:szCs w:val="20"/>
+        </w:rPr>
+        <w:t>C</w:t>
+      </w:r>
+      <w:r>
+        <w:rPr>
+          <w:rFonts w:cstheme="minorHAnsi"/>
+          <w:szCs w:val="20"/>
+        </w:rPr>
+        <w:t xml:space="preserve"> bajtova, širina adrese keš memorije će biti </w:t>
+      </w:r>
+      <w:r>
+        <w:rPr>
+          <w:rFonts w:cstheme="minorHAnsi"/>
+          <w:i/>
+          <w:szCs w:val="20"/>
+        </w:rPr>
+        <w:t>c=</w:t>
+      </w:r>
+      <w:r>
+        <w:rPr>
+          <w:rFonts w:cstheme="minorHAnsi"/>
+          <w:i/>
           <w:szCs w:val="20"/>
         </w:rPr>
         <w:t xml:space="preserve"> </w:t>
       </w:r>
-      <w:r>
-        <w:rPr>
-          <w:rFonts w:cstheme="minorHAnsi"/>
-          <w:i/>
-          <w:szCs w:val="20"/>
-        </w:rPr>
-        <w:t>B</w:t>
-      </w:r>
-      <w:r>
-        <w:rPr>
-          <w:rFonts w:cstheme="minorHAnsi"/>
-          <w:szCs w:val="20"/>
-        </w:rPr>
-        <w:t xml:space="preserve"> bajtova, znači da će nižih </w:t>
-      </w:r>
-      <w:r>
-        <w:rPr>
-          <w:rFonts w:cstheme="minorHAnsi"/>
-          <w:i/>
-          <w:szCs w:val="20"/>
-        </w:rPr>
-        <w:t>b=log</w:t>
+      <w:proofErr w:type="gramStart"/>
+      <w:r>
+        <w:rPr>
+          <w:rFonts w:cstheme="minorHAnsi"/>
+          <w:i/>
+          <w:szCs w:val="20"/>
+        </w:rPr>
+        <w:t>ceil(</w:t>
+      </w:r>
+      <w:proofErr w:type="gramEnd"/>
+      <w:r>
+        <w:rPr>
+          <w:rFonts w:cstheme="minorHAnsi"/>
+          <w:i/>
+          <w:szCs w:val="20"/>
+        </w:rPr>
+        <w:t>log</w:t>
       </w:r>
       <w:r>
         <w:rPr>
@@ -3713,70 +3900,15 @@
           <w:i/>
           <w:szCs w:val="20"/>
         </w:rPr>
-        <w:t>B</w:t>
-      </w:r>
-      <w:r>
-        <w:rPr>
-          <w:rFonts w:cstheme="minorHAnsi"/>
-          <w:szCs w:val="20"/>
-        </w:rPr>
-        <w:t xml:space="preserve"> bita u adresi referencirati bajt u bloku (eng. byte in block, bib). </w:t>
-      </w:r>
-      <w:proofErr w:type="gramStart"/>
-      <w:r>
-        <w:rPr>
-          <w:rFonts w:cstheme="minorHAnsi"/>
-          <w:szCs w:val="20"/>
-        </w:rPr>
-        <w:t>Sa</w:t>
-      </w:r>
-      <w:proofErr w:type="gramEnd"/>
-      <w:r>
-        <w:rPr>
-          <w:rFonts w:cstheme="minorHAnsi"/>
-          <w:szCs w:val="20"/>
-        </w:rPr>
-        <w:t xml:space="preserve"> veličinom keša od </w:t>
-      </w:r>
-      <w:r>
-        <w:rPr>
-          <w:rFonts w:cstheme="minorHAnsi"/>
-          <w:i/>
-          <w:szCs w:val="20"/>
-        </w:rPr>
         <w:t>C</w:t>
       </w:r>
       <w:r>
         <w:rPr>
           <w:rFonts w:cstheme="minorHAnsi"/>
-          <w:szCs w:val="20"/>
-        </w:rPr>
-        <w:t xml:space="preserve"> bajtova, širina adrese keš memorije će biti </w:t>
-      </w:r>
-      <w:r>
-        <w:rPr>
-          <w:rFonts w:cstheme="minorHAnsi"/>
-          <w:i/>
-          <w:szCs w:val="20"/>
-        </w:rPr>
-        <w:t>c=log</w:t>
-      </w:r>
-      <w:r>
-        <w:rPr>
-          <w:rFonts w:cstheme="minorHAnsi"/>
-          <w:i/>
-          <w:szCs w:val="20"/>
-          <w:vertAlign w:val="subscript"/>
-        </w:rPr>
-        <w:t>2</w:t>
-      </w:r>
-      <w:r>
-        <w:rPr>
-          <w:rFonts w:cstheme="minorHAnsi"/>
-          <w:i/>
-          <w:szCs w:val="20"/>
-        </w:rPr>
-        <w:t>C</w:t>
+          <w:i/>
+          <w:szCs w:val="20"/>
+        </w:rPr>
+        <w:t>)</w:t>
       </w:r>
       <w:r>
         <w:rPr>
@@ -3961,7 +4093,59 @@
           <w:rFonts w:cstheme="minorHAnsi"/>
           <w:szCs w:val="20"/>
         </w:rPr>
-        <w:t xml:space="preserve"> U ovom radu, prvi nivo keša </w:t>
+        <w:t xml:space="preserve"> </w:t>
+      </w:r>
+    </w:p>
+    <w:p>
+      <w:pPr>
+        <w:spacing w:before="60"/>
+        <w:rPr>
+          <w:rFonts w:cstheme="minorHAnsi"/>
+          <w:szCs w:val="20"/>
+        </w:rPr>
+      </w:pPr>
+      <w:r>
+        <w:rPr>
+          <w:rFonts w:cstheme="minorHAnsi"/>
+          <w:szCs w:val="20"/>
+        </w:rPr>
+        <w:lastRenderedPageBreak/>
+        <w:t xml:space="preserve">U ovom radu, prvi nivo keša </w:t>
+      </w:r>
+      <w:r>
+        <w:rPr>
+          <w:rFonts w:cstheme="minorHAnsi"/>
+          <w:szCs w:val="20"/>
+        </w:rPr>
+        <w:t>je</w:t>
+      </w:r>
+      <w:r>
+        <w:rPr>
+          <w:rFonts w:cstheme="minorHAnsi"/>
+          <w:szCs w:val="20"/>
+        </w:rPr>
+        <w:t xml:space="preserve"> implementiran kao</w:t>
+      </w:r>
+      <w:r>
+        <w:rPr>
+          <w:rFonts w:cstheme="minorHAnsi"/>
+          <w:szCs w:val="20"/>
+        </w:rPr>
+        <w:t xml:space="preserve"> direktno mapiran</w:t>
+      </w:r>
+      <w:r>
+        <w:rPr>
+          <w:rFonts w:cstheme="minorHAnsi"/>
+          <w:szCs w:val="20"/>
+        </w:rPr>
+        <w:t xml:space="preserve"> keš </w:t>
+      </w:r>
+      <w:r>
+        <w:rPr>
+          <w:rFonts w:cstheme="minorHAnsi"/>
+          <w:szCs w:val="20"/>
+        </w:rPr>
+        <w:t xml:space="preserve">sastavljen </w:t>
       </w:r>
       <w:proofErr w:type="gramStart"/>
       <w:r>
@@ -3969,59 +4153,9 @@
           <w:rFonts w:cstheme="minorHAnsi"/>
           <w:szCs w:val="20"/>
         </w:rPr>
-        <w:t>će</w:t>
+        <w:t>od</w:t>
       </w:r>
       <w:proofErr w:type="gramEnd"/>
-      <w:r>
-        <w:rPr>
-          <w:rFonts w:cstheme="minorHAnsi"/>
-          <w:szCs w:val="20"/>
-        </w:rPr>
-        <w:t xml:space="preserve"> biti</w:t>
-      </w:r>
-      <w:r>
-        <w:rPr>
-          <w:rFonts w:cstheme="minorHAnsi"/>
-          <w:szCs w:val="20"/>
-        </w:rPr>
-        <w:t xml:space="preserve"> implementiran kao</w:t>
-      </w:r>
-      <w:r>
-        <w:rPr>
-          <w:rFonts w:cstheme="minorHAnsi"/>
-          <w:szCs w:val="20"/>
-        </w:rPr>
-        <w:t xml:space="preserve"> </w:t>
-      </w:r>
-      <w:r>
-        <w:rPr>
-          <w:rFonts w:cstheme="minorHAnsi"/>
-          <w:szCs w:val="20"/>
-        </w:rPr>
-        <w:lastRenderedPageBreak/>
-        <w:t>direktno mapiran</w:t>
-      </w:r>
-      <w:r>
-        <w:rPr>
-          <w:rFonts w:cstheme="minorHAnsi"/>
-          <w:szCs w:val="20"/>
-        </w:rPr>
-        <w:t xml:space="preserve"> keš </w:t>
-      </w:r>
-      <w:r>
-        <w:rPr>
-          <w:rFonts w:cstheme="minorHAnsi"/>
-          <w:szCs w:val="20"/>
-        </w:rPr>
-        <w:t xml:space="preserve">sastavljen </w:t>
-      </w:r>
-      <w:r>
-        <w:rPr>
-          <w:rFonts w:cstheme="minorHAnsi"/>
-          <w:szCs w:val="20"/>
-        </w:rPr>
-        <w:t>od</w:t>
-      </w:r>
       <w:r>
         <w:rPr>
           <w:rFonts w:cstheme="minorHAnsi"/>
@@ -4087,6 +4221,165 @@
           <w:lang w:val="sr-Latn-CS"/>
         </w:rPr>
         <w:t>socijativan keš</w:t>
+      </w:r>
+    </w:p>
+    <w:p>
+      <w:pPr>
+        <w:spacing w:before="60"/>
+        <w:rPr>
+          <w:rFonts w:cstheme="minorHAnsi"/>
+          <w:szCs w:val="20"/>
+        </w:rPr>
+      </w:pPr>
+      <w:r>
+        <w:rPr>
+          <w:rFonts w:cstheme="minorHAnsi"/>
+          <w:szCs w:val="20"/>
+        </w:rPr>
+        <w:t xml:space="preserve">Najveća mana keširanja </w:t>
+      </w:r>
+      <w:proofErr w:type="gramStart"/>
+      <w:r>
+        <w:rPr>
+          <w:rFonts w:cstheme="minorHAnsi"/>
+          <w:szCs w:val="20"/>
+        </w:rPr>
+        <w:t>sa</w:t>
+      </w:r>
+      <w:proofErr w:type="gramEnd"/>
+      <w:r>
+        <w:rPr>
+          <w:rFonts w:cstheme="minorHAnsi"/>
+          <w:szCs w:val="20"/>
+        </w:rPr>
+        <w:t xml:space="preserve"> direktnim preslikavanjem je da se lako može napraviti sekvenca pristupa memoriji koja proizvodi udeo pogodaka jednak nuli</w:t>
+      </w:r>
+      <w:r>
+        <w:rPr>
+          <w:rFonts w:cstheme="minorHAnsi"/>
+          <w:szCs w:val="20"/>
+        </w:rPr>
+        <w:t xml:space="preserve"> -</w:t>
+      </w:r>
+      <w:r>
+        <w:rPr>
+          <w:rFonts w:cstheme="minorHAnsi"/>
+          <w:szCs w:val="20"/>
+        </w:rPr>
+        <w:t xml:space="preserve"> naizmenič</w:t>
+      </w:r>
+      <w:r>
+        <w:rPr>
+          <w:rFonts w:cstheme="minorHAnsi"/>
+          <w:szCs w:val="20"/>
+        </w:rPr>
+        <w:t>an</w:t>
+      </w:r>
+      <w:r>
+        <w:rPr>
+          <w:rFonts w:cstheme="minorHAnsi"/>
+          <w:szCs w:val="20"/>
+        </w:rPr>
+        <w:t xml:space="preserve"> pristup dvema memorijskim lokacijama sa istim indeksom. </w:t>
+      </w:r>
+      <w:proofErr w:type="gramStart"/>
+      <w:r>
+        <w:rPr>
+          <w:rFonts w:cstheme="minorHAnsi"/>
+          <w:szCs w:val="20"/>
+        </w:rPr>
+        <w:t>Kako bi se ovo izbeglo, keš se pravi da bude N-set asocijativan.</w:t>
+      </w:r>
+      <w:proofErr w:type="gramEnd"/>
+      <w:r>
+        <w:rPr>
+          <w:rFonts w:cstheme="minorHAnsi"/>
+          <w:szCs w:val="20"/>
+        </w:rPr>
+        <w:t xml:space="preserve"> </w:t>
+      </w:r>
+      <w:r>
+        <w:rPr>
+          <w:rFonts w:cstheme="minorHAnsi"/>
+          <w:szCs w:val="20"/>
+        </w:rPr>
+        <w:t xml:space="preserve">Keš se podeli u N manjih jednakih delova, svaki </w:t>
+      </w:r>
+      <w:proofErr w:type="gramStart"/>
+      <w:r>
+        <w:rPr>
+          <w:rFonts w:cstheme="minorHAnsi"/>
+          <w:szCs w:val="20"/>
+        </w:rPr>
+        <w:t>sa</w:t>
+      </w:r>
+      <w:proofErr w:type="gramEnd"/>
+      <w:r>
+        <w:rPr>
+          <w:rFonts w:cstheme="minorHAnsi"/>
+          <w:szCs w:val="20"/>
+        </w:rPr>
+        <w:t xml:space="preserve"> svojom memorijom za čuvanje tagova</w:t>
+      </w:r>
+      <w:r>
+        <w:rPr>
+          <w:rFonts w:cstheme="minorHAnsi"/>
+          <w:szCs w:val="20"/>
+        </w:rPr>
+        <w:t>, te</w:t>
+      </w:r>
+      <w:r>
+        <w:rPr>
+          <w:rFonts w:cstheme="minorHAnsi"/>
+          <w:szCs w:val="20"/>
+        </w:rPr>
+        <w:t xml:space="preserve"> u istom trenutku može da čuv</w:t>
+      </w:r>
+      <w:r>
+        <w:rPr>
+          <w:rFonts w:cstheme="minorHAnsi"/>
+          <w:szCs w:val="20"/>
+        </w:rPr>
+        <w:t xml:space="preserve">a N podataka sa istim indeksom. </w:t>
+      </w:r>
+      <w:proofErr w:type="gramStart"/>
+      <w:r>
+        <w:rPr>
+          <w:rFonts w:cstheme="minorHAnsi"/>
+          <w:szCs w:val="20"/>
+        </w:rPr>
+        <w:t>Sa</w:t>
+      </w:r>
+      <w:proofErr w:type="gramEnd"/>
+      <w:r>
+        <w:rPr>
+          <w:rFonts w:cstheme="minorHAnsi"/>
+          <w:szCs w:val="20"/>
+        </w:rPr>
+        <w:t xml:space="preserve"> većom asocijativnošću se udeo pogodaka povećava na račun dodatne logike i brzine rada. Potrebno je imati N komparatora za poređenje tagova, </w:t>
+      </w:r>
+      <w:proofErr w:type="gramStart"/>
+      <w:r>
+        <w:rPr>
+          <w:rFonts w:cstheme="minorHAnsi"/>
+          <w:szCs w:val="20"/>
+        </w:rPr>
+        <w:t>te</w:t>
+      </w:r>
+      <w:proofErr w:type="gramEnd"/>
+      <w:r>
+        <w:rPr>
+          <w:rFonts w:cstheme="minorHAnsi"/>
+          <w:szCs w:val="20"/>
+        </w:rPr>
+        <w:t xml:space="preserve"> je potrebno pomoću dodatne kombinacione logike proslediti podatak iz jednog od N smerova.</w:t>
+      </w:r>
+      <w:r>
+        <w:rPr>
+          <w:rFonts w:cstheme="minorHAnsi"/>
+          <w:szCs w:val="20"/>
+        </w:rPr>
+        <w:t xml:space="preserve"> </w:t>
       </w:r>
     </w:p>
     <w:p>
@@ -4094,165 +4387,21 @@
         <w:spacing w:before="60"/>
       </w:pPr>
       <w:r>
-        <w:rPr>
-          <w:rFonts w:cstheme="minorHAnsi"/>
-          <w:szCs w:val="20"/>
-        </w:rPr>
-        <w:t xml:space="preserve">Najveća mana keširanja </w:t>
+        <w:t xml:space="preserve">U </w:t>
+      </w:r>
+      <w:r>
+        <w:t>ovom radu je</w:t>
+      </w:r>
+      <w:r>
+        <w:t xml:space="preserve"> implementiran parametrizovani N-smerni keš, sastavljen </w:t>
       </w:r>
       <w:proofErr w:type="gramStart"/>
       <w:r>
-        <w:rPr>
-          <w:rFonts w:cstheme="minorHAnsi"/>
-          <w:szCs w:val="20"/>
-        </w:rPr>
-        <w:t>sa</w:t>
+        <w:t>od</w:t>
       </w:r>
       <w:proofErr w:type="gramEnd"/>
       <w:r>
-        <w:rPr>
-          <w:rFonts w:cstheme="minorHAnsi"/>
-          <w:szCs w:val="20"/>
-        </w:rPr>
-        <w:t xml:space="preserve"> direktnim preslikavanjem je da se lako može napraviti sekvenca pristupa memoriji koja proizvodi udeo pogodaka jednak nuli</w:t>
-      </w:r>
-      <w:r>
-        <w:rPr>
-          <w:rFonts w:cstheme="minorHAnsi"/>
-          <w:szCs w:val="20"/>
-        </w:rPr>
-        <w:t xml:space="preserve"> -</w:t>
-      </w:r>
-      <w:r>
-        <w:rPr>
-          <w:rFonts w:cstheme="minorHAnsi"/>
-          <w:szCs w:val="20"/>
-        </w:rPr>
-        <w:t xml:space="preserve"> naizmenič</w:t>
-      </w:r>
-      <w:r>
-        <w:rPr>
-          <w:rFonts w:cstheme="minorHAnsi"/>
-          <w:szCs w:val="20"/>
-        </w:rPr>
-        <w:t>an</w:t>
-      </w:r>
-      <w:r>
-        <w:rPr>
-          <w:rFonts w:cstheme="minorHAnsi"/>
-          <w:szCs w:val="20"/>
-        </w:rPr>
-        <w:t xml:space="preserve"> pristup dvema memorijskim lokacijama sa istim indeksom. </w:t>
-      </w:r>
-      <w:proofErr w:type="gramStart"/>
-      <w:r>
-        <w:rPr>
-          <w:rFonts w:cstheme="minorHAnsi"/>
-          <w:szCs w:val="20"/>
-        </w:rPr>
-        <w:t>Kako bi se ovo izbeglo, keš se pravi da bude N-set asocijativan.</w:t>
-      </w:r>
-      <w:proofErr w:type="gramEnd"/>
-      <w:r>
-        <w:rPr>
-          <w:rFonts w:cstheme="minorHAnsi"/>
-          <w:szCs w:val="20"/>
-        </w:rPr>
-        <w:t xml:space="preserve"> </w:t>
-      </w:r>
-      <w:r>
-        <w:rPr>
-          <w:rFonts w:cstheme="minorHAnsi"/>
-          <w:szCs w:val="20"/>
-        </w:rPr>
-        <w:t xml:space="preserve">Keš se podeli u N manjih jednakih delova, svaki </w:t>
-      </w:r>
-      <w:proofErr w:type="gramStart"/>
-      <w:r>
-        <w:rPr>
-          <w:rFonts w:cstheme="minorHAnsi"/>
-          <w:szCs w:val="20"/>
-        </w:rPr>
-        <w:t>sa</w:t>
-      </w:r>
-      <w:proofErr w:type="gramEnd"/>
-      <w:r>
-        <w:rPr>
-          <w:rFonts w:cstheme="minorHAnsi"/>
-          <w:szCs w:val="20"/>
-        </w:rPr>
-        <w:t xml:space="preserve"> svojom memorijom za čuvanje tagova</w:t>
-      </w:r>
-      <w:r>
-        <w:rPr>
-          <w:rFonts w:cstheme="minorHAnsi"/>
-          <w:szCs w:val="20"/>
-        </w:rPr>
-        <w:t>, te</w:t>
-      </w:r>
-      <w:r>
-        <w:rPr>
-          <w:rFonts w:cstheme="minorHAnsi"/>
-          <w:szCs w:val="20"/>
-        </w:rPr>
-        <w:t xml:space="preserve"> u istom trenutku može da čuv</w:t>
-      </w:r>
-      <w:r>
-        <w:rPr>
-          <w:rFonts w:cstheme="minorHAnsi"/>
-          <w:szCs w:val="20"/>
-        </w:rPr>
-        <w:t xml:space="preserve">a N podataka sa istim indeksom. </w:t>
-      </w:r>
-      <w:proofErr w:type="gramStart"/>
-      <w:r>
-        <w:rPr>
-          <w:rFonts w:cstheme="minorHAnsi"/>
-          <w:szCs w:val="20"/>
-        </w:rPr>
-        <w:t>Sa</w:t>
-      </w:r>
-      <w:proofErr w:type="gramEnd"/>
-      <w:r>
-        <w:rPr>
-          <w:rFonts w:cstheme="minorHAnsi"/>
-          <w:szCs w:val="20"/>
-        </w:rPr>
-        <w:t xml:space="preserve"> većom asocijativnošću se udeo pogodaka povećava na račun dodatne logike i brzine rada. Potrebno je imati N komparatora za poređenje tagova, </w:t>
-      </w:r>
-      <w:proofErr w:type="gramStart"/>
-      <w:r>
-        <w:rPr>
-          <w:rFonts w:cstheme="minorHAnsi"/>
-          <w:szCs w:val="20"/>
-        </w:rPr>
-        <w:t>te</w:t>
-      </w:r>
-      <w:proofErr w:type="gramEnd"/>
-      <w:r>
-        <w:rPr>
-          <w:rFonts w:cstheme="minorHAnsi"/>
-          <w:szCs w:val="20"/>
-        </w:rPr>
-        <w:t xml:space="preserve"> je potrebno pomoću dodatne kombinacione logike proslediti podatak iz jednog od N smerova.</w:t>
-      </w:r>
-      <w:r>
-        <w:rPr>
-          <w:rFonts w:cstheme="minorHAnsi"/>
-          <w:szCs w:val="20"/>
-        </w:rPr>
-        <w:t xml:space="preserve"> </w:t>
-      </w:r>
-      <w:r>
-        <w:t xml:space="preserve">U nastavku rada </w:t>
-      </w:r>
-      <w:proofErr w:type="gramStart"/>
-      <w:r>
-        <w:t>će</w:t>
-      </w:r>
-      <w:proofErr w:type="gramEnd"/>
-      <w:r>
-        <w:t xml:space="preserve"> biti implementiran parametrizovani N-smerni keš, sastavljen od blok RAM modula na FPGA čipu.</w:t>
+        <w:t xml:space="preserve"> blok RAM modula na FPGA čipu.</w:t>
       </w:r>
     </w:p>
     <w:p>
@@ -4326,131 +4475,167 @@
         <w:t xml:space="preserve"> </w:t>
       </w:r>
       <w:r>
-        <w:t xml:space="preserve">Sve polise evikcije se pridržavaju pravila da ukoliko postoji nevalidan </w:t>
+        <w:t xml:space="preserve">Ukoliko su svi blokovi u N smerova validni, onda se usvaja set pravila </w:t>
       </w:r>
       <w:proofErr w:type="gramStart"/>
       <w:r>
+        <w:t>na</w:t>
+      </w:r>
+      <w:proofErr w:type="gramEnd"/>
+      <w:r>
+        <w:t xml:space="preserve"> osnovu kojih se odlučuje koji od blokova će biti zamenjen. Najočiglednija polisa je izbaciti najdavnije korišten </w:t>
+      </w:r>
+      <w:proofErr w:type="gramStart"/>
+      <w:r>
         <w:t>blok</w:t>
       </w:r>
       <w:proofErr w:type="gramEnd"/>
       <w:r>
-        <w:t xml:space="preserve">, on će biti zamenjen kada se zatraži novi blok. Ukoliko su svi blokovi u N smerova validni, onda se usvaja set pravila </w:t>
+        <w:t xml:space="preserve"> (</w:t>
+      </w:r>
+      <w:r>
+        <w:t xml:space="preserve">eng. </w:t>
+      </w:r>
+      <w:r>
+        <w:rPr>
+          <w:i/>
+        </w:rPr>
+        <w:t xml:space="preserve">Least Recently Used, </w:t>
+      </w:r>
+      <w:r>
+        <w:rPr>
+          <w:i/>
+        </w:rPr>
+        <w:t>LRU</w:t>
+      </w:r>
+      <w:r>
+        <w:t>).</w:t>
+      </w:r>
+      <w:r>
+        <w:t xml:space="preserve"> </w:t>
+      </w:r>
+      <w:r>
+        <w:t>I</w:t>
+      </w:r>
+      <w:r>
+        <w:t xml:space="preserve">mplementacija ove polise postaje </w:t>
+      </w:r>
+      <w:r>
+        <w:t>biti</w:t>
+      </w:r>
+      <w:r>
+        <w:t xml:space="preserve"> problem za keševe </w:t>
       </w:r>
       <w:proofErr w:type="gramStart"/>
       <w:r>
-        <w:t>na</w:t>
+        <w:t>s</w:t>
+      </w:r>
+      <w:r>
+        <w:t>a</w:t>
       </w:r>
       <w:proofErr w:type="gramEnd"/>
       <w:r>
-        <w:t xml:space="preserve"> osnovu kojih se odlučuje koji od blokova će biti zamenjen. Najočiglednija polisa je izbaciti najdavnije korišten </w:t>
+        <w:t xml:space="preserve"> većom asocijativnošću. U praksi se pokazuje da udeo pogodaka zavisi </w:t>
       </w:r>
       <w:proofErr w:type="gramStart"/>
       <w:r>
-        <w:t>blok</w:t>
+        <w:t>od</w:t>
       </w:r>
       <w:proofErr w:type="gramEnd"/>
       <w:r>
-        <w:t xml:space="preserve"> (</w:t>
-      </w:r>
-      <w:r>
-        <w:t xml:space="preserve">eng. </w:t>
-      </w:r>
-      <w:r>
-        <w:rPr>
-          <w:i/>
-        </w:rPr>
-        <w:t xml:space="preserve">Least Recently Used, </w:t>
-      </w:r>
-      <w:r>
-        <w:rPr>
-          <w:i/>
-        </w:rPr>
-        <w:t>LRU</w:t>
-      </w:r>
-      <w:r>
-        <w:t xml:space="preserve">), međutim implementacija ove polise postaje da bude problem za keševe s većom asocijativnošću. U praksi se pokazuje da udeo pogodaka zavisi </w:t>
+        <w:t xml:space="preserve"> programa na kojima se testira, te je prosečan udeo pogodaka sličan za LRU i nasumični</w:t>
+      </w:r>
+      <w:r>
+        <w:t xml:space="preserve"> odabir bloka</w:t>
+      </w:r>
+      <w:r>
+        <w:t>. Iz ovog razloga se pribegava tehnikama koje predstavljaju kombinaciju LRU i nas</w:t>
+      </w:r>
+      <w:r>
+        <w:t xml:space="preserve">umičnog algoritma koje se zovu </w:t>
+      </w:r>
+      <w:r>
+        <w:rPr>
+          <w:i/>
+        </w:rPr>
+        <w:t>No</w:t>
+      </w:r>
+      <w:r>
+        <w:rPr>
+          <w:i/>
+        </w:rPr>
+        <w:t>t MRU</w:t>
+      </w:r>
+      <w:r>
+        <w:t xml:space="preserve"> </w:t>
       </w:r>
       <w:proofErr w:type="gramStart"/>
       <w:r>
-        <w:t>od</w:t>
+        <w:t>ili</w:t>
       </w:r>
       <w:proofErr w:type="gramEnd"/>
       <w:r>
-        <w:t xml:space="preserve"> programa na kojima se testira, te je prosečan udeo pogodaka sličan za LRU i nasumični</w:t>
-      </w:r>
-      <w:r>
-        <w:t xml:space="preserve"> odabir bloka</w:t>
-      </w:r>
-      <w:r>
-        <w:t>. Iz ovog razloga se pribegava tehnikama koje predstavljaju kombinaciju LRU i nas</w:t>
-      </w:r>
-      <w:r>
-        <w:t xml:space="preserve">umičnog algoritma koje se zovu </w:t>
-      </w:r>
-      <w:r>
-        <w:rPr>
-          <w:i/>
-        </w:rPr>
-        <w:t>No</w:t>
-      </w:r>
-      <w:r>
-        <w:rPr>
-          <w:i/>
-        </w:rPr>
-        <w:t>t MRU</w:t>
-      </w:r>
-      <w:r>
         <w:t xml:space="preserve"> </w:t>
       </w:r>
+      <w:r>
+        <w:rPr>
+          <w:i/>
+        </w:rPr>
+        <w:t>Pseudo LRU</w:t>
+      </w:r>
+      <w:r>
+        <w:t xml:space="preserve"> polise. </w:t>
+      </w:r>
       <w:proofErr w:type="gramStart"/>
       <w:r>
-        <w:t>ili</w:t>
+        <w:t xml:space="preserve">U </w:t>
+      </w:r>
+      <w:r>
+        <w:t>ovom radu</w:t>
+      </w:r>
+      <w:r>
+        <w:t xml:space="preserve"> </w:t>
+      </w:r>
+      <w:r>
+        <w:t>je</w:t>
+      </w:r>
+      <w:r>
+        <w:t xml:space="preserve"> za N-smerni asocijativan keš</w:t>
+      </w:r>
+      <w:r>
+        <w:t xml:space="preserve"> drugog nivoa</w:t>
+      </w:r>
+      <w:r>
+        <w:t xml:space="preserve"> implementira</w:t>
+      </w:r>
+      <w:r>
+        <w:t xml:space="preserve">na </w:t>
+      </w:r>
+      <w:r>
+        <w:t xml:space="preserve">pseudo LRU polisa pod imenom "Žrtva - Sledeća žrtva" (eng. </w:t>
+      </w:r>
+      <w:r>
+        <w:rPr>
+          <w:i/>
+        </w:rPr>
+        <w:t>Victim - Next victim</w:t>
+      </w:r>
+      <w:r>
+        <w:t>)</w:t>
+      </w:r>
+      <w:r>
+        <w:t xml:space="preserve"> </w:t>
+      </w:r>
+      <w:r>
+        <w:rPr>
+          <w:lang w:val="en-US"/>
+        </w:rPr>
+        <w:t>[7]</w:t>
+      </w:r>
+      <w:r>
+        <w:t>.</w:t>
       </w:r>
       <w:proofErr w:type="gramEnd"/>
-      <w:r>
-        <w:t xml:space="preserve"> </w:t>
-      </w:r>
-      <w:r>
-        <w:rPr>
-          <w:i/>
-        </w:rPr>
-        <w:t>Pseudo LRU</w:t>
-      </w:r>
-      <w:r>
-        <w:t xml:space="preserve"> polise. </w:t>
-      </w:r>
-      <w:r>
-        <w:t xml:space="preserve">U </w:t>
-      </w:r>
-      <w:r>
-        <w:t>ovom radu</w:t>
-      </w:r>
-      <w:r>
-        <w:t xml:space="preserve"> </w:t>
-      </w:r>
-      <w:proofErr w:type="gramStart"/>
-      <w:r>
-        <w:t>će</w:t>
-      </w:r>
-      <w:proofErr w:type="gramEnd"/>
-      <w:r>
-        <w:t xml:space="preserve"> se za N-smerni asocijativan keš</w:t>
-      </w:r>
-      <w:r>
-        <w:t xml:space="preserve"> drugog nivoa</w:t>
-      </w:r>
-      <w:r>
-        <w:t xml:space="preserve"> implementirati pseudo LRU polisa pod imenom "Žrtva - Sledeća žrtva" (eng. </w:t>
-      </w:r>
-      <w:r>
-        <w:rPr>
-          <w:i/>
-        </w:rPr>
-        <w:t>Victim - Next victim</w:t>
-      </w:r>
-      <w:r>
-        <w:t>).</w:t>
-      </w:r>
       <w:r>
         <w:t xml:space="preserve"> </w:t>
       </w:r>
@@ -4552,7 +4737,13 @@
         <w:spacing w:before="60"/>
       </w:pPr>
       <w:r>
-        <w:t xml:space="preserve">Kada procesor izvrši "store" naredbu, </w:t>
+        <w:t>Kada procesor izvrši naredbu</w:t>
+      </w:r>
+      <w:r>
+        <w:t xml:space="preserve"> upisa podatka u memoriju</w:t>
+      </w:r>
+      <w:r>
+        <w:t xml:space="preserve">, </w:t>
       </w:r>
       <w:proofErr w:type="gramStart"/>
       <w:r>
@@ -4656,121 +4847,152 @@
       <w:r>
         <w:t xml:space="preserve"> </w:t>
       </w:r>
-      <w:r>
-        <w:t xml:space="preserve">U ovom radu </w:t>
-      </w:r>
-      <w:proofErr w:type="gramStart"/>
-      <w:r>
-        <w:t>će</w:t>
-      </w:r>
-      <w:proofErr w:type="gramEnd"/>
-      <w:r>
-        <w:t xml:space="preserve"> postojati dva nivoa keša gde će oba biti metode "upis-nazad" i "alociraj pri promašaju upisa".</w:t>
-      </w:r>
-    </w:p>
-    <w:p>
-      <w:pPr>
-        <w:spacing w:before="120"/>
-        <w:rPr>
-          <w:rFonts w:eastAsia="Times New Roman" w:cstheme="minorHAnsi"/>
-          <w:iCs/>
-          <w:szCs w:val="20"/>
-          <w:lang w:val="sr-Latn-CS"/>
-        </w:rPr>
-      </w:pPr>
-      <w:r>
-        <w:rPr>
-          <w:rFonts w:eastAsia="Times New Roman" w:cstheme="minorHAnsi"/>
-          <w:b/>
-          <w:iCs/>
-          <w:szCs w:val="20"/>
-          <w:lang w:val="sr-Latn-CS"/>
-        </w:rPr>
-        <w:lastRenderedPageBreak/>
-        <w:t>2.</w:t>
-      </w:r>
-      <w:r>
-        <w:rPr>
-          <w:rFonts w:eastAsia="Times New Roman" w:cstheme="minorHAnsi"/>
-          <w:b/>
-          <w:iCs/>
-          <w:szCs w:val="20"/>
-          <w:lang w:val="sr-Latn-CS"/>
-        </w:rPr>
-        <w:t>6</w:t>
-      </w:r>
-      <w:r>
-        <w:rPr>
-          <w:rFonts w:eastAsia="Times New Roman" w:cstheme="minorHAnsi"/>
-          <w:b/>
-          <w:iCs/>
-          <w:szCs w:val="20"/>
-          <w:lang w:val="sr-Latn-CS"/>
-        </w:rPr>
-        <w:t xml:space="preserve"> </w:t>
-      </w:r>
-      <w:r>
-        <w:rPr>
-          <w:rFonts w:eastAsia="Times New Roman" w:cstheme="minorHAnsi"/>
-          <w:b/>
-          <w:iCs/>
-          <w:szCs w:val="20"/>
-          <w:lang w:val="sr-Latn-CS"/>
-        </w:rPr>
-        <w:t>Polisa razdeljenosti</w:t>
-      </w:r>
     </w:p>
     <w:p>
       <w:pPr>
         <w:spacing w:before="60"/>
       </w:pPr>
       <w:r>
-        <w:t xml:space="preserve">Većina savremenih procesora zahteva da se </w:t>
+        <w:t xml:space="preserve">U ovom radu </w:t>
       </w:r>
       <w:proofErr w:type="gramStart"/>
       <w:r>
-        <w:t>na</w:t>
+        <w:t>će</w:t>
       </w:r>
       <w:proofErr w:type="gramEnd"/>
       <w:r>
-        <w:t xml:space="preserve"> svaku rastuću ivicu takta iz memorije preuzme instrukcija koju je potrebno dekodovati, a sem toga, potencijalno dodatan pristup memoriji ukoliko se radi o instrukciji upisa ili čitanja. Stoga se keš može implementirati kao jedna dvopristupna memorija </w:t>
-      </w:r>
-      <w:proofErr w:type="gramStart"/>
-      <w:r>
-        <w:t>ili</w:t>
-      </w:r>
-      <w:proofErr w:type="gramEnd"/>
-      <w:r>
-        <w:t xml:space="preserve"> kao dve fizički odvojene (za instrukcije i podatke). </w:t>
-      </w:r>
-      <w:proofErr w:type="gramStart"/>
-      <w:r>
-        <w:t xml:space="preserve">Prvi način implementacije se naziva ujedinjeni (eng. </w:t>
-      </w:r>
-      <w:r>
-        <w:rPr>
-          <w:i/>
-        </w:rPr>
-        <w:t>unified</w:t>
-      </w:r>
-      <w:r>
-        <w:t xml:space="preserve">), a drugi se naziva razdeljeni (eng. </w:t>
-      </w:r>
-      <w:r>
-        <w:rPr>
-          <w:i/>
-        </w:rPr>
-        <w:t>split</w:t>
-      </w:r>
-      <w:r>
-        <w:t>) keš.</w:t>
-      </w:r>
-      <w:proofErr w:type="gramEnd"/>
+        <w:t xml:space="preserve"> postojati dva nivoa keša gde će oba biti metode "upis-nazad" i "alociraj pri promašaju upisa".</w:t>
+      </w:r>
     </w:p>
     <w:p>
       <w:pPr>
         <w:spacing w:before="60"/>
       </w:pPr>
+    </w:p>
+    <w:p>
+      <w:pPr>
+        <w:spacing w:before="120"/>
+        <w:rPr>
+          <w:rFonts w:eastAsia="Times New Roman" w:cstheme="minorHAnsi"/>
+          <w:iCs/>
+          <w:szCs w:val="20"/>
+          <w:lang w:val="sr-Latn-CS"/>
+        </w:rPr>
+      </w:pPr>
+      <w:r>
+        <w:rPr>
+          <w:rFonts w:eastAsia="Times New Roman" w:cstheme="minorHAnsi"/>
+          <w:b/>
+          <w:iCs/>
+          <w:szCs w:val="20"/>
+          <w:lang w:val="sr-Latn-CS"/>
+        </w:rPr>
+        <w:lastRenderedPageBreak/>
+        <w:t>2.</w:t>
+      </w:r>
+      <w:r>
+        <w:rPr>
+          <w:rFonts w:eastAsia="Times New Roman" w:cstheme="minorHAnsi"/>
+          <w:b/>
+          <w:iCs/>
+          <w:szCs w:val="20"/>
+          <w:lang w:val="sr-Latn-CS"/>
+        </w:rPr>
+        <w:t>6</w:t>
+      </w:r>
+      <w:r>
+        <w:rPr>
+          <w:rFonts w:eastAsia="Times New Roman" w:cstheme="minorHAnsi"/>
+          <w:b/>
+          <w:iCs/>
+          <w:szCs w:val="20"/>
+          <w:lang w:val="sr-Latn-CS"/>
+        </w:rPr>
+        <w:t xml:space="preserve"> </w:t>
+      </w:r>
+      <w:r>
+        <w:rPr>
+          <w:rFonts w:eastAsia="Times New Roman" w:cstheme="minorHAnsi"/>
+          <w:b/>
+          <w:iCs/>
+          <w:szCs w:val="20"/>
+          <w:lang w:val="sr-Latn-CS"/>
+        </w:rPr>
+        <w:t>Polisa razdeljenosti</w:t>
+      </w:r>
+    </w:p>
+    <w:p>
+      <w:pPr>
+        <w:spacing w:before="60"/>
+      </w:pPr>
+      <w:r>
+        <w:t xml:space="preserve">Većina savremenih procesora zahteva da se </w:t>
+      </w:r>
+      <w:proofErr w:type="gramStart"/>
+      <w:r>
+        <w:t>na</w:t>
+      </w:r>
+      <w:proofErr w:type="gramEnd"/>
+      <w:r>
+        <w:t xml:space="preserve"> svaku rastuću ivicu takta iz memorije preuzme instrukcija koju je potrebno dekodovati, a sem toga, potencijalno dodatan pristup memoriji ukoliko se radi o instrukciji upisa ili čitanja. Stoga se keš </w:t>
+      </w:r>
+      <w:r>
+        <w:t xml:space="preserve">prvog nivoa </w:t>
+      </w:r>
+      <w:r>
+        <w:t xml:space="preserve">može implementirati kao jedna dvopristupna </w:t>
+      </w:r>
+      <w:proofErr w:type="gramStart"/>
+      <w:r>
+        <w:t>ili</w:t>
+      </w:r>
+      <w:proofErr w:type="gramEnd"/>
+      <w:r>
+        <w:t xml:space="preserve"> kao dve fizički odvojene </w:t>
+      </w:r>
+      <w:r>
+        <w:t xml:space="preserve">memorije </w:t>
+      </w:r>
+      <w:r>
+        <w:t>(</w:t>
+      </w:r>
+      <w:r>
+        <w:t xml:space="preserve">za </w:t>
+      </w:r>
+      <w:r>
+        <w:t xml:space="preserve">instrukcije i podatke). </w:t>
+      </w:r>
+      <w:proofErr w:type="gramStart"/>
+      <w:r>
+        <w:t xml:space="preserve">Prvi način se naziva ujedinjeni (eng. </w:t>
+      </w:r>
+      <w:r>
+        <w:rPr>
+          <w:i/>
+        </w:rPr>
+        <w:t>unified</w:t>
+      </w:r>
+      <w:r>
+        <w:t xml:space="preserve">), a drugi se naziva razdeljeni (eng. </w:t>
+      </w:r>
+      <w:r>
+        <w:rPr>
+          <w:i/>
+        </w:rPr>
+        <w:t>split</w:t>
+      </w:r>
+      <w:r>
+        <w:t>) keš.</w:t>
+      </w:r>
+      <w:proofErr w:type="gramEnd"/>
+      <w:r>
+        <w:t xml:space="preserve"> </w:t>
+      </w:r>
+    </w:p>
+    <w:p>
+      <w:pPr>
+        <w:spacing w:before="60"/>
+      </w:pPr>
       <w:r>
         <w:t xml:space="preserve">Većina modernih procesora ima implementiranu protočnu obradu podataka, </w:t>
       </w:r>
@@ -4804,17 +5026,37 @@
       </w:r>
       <w:proofErr w:type="gramEnd"/>
       <w:r>
-        <w:t xml:space="preserve"> rutiranju često gubi veći deo performansa implementirane logike.Iz ovih razloga je dobar izbor da se prvi nivo keša implementira kao </w:t>
+        <w:t xml:space="preserve"> rutiranju često gubi veći deo performansa implementirane logike.</w:t>
+      </w:r>
+      <w:r>
+        <w:t xml:space="preserve"> </w:t>
+      </w:r>
+      <w:proofErr w:type="gramStart"/>
+      <w:r>
+        <w:t xml:space="preserve">Iz ovih razloga je dobar izbor da se prvi nivo keša implementira kao </w:t>
       </w:r>
       <w:r>
         <w:t>razdeljeni</w:t>
       </w:r>
       <w:r>
-        <w:t>, dok će drugi nivo biti unificiran</w:t>
+        <w:t xml:space="preserve">, </w:t>
+      </w:r>
+      <w:r>
+        <w:t xml:space="preserve">a </w:t>
+      </w:r>
+      <w:r>
+        <w:t xml:space="preserve">drugi nivo </w:t>
+      </w:r>
+      <w:r>
+        <w:t>kao</w:t>
+      </w:r>
+      <w:r>
+        <w:t xml:space="preserve"> unificiran</w:t>
       </w:r>
       <w:r>
         <w:t>.</w:t>
       </w:r>
+      <w:proofErr w:type="gramEnd"/>
     </w:p>
     <w:p>
       <w:pPr>
@@ -4896,41 +5138,157 @@
         <w:spacing w:before="60"/>
       </w:pPr>
       <w:r>
+        <w:rPr>
+          <w:rFonts w:ascii="Times New Roman" w:eastAsia="Times New Roman" w:hAnsi="Times New Roman" w:cs="Times New Roman"/>
+          <w:i/>
+          <w:iCs/>
+          <w:noProof/>
+          <w:szCs w:val="20"/>
+          <w:lang w:val="en-US"/>
+        </w:rPr>
+        <w:drawing>
+          <wp:anchor distT="0" distB="0" distL="114300" distR="114300" simplePos="0" relativeHeight="251658240" behindDoc="0" locked="0" layoutInCell="1" allowOverlap="1" wp14:anchorId="4BE9EEC3" wp14:editId="68799A5C">
+            <wp:simplePos x="0" y="0"/>
+            <wp:positionH relativeFrom="column">
+              <wp:posOffset>285750</wp:posOffset>
+            </wp:positionH>
+            <wp:positionV relativeFrom="paragraph">
+              <wp:posOffset>1511935</wp:posOffset>
+            </wp:positionV>
+            <wp:extent cx="5510530" cy="2484120"/>
+            <wp:effectExtent l="0" t="0" r="0" b="0"/>
+            <wp:wrapTopAndBottom/>
+            <wp:docPr id="1" name="Picture 1" descr="asd"/>
+            <wp:cNvGraphicFramePr>
+              <a:graphicFrameLocks xmlns:a="http://schemas.openxmlformats.org/drawingml/2006/main" noChangeAspect="1"/>
+            </wp:cNvGraphicFramePr>
+            <a:graphic xmlns:a="http://schemas.openxmlformats.org/drawingml/2006/main">
+              <a:graphicData uri="http://schemas.openxmlformats.org/drawingml/2006/picture">
+                <pic:pic xmlns:pic="http://schemas.openxmlformats.org/drawingml/2006/picture">
+                  <pic:nvPicPr>
+                    <pic:cNvPr id="0" name="Picture 5" descr="asd"/>
+                    <pic:cNvPicPr>
+                      <a:picLocks noChangeAspect="1" noChangeArrowheads="1"/>
+                    </pic:cNvPicPr>
+                  </pic:nvPicPr>
+                  <pic:blipFill>
+                    <a:blip r:embed="rId8" cstate="print">
+                      <a:extLst>
+                        <a:ext uri="{28A0092B-C50C-407E-A947-70E740481C1C}">
+                          <a14:useLocalDpi xmlns:a14="http://schemas.microsoft.com/office/drawing/2010/main" val="0"/>
+                        </a:ext>
+                      </a:extLst>
+                    </a:blip>
+                    <a:srcRect/>
+                    <a:stretch>
+                      <a:fillRect/>
+                    </a:stretch>
+                  </pic:blipFill>
+                  <pic:spPr bwMode="auto">
+                    <a:xfrm>
+                      <a:off x="0" y="0"/>
+                      <a:ext cx="5510530" cy="2484120"/>
+                    </a:xfrm>
+                    <a:prstGeom prst="rect">
+                      <a:avLst/>
+                    </a:prstGeom>
+                    <a:noFill/>
+                    <a:ln>
+                      <a:noFill/>
+                    </a:ln>
+                  </pic:spPr>
+                </pic:pic>
+              </a:graphicData>
+            </a:graphic>
+            <wp14:sizeRelH relativeFrom="page">
+              <wp14:pctWidth>0</wp14:pctWidth>
+            </wp14:sizeRelH>
+            <wp14:sizeRelV relativeFrom="page">
+              <wp14:pctHeight>0</wp14:pctHeight>
+            </wp14:sizeRelV>
+          </wp:anchor>
+        </w:drawing>
+      </w:r>
+      <w:proofErr w:type="gramStart"/>
+      <w:r>
         <w:t xml:space="preserve">Implementacija sistema </w:t>
       </w:r>
+      <w:r>
+        <w:t>je</w:t>
+      </w:r>
+      <w:r>
+        <w:t xml:space="preserve"> izvršena u Vivado alatu kompanije Xilinx.</w:t>
+      </w:r>
+      <w:proofErr w:type="gramEnd"/>
+      <w:r>
+        <w:t xml:space="preserve"> Ciljana razvojna ploča je Zybo, kompanije Digilent, koja </w:t>
+      </w:r>
       <w:proofErr w:type="gramStart"/>
       <w:r>
-        <w:t>će</w:t>
+        <w:t>na</w:t>
       </w:r>
       <w:proofErr w:type="gramEnd"/>
       <w:r>
-        <w:t xml:space="preserve"> biti izvršena u Vivado alatu kompanije Xilinx. Ciljana razvojna ploča je Zybo, kompanije Digilent, koja </w:t>
+        <w:t xml:space="preserve"> sebi ima Zynq-7000 sistem na čipu</w:t>
+      </w:r>
+      <w:r>
+        <w:t xml:space="preserve"> (</w:t>
+      </w:r>
+      <w:r>
+        <w:t xml:space="preserve">eng. </w:t>
+      </w:r>
+      <w:r>
+        <w:rPr>
+          <w:i/>
+        </w:rPr>
+        <w:t>Syst</w:t>
+      </w:r>
+      <w:r>
+        <w:rPr>
+          <w:i/>
+        </w:rPr>
+        <w:t>em on C</w:t>
+      </w:r>
+      <w:r>
+        <w:rPr>
+          <w:i/>
+        </w:rPr>
+        <w:t>hip</w:t>
+      </w:r>
+      <w:r>
+        <w:t xml:space="preserve">, </w:t>
+      </w:r>
+      <w:r>
+        <w:rPr>
+          <w:i/>
+        </w:rPr>
+        <w:t>So</w:t>
+      </w:r>
+      <w:r>
+        <w:rPr>
+          <w:i/>
+        </w:rPr>
+        <w:t>C</w:t>
+      </w:r>
+      <w:r>
+        <w:t>)</w:t>
+      </w:r>
+      <w:r>
+        <w:t xml:space="preserve">. Ploča poseduje dva DDR3 memorijska čipa, koji prave 32-bitni interfejs ka memoriji kapaciteta 512MB i propusnim opsegom 1050Mbps. Na Zynq SoC-u </w:t>
+      </w:r>
+      <w:r>
+        <w:t xml:space="preserve">postoji </w:t>
+      </w:r>
+      <w:r>
+        <w:t xml:space="preserve">već ugrađen memorijski kontroler </w:t>
       </w:r>
       <w:proofErr w:type="gramStart"/>
       <w:r>
-        <w:t>na</w:t>
+        <w:t>sa</w:t>
       </w:r>
       <w:proofErr w:type="gramEnd"/>
       <w:r>
-        <w:t xml:space="preserve"> sebi ima Zynq-7000 sistem na čipu</w:t>
-      </w:r>
-      <w:r>
-        <w:t xml:space="preserve"> (So</w:t>
-      </w:r>
-      <w:r>
-        <w:t>C</w:t>
-      </w:r>
-      <w:r>
-        <w:t>)</w:t>
-      </w:r>
-      <w:r>
-        <w:t xml:space="preserve">. Na SoC-u se nalazi dvojezgarni ARM Cortex-A9 procesor koji radi na frekvenciji 650 MHz. Ploča poseduje dva DDR3 memorijska čipa, koji prave 32-bitni interfejs ka memoriji kapaciteta 512MB i propusnim opsegom 1050Mbps. Na Zynq SoC-u </w:t>
-      </w:r>
-      <w:r>
-        <w:t xml:space="preserve">postoji </w:t>
-      </w:r>
-      <w:r>
-        <w:t xml:space="preserve">već ugrađen memorijski kontroler sa 8 DMA kanala za direktan pristup memoriji. Za potrebe testiranja, sistem za keširanje </w:t>
+        <w:t xml:space="preserve"> 8 DMA kanala za direktan pristup memoriji. Za potrebe testiranja, sistem za keširanje </w:t>
       </w:r>
       <w:proofErr w:type="gramStart"/>
       <w:r>
@@ -4938,17 +5296,29 @@
       </w:r>
       <w:proofErr w:type="gramEnd"/>
       <w:r>
-        <w:t xml:space="preserve"> RISC-V procesorom će biti implementiran u </w:t>
+        <w:t xml:space="preserve"> RISC-V procesorom </w:t>
+      </w:r>
+      <w:r>
+        <w:t>je</w:t>
+      </w:r>
+      <w:r>
+        <w:t xml:space="preserve"> implementiran u </w:t>
       </w:r>
       <w:r>
         <w:lastRenderedPageBreak/>
-        <w:t xml:space="preserve">programabilnoj logici, te će jedan od memorijskih kanala biti iskorišten za komunikaciju sa </w:t>
+        <w:t xml:space="preserve">programabilnoj logici, te </w:t>
+      </w:r>
+      <w:r>
+        <w:t>je</w:t>
+      </w:r>
+      <w:r>
+        <w:t xml:space="preserve"> jedan od memorijskih kanala iskorišten za komunikaciju sa </w:t>
       </w:r>
       <w:r>
         <w:t xml:space="preserve">operativnom </w:t>
       </w:r>
       <w:r>
-        <w:t xml:space="preserve">DDR memorijom. </w:t>
+        <w:t xml:space="preserve">memorijom. </w:t>
       </w:r>
       <w:proofErr w:type="gramStart"/>
       <w:r>
@@ -5167,7 +5537,10 @@
         <w:t xml:space="preserve">kog kontrolera preko </w:t>
       </w:r>
       <w:r>
-        <w:t>insterkonekt modula</w:t>
+        <w:t>in</w:t>
+      </w:r>
+      <w:r>
+        <w:t>terkonekt modula</w:t>
       </w:r>
       <w:r>
         <w:t xml:space="preserve">. Interkonekt pravi spregu između AXI4 i AXI3 protokola, </w:t>
@@ -5185,7 +5558,13 @@
       </w:r>
       <w:proofErr w:type="gramStart"/>
       <w:r>
-        <w:t>Dodatno je omogućena funkcija interkonekta za unutrašnji FIFO bafer, kako bi potencijalna memorijska kašnjenja unutar transakcije bila neprimetna iz tačke gledišta RISCV_AXI IP jezgra.</w:t>
+        <w:t xml:space="preserve">Dodatno je omogućena funkcija interkonekta za unutrašnji FIFO bafer, kako bi potencijalna memorijska kašnjenja unutar transakcije bila neprimetna iz tačke gledišta </w:t>
+      </w:r>
+      <w:r>
+        <w:t>RISCV_AXI</w:t>
+      </w:r>
+      <w:r>
+        <w:t xml:space="preserve"> jezgra.</w:t>
       </w:r>
       <w:proofErr w:type="gramEnd"/>
     </w:p>
@@ -5206,7 +5585,25 @@
           <w:szCs w:val="20"/>
           <w:lang w:val="sr-Latn-CS"/>
         </w:rPr>
-        <w:t xml:space="preserve">Sistem će biti </w:t>
+        <w:t xml:space="preserve">Sistem </w:t>
+      </w:r>
+      <w:r>
+        <w:rPr>
+          <w:rFonts w:eastAsia="Times New Roman" w:cstheme="minorHAnsi"/>
+          <w:iCs/>
+          <w:szCs w:val="20"/>
+          <w:lang w:val="sr-Latn-CS"/>
+        </w:rPr>
+        <w:t>je</w:t>
+      </w:r>
+      <w:r>
+        <w:rPr>
+          <w:rFonts w:eastAsia="Times New Roman" w:cstheme="minorHAnsi"/>
+          <w:iCs/>
+          <w:szCs w:val="20"/>
+          <w:lang w:val="sr-Latn-CS"/>
+        </w:rPr>
+        <w:t xml:space="preserve"> </w:t>
       </w:r>
       <w:r>
         <w:rPr>
@@ -5547,7 +5944,7 @@
           <w:szCs w:val="20"/>
           <w:lang w:val="sr-Latn-RS"/>
         </w:rPr>
-        <w:t xml:space="preserve">čuvanje tagova drugog nivoa </w:t>
+        <w:t>čuvanje tagova drugog nivoa</w:t>
       </w:r>
       <w:r>
         <w:rPr>
@@ -5556,34 +5953,7 @@
           <w:szCs w:val="20"/>
           <w:lang w:val="sr-Latn-RS"/>
         </w:rPr>
-        <w:t>sa</w:t>
-      </w:r>
-      <w:r>
-        <w:rPr>
-          <w:rFonts w:eastAsia="Times New Roman" w:cstheme="minorHAnsi"/>
-          <w:iCs/>
-          <w:szCs w:val="20"/>
-          <w:lang w:val="sr-Latn-RS"/>
-        </w:rPr>
-        <w:t xml:space="preserve"> cilj</w:t>
-      </w:r>
-      <w:r>
-        <w:rPr>
-          <w:rFonts w:eastAsia="Times New Roman" w:cstheme="minorHAnsi"/>
-          <w:iCs/>
-          <w:szCs w:val="20"/>
-          <w:lang w:val="sr-Latn-RS"/>
-        </w:rPr>
-        <w:t>em</w:t>
-      </w:r>
-      <w:r>
-        <w:rPr>
-          <w:rFonts w:eastAsia="Times New Roman" w:cstheme="minorHAnsi"/>
-          <w:iCs/>
-          <w:szCs w:val="20"/>
-          <w:lang w:val="sr-Latn-RS"/>
-        </w:rPr>
-        <w:t xml:space="preserve"> smanjenja kritične putanje.</w:t>
+        <w:t>.</w:t>
       </w:r>
     </w:p>
     <w:p>
@@ -5623,15 +5993,13 @@
         <w:t>u</w:t>
       </w:r>
       <w:r>
-        <w:t>spešno završene</w:t>
-      </w:r>
-      <w:r>
-        <w:t xml:space="preserve"> za ovu konfiguraciju sistema.</w:t>
-      </w:r>
-      <w:bookmarkStart w:id="0" w:name="_GoBack"/>
-      <w:bookmarkEnd w:id="0"/>
-      <w:r>
-        <w:t xml:space="preserve"> Iskorištenost resursa nakon implementacije se može videti </w:t>
+        <w:t>spešno</w:t>
+      </w:r>
+      <w:r>
+        <w:t xml:space="preserve"> završene</w:t>
+      </w:r>
+      <w:r>
+        <w:t xml:space="preserve">. Iskorištenost resursa nakon implementacije se može videti </w:t>
       </w:r>
       <w:r>
         <w:t>u</w:t>
@@ -5674,10 +6042,11 @@
     </w:p>
     <w:p>
       <w:pPr>
-        <w:spacing w:before="120"/>
+        <w:spacing w:before="120" w:after="120"/>
         <w:jc w:val="center"/>
         <w:rPr>
           <w:rFonts w:ascii="Times New Roman" w:eastAsia="Times New Roman" w:hAnsi="Times New Roman" w:cs="Times New Roman"/>
+          <w:i/>
           <w:iCs/>
           <w:szCs w:val="20"/>
           <w:lang w:val="sr-Latn-CS"/>
@@ -5686,70 +6055,59 @@
       <w:r>
         <w:rPr>
           <w:rFonts w:ascii="Times New Roman" w:eastAsia="Times New Roman" w:hAnsi="Times New Roman" w:cs="Times New Roman"/>
-          <w:i/>
-          <w:iCs/>
-          <w:noProof/>
-          <w:szCs w:val="20"/>
-          <w:lang w:val="en-US"/>
-        </w:rPr>
-        <w:lastRenderedPageBreak/>
-        <w:drawing>
-          <wp:inline distT="0" distB="0" distL="0" distR="0" wp14:anchorId="7E785596" wp14:editId="69786595">
-            <wp:extent cx="5577840" cy="2514362"/>
-            <wp:effectExtent l="0" t="0" r="3810" b="635"/>
-            <wp:docPr id="1" name="Picture 1" descr="asd"/>
-            <wp:cNvGraphicFramePr>
-              <a:graphicFrameLocks xmlns:a="http://schemas.openxmlformats.org/drawingml/2006/main" noChangeAspect="1"/>
-            </wp:cNvGraphicFramePr>
-            <a:graphic xmlns:a="http://schemas.openxmlformats.org/drawingml/2006/main">
-              <a:graphicData uri="http://schemas.openxmlformats.org/drawingml/2006/picture">
-                <pic:pic xmlns:pic="http://schemas.openxmlformats.org/drawingml/2006/picture">
-                  <pic:nvPicPr>
-                    <pic:cNvPr id="0" name="Picture 5" descr="asd"/>
-                    <pic:cNvPicPr>
-                      <a:picLocks noChangeAspect="1" noChangeArrowheads="1"/>
-                    </pic:cNvPicPr>
-                  </pic:nvPicPr>
-                  <pic:blipFill>
-                    <a:blip r:embed="rId8">
-                      <a:extLst>
-                        <a:ext uri="{28A0092B-C50C-407E-A947-70E740481C1C}">
-                          <a14:useLocalDpi xmlns:a14="http://schemas.microsoft.com/office/drawing/2010/main" val="0"/>
-                        </a:ext>
-                      </a:extLst>
-                    </a:blip>
-                    <a:srcRect/>
-                    <a:stretch>
-                      <a:fillRect/>
-                    </a:stretch>
-                  </pic:blipFill>
-                  <pic:spPr bwMode="auto">
-                    <a:xfrm>
-                      <a:off x="0" y="0"/>
-                      <a:ext cx="5580099" cy="2515380"/>
-                    </a:xfrm>
-                    <a:prstGeom prst="rect">
-                      <a:avLst/>
-                    </a:prstGeom>
-                    <a:noFill/>
-                    <a:ln>
-                      <a:noFill/>
-                    </a:ln>
-                  </pic:spPr>
-                </pic:pic>
-              </a:graphicData>
-            </a:graphic>
-          </wp:inline>
-        </w:drawing>
+          <w:iCs/>
+          <w:szCs w:val="20"/>
+          <w:lang w:val="sr-Latn-CS"/>
+        </w:rPr>
+        <w:t xml:space="preserve">Slika 1. </w:t>
+      </w:r>
+      <w:r>
+        <w:rPr>
+          <w:rFonts w:ascii="Times New Roman" w:eastAsia="Times New Roman" w:hAnsi="Times New Roman" w:cs="Times New Roman"/>
+          <w:i/>
+          <w:iCs/>
+          <w:szCs w:val="20"/>
+          <w:lang w:val="sr-Latn-CS"/>
+        </w:rPr>
+        <w:t xml:space="preserve">Blok dijagram </w:t>
+      </w:r>
+      <w:r>
+        <w:rPr>
+          <w:rFonts w:ascii="Times New Roman" w:eastAsia="Times New Roman" w:hAnsi="Times New Roman" w:cs="Times New Roman"/>
+          <w:i/>
+          <w:iCs/>
+          <w:szCs w:val="20"/>
+          <w:lang w:val="sr-Latn-CS"/>
+        </w:rPr>
+        <w:t>sistema na Zybo ploč</w:t>
+      </w:r>
+      <w:r>
+        <w:rPr>
+          <w:rFonts w:ascii="Times New Roman" w:eastAsia="Times New Roman" w:hAnsi="Times New Roman" w:cs="Times New Roman"/>
+          <w:i/>
+          <w:iCs/>
+          <w:szCs w:val="20"/>
+          <w:lang w:val="sr-Latn-CS"/>
+        </w:rPr>
+        <w:t>i</w:t>
       </w:r>
     </w:p>
     <w:p>
       <w:pPr>
         <w:spacing w:before="120" w:after="120"/>
-        <w:jc w:val="center"/>
-        <w:rPr>
-          <w:rFonts w:ascii="Times New Roman" w:eastAsia="Times New Roman" w:hAnsi="Times New Roman" w:cs="Times New Roman"/>
-          <w:i/>
+        <w:rPr>
+          <w:rFonts w:ascii="Times New Roman" w:eastAsia="Times New Roman" w:hAnsi="Times New Roman" w:cs="Times New Roman"/>
+          <w:iCs/>
+          <w:szCs w:val="20"/>
+          <w:lang w:val="sr-Latn-CS"/>
+        </w:rPr>
+      </w:pPr>
+    </w:p>
+    <w:p>
+      <w:pPr>
+        <w:spacing w:before="120" w:after="120"/>
+        <w:rPr>
+          <w:rFonts w:ascii="Times New Roman" w:eastAsia="Times New Roman" w:hAnsi="Times New Roman" w:cs="Times New Roman"/>
           <w:iCs/>
           <w:szCs w:val="20"/>
           <w:lang w:val="sr-Latn-CS"/>
@@ -5762,40 +6120,11 @@
           <w:docGrid w:linePitch="360"/>
         </w:sectPr>
       </w:pPr>
-      <w:r>
-        <w:rPr>
-          <w:rFonts w:ascii="Times New Roman" w:eastAsia="Times New Roman" w:hAnsi="Times New Roman" w:cs="Times New Roman"/>
-          <w:iCs/>
-          <w:szCs w:val="20"/>
-          <w:lang w:val="sr-Latn-CS"/>
-        </w:rPr>
-        <w:t xml:space="preserve">Slika 1. </w:t>
-      </w:r>
-      <w:r>
-        <w:rPr>
-          <w:rFonts w:ascii="Times New Roman" w:eastAsia="Times New Roman" w:hAnsi="Times New Roman" w:cs="Times New Roman"/>
-          <w:i/>
-          <w:iCs/>
-          <w:szCs w:val="20"/>
-          <w:lang w:val="sr-Latn-CS"/>
-        </w:rPr>
-        <w:t xml:space="preserve">Blok dijagram </w:t>
-      </w:r>
-      <w:r>
-        <w:rPr>
-          <w:rFonts w:ascii="Times New Roman" w:eastAsia="Times New Roman" w:hAnsi="Times New Roman" w:cs="Times New Roman"/>
-          <w:i/>
-          <w:iCs/>
-          <w:szCs w:val="20"/>
-          <w:lang w:val="sr-Latn-CS"/>
-        </w:rPr>
-        <w:t>sistema na Zybo ploči</w:t>
-      </w:r>
     </w:p>
     <w:p>
       <w:pPr>
-        <w:spacing w:after="120"/>
-        <w:jc w:val="left"/>
+        <w:spacing w:before="120" w:after="120"/>
+        <w:jc w:val="center"/>
         <w:rPr>
           <w:rFonts w:ascii="Times New Roman" w:eastAsia="Times New Roman" w:hAnsi="Times New Roman" w:cs="Times New Roman"/>
           <w:i/>
@@ -5828,17 +6157,7 @@
     <w:p>
       <w:pPr>
         <w:spacing w:before="120"/>
-        <w:rPr>
-          <w:rFonts w:ascii="Times New Roman" w:eastAsia="Times New Roman" w:hAnsi="Times New Roman" w:cs="Times New Roman"/>
-          <w:iCs/>
-          <w:szCs w:val="20"/>
-          <w:lang w:val="sr-Latn-CS"/>
-        </w:rPr>
-      </w:pPr>
-    </w:p>
-    <w:p>
-      <w:pPr>
-        <w:spacing w:before="120"/>
+        <w:jc w:val="center"/>
         <w:rPr>
           <w:rFonts w:ascii="Times New Roman" w:eastAsia="Times New Roman" w:hAnsi="Times New Roman" w:cs="Times New Roman"/>
           <w:iCs/>
@@ -5873,7 +6192,7 @@
             <v:path o:extrusionok="f" gradientshapeok="t" o:connecttype="rect"/>
             <o:lock v:ext="edit" aspectratio="t"/>
           </v:shapetype>
-          <v:shape id="_x0000_i1025" type="#_x0000_t75" style="width:217.8pt;height:172.8pt">
+          <v:shape id="_x0000_i1026" type="#_x0000_t75" style="width:190.8pt;height:151.8pt">
             <v:imagedata r:id="rId9" o:title="power_final"/>
           </v:shape>
         </w:pict>
@@ -5927,26 +6246,6 @@
         </w:rPr>
         <w:t xml:space="preserve">Potrošnja energije </w:t>
       </w:r>
-      <w:r>
-        <w:rPr>
-          <w:rFonts w:ascii="Times New Roman" w:eastAsia="Times New Roman" w:hAnsi="Times New Roman" w:cs="Times New Roman"/>
-          <w:i/>
-          <w:iCs/>
-          <w:szCs w:val="20"/>
-          <w:lang w:val="sr-Latn-CS"/>
-        </w:rPr>
-        <w:t xml:space="preserve">implementiranog </w:t>
-      </w:r>
-      <w:r>
-        <w:rPr>
-          <w:rFonts w:ascii="Times New Roman" w:eastAsia="Times New Roman" w:hAnsi="Times New Roman" w:cs="Times New Roman"/>
-          <w:i/>
-          <w:iCs/>
-          <w:szCs w:val="20"/>
-          <w:lang w:val="sr-Latn-CS"/>
-        </w:rPr>
-        <w:t>sistema</w:t>
-      </w:r>
     </w:p>
     <w:p>
       <w:pPr>
@@ -6007,13 +6306,19 @@
       <w:r>
         <w:t xml:space="preserve">Za svrhe testiranja </w:t>
       </w:r>
+      <w:r>
+        <w:t>je</w:t>
+      </w:r>
+      <w:r>
+        <w:t xml:space="preserve"> u </w:t>
+      </w:r>
       <w:proofErr w:type="gramStart"/>
       <w:r>
-        <w:t>će</w:t>
+        <w:t>blok</w:t>
       </w:r>
       <w:proofErr w:type="gramEnd"/>
       <w:r>
-        <w:t xml:space="preserve"> se u blok dizajn</w:t>
+        <w:t xml:space="preserve"> dizajn</w:t>
       </w:r>
       <w:r>
         <w:t>u</w:t>
@@ -6025,7 +6330,7 @@
         <w:t>om</w:t>
       </w:r>
       <w:r>
-        <w:t xml:space="preserve"> na slici 1, dodati modul </w:t>
+        <w:t xml:space="preserve"> na slici 1, dodat modul </w:t>
       </w:r>
       <w:r>
         <w:rPr>
@@ -6045,16 +6350,22 @@
       <w:r>
         <w:t xml:space="preserve">). Ovaj modul </w:t>
       </w:r>
+      <w:r>
+        <w:t>je</w:t>
+      </w:r>
+      <w:r>
+        <w:t xml:space="preserve"> povezan </w:t>
+      </w:r>
       <w:proofErr w:type="gramStart"/>
       <w:r>
-        <w:t>će</w:t>
+        <w:t>na</w:t>
       </w:r>
       <w:proofErr w:type="gramEnd"/>
       <w:r>
-        <w:t xml:space="preserve"> biti povezan na AXI Full interfejs RISCV_AXI m</w:t>
-      </w:r>
-      <w:r>
-        <w:t xml:space="preserve">odula, te će koristiti blok RAM </w:t>
+        <w:t xml:space="preserve"> AXI Full interfejs RISCV_AXI m</w:t>
+      </w:r>
+      <w:r>
+        <w:t xml:space="preserve">odula, te koristi blok RAM </w:t>
       </w:r>
       <w:r>
         <w:t xml:space="preserve">da zabeleži transakcije pri testiranju na Zybo ploči. Na ovaj način možemo proveriti da li se transakcije koje inicira sistem za keširanje poklapaju </w:t>
@@ -6079,10 +6390,66 @@
         <w:spacing w:before="120"/>
       </w:pPr>
       <w:r>
-        <w:t xml:space="preserve">Rezultati testiranja pokazuju da se </w:t>
+        <w:t>ILA modul je pode</w:t>
+      </w:r>
+      <w:r>
+        <w:rPr>
+          <w:lang w:val="sr-Latn-RS"/>
+        </w:rPr>
+        <w:t xml:space="preserve">šen da detektuje transakcije čitanja iz memorije </w:t>
       </w:r>
       <w:proofErr w:type="gramStart"/>
       <w:r>
+        <w:rPr>
+          <w:lang w:val="sr-Latn-RS"/>
+        </w:rPr>
+        <w:t>te</w:t>
+      </w:r>
+      <w:proofErr w:type="gramEnd"/>
+      <w:r>
+        <w:rPr>
+          <w:lang w:val="sr-Latn-RS"/>
+        </w:rPr>
+        <w:t xml:space="preserve"> da </w:t>
+      </w:r>
+      <w:r>
+        <w:rPr>
+          <w:lang w:val="sr-Latn-RS"/>
+        </w:rPr>
+        <w:t xml:space="preserve">u tom trenutku </w:t>
+      </w:r>
+      <w:r>
+        <w:rPr>
+          <w:lang w:val="sr-Latn-RS"/>
+        </w:rPr>
+        <w:t>sačuva vrednosti signala na AXI interfejsu</w:t>
+      </w:r>
+      <w:r>
+        <w:rPr>
+          <w:lang w:val="sr-Latn-RS"/>
+        </w:rPr>
+        <w:t xml:space="preserve">. </w:t>
+      </w:r>
+      <w:r>
+        <w:t>Na osnovu zabeleženih vrednosti</w:t>
+      </w:r>
+      <w:r>
+        <w:t xml:space="preserve"> </w:t>
+      </w:r>
+      <w:r>
+        <w:t xml:space="preserve">se </w:t>
+      </w:r>
+      <w:r>
+        <w:t>pokazu</w:t>
+      </w:r>
+      <w:r>
+        <w:t>je</w:t>
+      </w:r>
+      <w:r>
+        <w:t xml:space="preserve"> da se </w:t>
+      </w:r>
+      <w:proofErr w:type="gramStart"/>
+      <w:r>
         <w:t>od</w:t>
       </w:r>
       <w:proofErr w:type="gramEnd"/>
@@ -6105,86 +6472,189 @@
         <w:t>približno</w:t>
       </w:r>
       <w:r>
-        <w:t xml:space="preserve"> 42 takta</w:t>
-      </w:r>
-      <w:r>
-        <w:t xml:space="preserve"> sinhronizacionog signala</w:t>
-      </w:r>
-      <w:r>
-        <w:t xml:space="preserve">. Sam prenos podataka zahteva 16 taktova, dok se ostatalih 26 izgubi u komunikaciji </w:t>
+        <w:t xml:space="preserve"> 42 </w:t>
+      </w:r>
+      <w:r>
+        <w:t>mašinska ciklusa</w:t>
+      </w:r>
+      <w:r>
+        <w:t xml:space="preserve">. </w:t>
       </w:r>
       <w:proofErr w:type="gramStart"/>
       <w:r>
+        <w:t>Od</w:t>
+      </w:r>
+      <w:proofErr w:type="gramEnd"/>
+      <w:r>
+        <w:t xml:space="preserve"> trenutka kada se na AXI Full interfejsu postavi</w:t>
+      </w:r>
+      <w:r>
+        <w:t xml:space="preserve"> </w:t>
+      </w:r>
+      <w:r>
+        <w:t>adresa zahtevanog bloka, do prijema prvog podatka</w:t>
+      </w:r>
+      <w:r>
+        <w:t xml:space="preserve"> prođe</w:t>
+      </w:r>
+      <w:r>
+        <w:t xml:space="preserve"> </w:t>
+      </w:r>
+      <w:r>
+        <w:t xml:space="preserve">26 </w:t>
+      </w:r>
+      <w:r>
+        <w:t>ciklusa</w:t>
+      </w:r>
+      <w:r>
+        <w:t>,</w:t>
+      </w:r>
+      <w:r>
+        <w:t xml:space="preserve"> koji se gube</w:t>
+      </w:r>
+      <w:r>
+        <w:t xml:space="preserve"> </w:t>
+      </w:r>
+      <w:r>
+        <w:t>zbog sporog odziva DDR čipa</w:t>
+      </w:r>
+      <w:r>
+        <w:t>.</w:t>
+      </w:r>
+      <w:r>
+        <w:t xml:space="preserve"> Ostalih 16 ciklusa je potrebno da se </w:t>
+      </w:r>
+      <w:proofErr w:type="gramStart"/>
+      <w:r>
+        <w:t>blok</w:t>
+      </w:r>
+      <w:proofErr w:type="gramEnd"/>
+      <w:r>
+        <w:t xml:space="preserve"> od 64B prenese preko magistrale širine 32 bita.</w:t>
+      </w:r>
+      <w:r>
+        <w:t xml:space="preserve"> Ukoliko se ovo uporedi </w:t>
+      </w:r>
+      <w:proofErr w:type="gramStart"/>
+      <w:r>
         <w:t>sa</w:t>
       </w:r>
       <w:proofErr w:type="gramEnd"/>
       <w:r>
-        <w:t xml:space="preserve"> memorijskim čipom. Ukoliko se ovo uporedi </w:t>
+        <w:t xml:space="preserve"> prenosom bloka </w:t>
+      </w:r>
+      <w:r>
+        <w:t>iz drugog nivoa keša što</w:t>
+      </w:r>
+      <w:r>
+        <w:t xml:space="preserve"> zahteva </w:t>
+      </w:r>
+      <w:r>
+        <w:t xml:space="preserve">16 </w:t>
+      </w:r>
+      <w:r>
+        <w:t>mašinskih ciklusa</w:t>
+      </w:r>
+      <w:r>
+        <w:t xml:space="preserve"> za prenos podataka </w:t>
+      </w:r>
+      <w:r>
+        <w:t>sa dodatna</w:t>
+      </w:r>
+      <w:r>
+        <w:t xml:space="preserve"> 3 takta za proveru tagova i ažuriranje pomoćnih bita, očigledno je zašto je memorijski sistem sa više nivoa keš</w:t>
+      </w:r>
+      <w:r>
+        <w:t>eva</w:t>
+      </w:r>
+      <w:r>
+        <w:t xml:space="preserve"> neophodan za dobre performanse procesora. Može se takođe zaključiti da za manje blokove, odnos korisnih </w:t>
+      </w:r>
+      <w:r>
+        <w:t>ciklusa</w:t>
+      </w:r>
+      <w:r>
+        <w:t xml:space="preserve"> u odnosu </w:t>
       </w:r>
       <w:proofErr w:type="gramStart"/>
       <w:r>
-        <w:t>sa</w:t>
+        <w:t>na</w:t>
       </w:r>
       <w:proofErr w:type="gramEnd"/>
       <w:r>
-        <w:t xml:space="preserve"> prenosom bloka iz drugog nivoa keša što zahteva 16 taktova za prenos podataka plus 3 takta za proveru tagova i ažuriranje pomoćnih bita (2 takta u </w:t>
-      </w:r>
-      <w:r>
-        <w:t>LOW_LATENCY</w:t>
-      </w:r>
-      <w:r>
-        <w:t xml:space="preserve"> konfiguraciji</w:t>
-      </w:r>
-      <w:r>
-        <w:t xml:space="preserve"> memorija za čuvanje tagova</w:t>
-      </w:r>
-      <w:r>
-        <w:t xml:space="preserve">), očigledno je zašto je memorijski sistem sa više nivoa keša neophodan za dobre performanse procesora. Može se takođe zaključiti da za manje blokove, odnos korisnih taktova (tokom kojih se prenose podaci) u odnosu </w:t>
-      </w:r>
-      <w:proofErr w:type="gramStart"/>
-      <w:r>
-        <w:t>na</w:t>
-      </w:r>
-      <w:proofErr w:type="gramEnd"/>
-      <w:r>
-        <w:t xml:space="preserve"> utrošene u komunikaciji sa DDR čipom, naglo opada</w:t>
+        <w:t xml:space="preserve"> utrošene u </w:t>
+      </w:r>
+      <w:r>
+        <w:t>čekanju na</w:t>
+      </w:r>
+      <w:r>
+        <w:t xml:space="preserve"> DDR čip, naglo opada</w:t>
       </w:r>
       <w:r>
         <w:t xml:space="preserve">. </w:t>
-      </w:r>
-      <w:proofErr w:type="gramStart"/>
-      <w:r>
-        <w:t xml:space="preserve">Slični rezultati se dobijaju i za upis bloka podataka u </w:t>
-      </w:r>
-      <w:r>
-        <w:t>DDR čip</w:t>
-      </w:r>
-      <w:r>
-        <w:t>.</w:t>
-      </w:r>
-      <w:proofErr w:type="gramEnd"/>
-      <w:r>
-        <w:t xml:space="preserve"> </w:t>
-      </w:r>
-      <w:proofErr w:type="gramStart"/>
-      <w:r>
-        <w:t>Od</w:t>
-      </w:r>
-      <w:proofErr w:type="gramEnd"/>
-      <w:r>
-        <w:t xml:space="preserve"> inicijalizacije transakcije upisa u memoriju, do odgovora memorije da je upis izvršen uspešno, utroši se 38 taktova</w:t>
-      </w:r>
-      <w:r>
-        <w:t xml:space="preserve"> sinhronizacionog signala</w:t>
-      </w:r>
-      <w:r>
-        <w:t>.</w:t>
       </w:r>
     </w:p>
     <w:p>
       <w:pPr>
         <w:spacing w:before="120"/>
       </w:pPr>
+      <w:proofErr w:type="gramStart"/>
+      <w:r>
+        <w:t xml:space="preserve">Slični rezultati se dobijaju za upis bloka podataka u </w:t>
+      </w:r>
+      <w:r>
+        <w:t>DDR čip</w:t>
+      </w:r>
+      <w:r>
+        <w:t xml:space="preserve"> kada se ILA podesi u modu za detekciju transakcija upisa bloka podataka</w:t>
+      </w:r>
+      <w:r>
+        <w:t>.</w:t>
+      </w:r>
+      <w:proofErr w:type="gramEnd"/>
+      <w:r>
+        <w:t xml:space="preserve"> </w:t>
+      </w:r>
+      <w:proofErr w:type="gramStart"/>
+      <w:r>
+        <w:t>Od</w:t>
+      </w:r>
+      <w:proofErr w:type="gramEnd"/>
+      <w:r>
+        <w:t xml:space="preserve"> inicijalizacije transakcije upisa </w:t>
+      </w:r>
+      <w:r>
+        <w:rPr>
+          <w:rFonts w:ascii="Times New Roman" w:eastAsia="Times New Roman" w:hAnsi="Times New Roman" w:cs="Times New Roman"/>
+          <w:iCs/>
+          <w:szCs w:val="20"/>
+        </w:rPr>
+        <w:t>implementacij</w:t>
+      </w:r>
+      <w:r>
+        <w:t>u memoriju, do odgovora memorije da je upis izvršen uspešno</w:t>
+      </w:r>
+      <w:r>
+        <w:t xml:space="preserve"> (eng. </w:t>
+      </w:r>
+      <w:r>
+        <w:rPr>
+          <w:i/>
+        </w:rPr>
+        <w:t>response</w:t>
+      </w:r>
+      <w:r>
+        <w:t>)</w:t>
+      </w:r>
+      <w:r>
+        <w:t xml:space="preserve">, utroši se 38 </w:t>
+      </w:r>
+      <w:r>
+        <w:t>mašinskih ciklusa</w:t>
+      </w:r>
+      <w:r>
+        <w:t>.</w:t>
+      </w:r>
     </w:p>
     <w:p>
       <w:pPr>
@@ -6203,10 +6673,8 @@
         <w:spacing w:before="120"/>
         <w:rPr>
           <w:rFonts w:ascii="Times New Roman" w:eastAsia="Times New Roman" w:hAnsi="Times New Roman" w:cs="Times New Roman"/>
-          <w:b/>
-          <w:iCs/>
-          <w:szCs w:val="20"/>
-          <w:lang w:val="sr-Latn-CS"/>
+          <w:iCs/>
+          <w:szCs w:val="20"/>
         </w:rPr>
       </w:pPr>
       <w:r>
@@ -6239,69 +6707,6 @@
           <w:lang w:val="sr-Latn-CS"/>
         </w:rPr>
         <w:t>ZAKLJUČAK</w:t>
-      </w:r>
-    </w:p>
-    <w:p>
-      <w:pPr>
-        <w:spacing w:before="60"/>
-        <w:rPr>
-          <w:rFonts w:ascii="Times New Roman" w:eastAsia="Times New Roman" w:hAnsi="Times New Roman" w:cs="Times New Roman"/>
-          <w:iCs/>
-          <w:szCs w:val="20"/>
-        </w:rPr>
-      </w:pPr>
-      <w:proofErr w:type="gramStart"/>
-      <w:r>
-        <w:rPr>
-          <w:rFonts w:ascii="Times New Roman" w:eastAsia="Times New Roman" w:hAnsi="Times New Roman" w:cs="Times New Roman"/>
-          <w:iCs/>
-          <w:szCs w:val="20"/>
-        </w:rPr>
-        <w:t>Modularna RISC-V arhitektura izgleda kao obećavajući standard za širok spektar primena u računarstvu.</w:t>
-      </w:r>
-      <w:proofErr w:type="gramEnd"/>
-      <w:r>
-        <w:rPr>
-          <w:rFonts w:ascii="Times New Roman" w:eastAsia="Times New Roman" w:hAnsi="Times New Roman" w:cs="Times New Roman"/>
-          <w:iCs/>
-          <w:szCs w:val="20"/>
-        </w:rPr>
-        <w:t xml:space="preserve"> </w:t>
-      </w:r>
-      <w:proofErr w:type="gramStart"/>
-      <w:r>
-        <w:rPr>
-          <w:rFonts w:ascii="Times New Roman" w:eastAsia="Times New Roman" w:hAnsi="Times New Roman" w:cs="Times New Roman"/>
-          <w:iCs/>
-          <w:szCs w:val="20"/>
-        </w:rPr>
-        <w:t xml:space="preserve">Posebno primamljiva primena predstavlja svet programabilnog hardvera i FPGA čipova, gde je RISC-V idealna zamena za dosadašnje </w:t>
-      </w:r>
-      <w:r>
-        <w:rPr>
-          <w:rFonts w:ascii="Times New Roman" w:eastAsia="Times New Roman" w:hAnsi="Times New Roman" w:cs="Times New Roman"/>
-          <w:i/>
-          <w:iCs/>
-          <w:szCs w:val="20"/>
-        </w:rPr>
-        <w:t>soft-core</w:t>
-      </w:r>
-      <w:r>
-        <w:rPr>
-          <w:rFonts w:ascii="Times New Roman" w:eastAsia="Times New Roman" w:hAnsi="Times New Roman" w:cs="Times New Roman"/>
-          <w:iCs/>
-          <w:szCs w:val="20"/>
-        </w:rPr>
-        <w:t xml:space="preserve"> arhitekture.</w:t>
-      </w:r>
-      <w:proofErr w:type="gramEnd"/>
-      <w:r>
-        <w:rPr>
-          <w:rFonts w:ascii="Times New Roman" w:eastAsia="Times New Roman" w:hAnsi="Times New Roman" w:cs="Times New Roman"/>
-          <w:iCs/>
-          <w:szCs w:val="20"/>
-        </w:rPr>
-        <w:t xml:space="preserve"> </w:t>
       </w:r>
     </w:p>
     <w:tbl>
@@ -6313,9 +6718,9 @@
       </w:tblPr>
       <w:tblGrid>
         <w:gridCol w:w="1133"/>
-        <w:gridCol w:w="933"/>
-        <w:gridCol w:w="1031"/>
-        <w:gridCol w:w="1209"/>
+        <w:gridCol w:w="865"/>
+        <w:gridCol w:w="994"/>
+        <w:gridCol w:w="1314"/>
       </w:tblGrid>
       <w:tr>
         <w:trPr>
@@ -6349,7 +6754,7 @@
         </w:tc>
         <w:tc>
           <w:tcPr>
-            <w:tcW w:w="933" w:type="dxa"/>
+            <w:tcW w:w="865" w:type="dxa"/>
           </w:tcPr>
           <w:p>
             <w:pPr>
@@ -6374,7 +6779,7 @@
         </w:tc>
         <w:tc>
           <w:tcPr>
-            <w:tcW w:w="1031" w:type="dxa"/>
+            <w:tcW w:w="994" w:type="dxa"/>
           </w:tcPr>
           <w:p>
             <w:pPr>
@@ -6400,7 +6805,7 @@
         </w:tc>
         <w:tc>
           <w:tcPr>
-            <w:tcW w:w="1209" w:type="dxa"/>
+            <w:tcW w:w="1314" w:type="dxa"/>
           </w:tcPr>
           <w:p>
             <w:pPr>
@@ -6427,7 +6832,7 @@
       </w:tr>
       <w:tr>
         <w:trPr>
-          <w:trHeight w:val="324"/>
+          <w:trHeight w:val="260"/>
         </w:trPr>
         <w:tc>
           <w:tcPr>
@@ -6457,7 +6862,7 @@
         </w:tc>
         <w:tc>
           <w:tcPr>
-            <w:tcW w:w="933" w:type="dxa"/>
+            <w:tcW w:w="865" w:type="dxa"/>
           </w:tcPr>
           <w:p>
             <w:pPr>
@@ -6483,7 +6888,7 @@
         </w:tc>
         <w:tc>
           <w:tcPr>
-            <w:tcW w:w="1031" w:type="dxa"/>
+            <w:tcW w:w="994" w:type="dxa"/>
           </w:tcPr>
           <w:p>
             <w:pPr>
@@ -6509,7 +6914,7 @@
         </w:tc>
         <w:tc>
           <w:tcPr>
-            <w:tcW w:w="1209" w:type="dxa"/>
+            <w:tcW w:w="1314" w:type="dxa"/>
           </w:tcPr>
           <w:p>
             <w:pPr>
@@ -6536,7 +6941,7 @@
       </w:tr>
       <w:tr>
         <w:trPr>
-          <w:trHeight w:val="324"/>
+          <w:trHeight w:val="260"/>
         </w:trPr>
         <w:tc>
           <w:tcPr>
@@ -6566,7 +6971,7 @@
         </w:tc>
         <w:tc>
           <w:tcPr>
-            <w:tcW w:w="933" w:type="dxa"/>
+            <w:tcW w:w="865" w:type="dxa"/>
           </w:tcPr>
           <w:p>
             <w:pPr>
@@ -6592,7 +6997,7 @@
         </w:tc>
         <w:tc>
           <w:tcPr>
-            <w:tcW w:w="1031" w:type="dxa"/>
+            <w:tcW w:w="994" w:type="dxa"/>
           </w:tcPr>
           <w:p>
             <w:pPr>
@@ -6618,7 +7023,7 @@
         </w:tc>
         <w:tc>
           <w:tcPr>
-            <w:tcW w:w="1209" w:type="dxa"/>
+            <w:tcW w:w="1314" w:type="dxa"/>
           </w:tcPr>
           <w:p>
             <w:pPr>
@@ -6645,7 +7050,7 @@
       </w:tr>
       <w:tr>
         <w:trPr>
-          <w:trHeight w:val="324"/>
+          <w:trHeight w:val="170"/>
         </w:trPr>
         <w:tc>
           <w:tcPr>
@@ -6675,7 +7080,7 @@
         </w:tc>
         <w:tc>
           <w:tcPr>
-            <w:tcW w:w="933" w:type="dxa"/>
+            <w:tcW w:w="865" w:type="dxa"/>
           </w:tcPr>
           <w:p>
             <w:pPr>
@@ -6701,7 +7106,7 @@
         </w:tc>
         <w:tc>
           <w:tcPr>
-            <w:tcW w:w="1031" w:type="dxa"/>
+            <w:tcW w:w="994" w:type="dxa"/>
           </w:tcPr>
           <w:p>
             <w:pPr>
@@ -6727,7 +7132,7 @@
         </w:tc>
         <w:tc>
           <w:tcPr>
-            <w:tcW w:w="1209" w:type="dxa"/>
+            <w:tcW w:w="1314" w:type="dxa"/>
           </w:tcPr>
           <w:p>
             <w:pPr>
@@ -6784,7 +7189,7 @@
         </w:tc>
         <w:tc>
           <w:tcPr>
-            <w:tcW w:w="933" w:type="dxa"/>
+            <w:tcW w:w="865" w:type="dxa"/>
           </w:tcPr>
           <w:p>
             <w:pPr>
@@ -6810,7 +7215,7 @@
         </w:tc>
         <w:tc>
           <w:tcPr>
-            <w:tcW w:w="1031" w:type="dxa"/>
+            <w:tcW w:w="994" w:type="dxa"/>
           </w:tcPr>
           <w:p>
             <w:pPr>
@@ -6836,7 +7241,7 @@
         </w:tc>
         <w:tc>
           <w:tcPr>
-            <w:tcW w:w="1209" w:type="dxa"/>
+            <w:tcW w:w="1314" w:type="dxa"/>
           </w:tcPr>
           <w:p>
             <w:pPr>
@@ -6863,7 +7268,7 @@
       </w:tr>
       <w:tr>
         <w:trPr>
-          <w:trHeight w:val="107"/>
+          <w:trHeight w:val="80"/>
         </w:trPr>
         <w:tc>
           <w:tcPr>
@@ -6893,7 +7298,7 @@
         </w:tc>
         <w:tc>
           <w:tcPr>
-            <w:tcW w:w="933" w:type="dxa"/>
+            <w:tcW w:w="865" w:type="dxa"/>
           </w:tcPr>
           <w:p>
             <w:pPr>
@@ -6919,7 +7324,7 @@
         </w:tc>
         <w:tc>
           <w:tcPr>
-            <w:tcW w:w="1031" w:type="dxa"/>
+            <w:tcW w:w="994" w:type="dxa"/>
           </w:tcPr>
           <w:p>
             <w:pPr>
@@ -6945,7 +7350,7 @@
         </w:tc>
         <w:tc>
           <w:tcPr>
-            <w:tcW w:w="1209" w:type="dxa"/>
+            <w:tcW w:w="1314" w:type="dxa"/>
           </w:tcPr>
           <w:p>
             <w:pPr>
@@ -6978,6 +7383,7 @@
           <w:rFonts w:ascii="Times New Roman" w:eastAsia="Times New Roman" w:hAnsi="Times New Roman" w:cs="Times New Roman"/>
           <w:iCs/>
           <w:szCs w:val="20"/>
+          <w:lang w:val="sr-Latn-CS"/>
         </w:rPr>
       </w:pPr>
       <w:r>
@@ -6986,7 +7392,24 @@
           <w:iCs/>
           <w:szCs w:val="20"/>
         </w:rPr>
-        <w:t xml:space="preserve">Ovaj rad demonstrira da su kašnjenja pristupa memoriji neprihvatljiva čak i za najjednostavnija procesorska jezgra koja rade </w:t>
+        <w:t xml:space="preserve">Kako bi se premostila razlika između brzine rada procesora i tipičnog DDR3 čipa, u </w:t>
+      </w:r>
+      <w:r>
+        <w:rPr>
+          <w:rFonts w:ascii="Times New Roman" w:eastAsia="Times New Roman" w:hAnsi="Times New Roman" w:cs="Times New Roman"/>
+          <w:i/>
+          <w:iCs/>
+          <w:szCs w:val="20"/>
+        </w:rPr>
+        <w:t>soft-core</w:t>
+      </w:r>
+      <w:r>
+        <w:rPr>
+          <w:rFonts w:ascii="Times New Roman" w:eastAsia="Times New Roman" w:hAnsi="Times New Roman" w:cs="Times New Roman"/>
+          <w:iCs/>
+          <w:szCs w:val="20"/>
+        </w:rPr>
+        <w:t xml:space="preserve"> primeni RISC-V arhitekture, mogu se iskoristiti već postojeći memorijski resursi </w:t>
       </w:r>
       <w:proofErr w:type="gramStart"/>
       <w:r>
@@ -7004,7 +7427,23 @@
           <w:iCs/>
           <w:szCs w:val="20"/>
         </w:rPr>
-        <w:t xml:space="preserve"> relativno niskim frekvencijama. Kako bi se premostila razlika između brzine rada procesora i tipičnog DDR3 čipa, u soft-core primeni RISC-V arhitekture, mogu se iskoristiti već postojeći memorijski resursi </w:t>
+        <w:t xml:space="preserve"> FPGA ploči kako bi se implementirao jednostavan a efikasan sistem za keširanje.</w:t>
+      </w:r>
+      <w:r>
+        <w:rPr>
+          <w:rFonts w:ascii="Times New Roman" w:eastAsia="Times New Roman" w:hAnsi="Times New Roman" w:cs="Times New Roman"/>
+          <w:iCs/>
+          <w:szCs w:val="20"/>
+        </w:rPr>
+        <w:t xml:space="preserve"> </w:t>
+      </w:r>
+      <w:r>
+        <w:rPr>
+          <w:rFonts w:ascii="Times New Roman" w:eastAsia="Times New Roman" w:hAnsi="Times New Roman" w:cs="Times New Roman"/>
+          <w:iCs/>
+          <w:szCs w:val="20"/>
+        </w:rPr>
+        <w:t xml:space="preserve">Distribuirani (LUT) RAM može da obezbedi prvi nivo keša malog kapaciteta </w:t>
       </w:r>
       <w:proofErr w:type="gramStart"/>
       <w:r>
@@ -7013,7 +7452,7 @@
           <w:iCs/>
           <w:szCs w:val="20"/>
         </w:rPr>
-        <w:t>na</w:t>
+        <w:t>ali</w:t>
       </w:r>
       <w:proofErr w:type="gramEnd"/>
       <w:r>
@@ -7022,25 +7461,7 @@
           <w:iCs/>
           <w:szCs w:val="20"/>
         </w:rPr>
-        <w:t xml:space="preserve"> FPGA ploči kako bi se implementirao jednostavan a efikasan sistem za keširanje. </w:t>
-      </w:r>
-    </w:p>
-    <w:p>
-      <w:pPr>
-        <w:spacing w:before="60"/>
-        <w:rPr>
-          <w:rFonts w:ascii="Times New Roman" w:eastAsia="Times New Roman" w:hAnsi="Times New Roman" w:cs="Times New Roman"/>
-          <w:iCs/>
-          <w:szCs w:val="20"/>
-        </w:rPr>
-      </w:pPr>
-      <w:r>
-        <w:rPr>
-          <w:rFonts w:ascii="Times New Roman" w:eastAsia="Times New Roman" w:hAnsi="Times New Roman" w:cs="Times New Roman"/>
-          <w:iCs/>
-          <w:szCs w:val="20"/>
-        </w:rPr>
-        <w:t xml:space="preserve">Distribuirani (LUT) RAM može da obezbedi prvi nivo keša malog kapaciteta </w:t>
+        <w:t xml:space="preserve"> dovoljno brzog odziva da zadovolji zahteve pristupa memoriji bez zaustavljanja protočne obrade. Nasuprot tome, </w:t>
       </w:r>
       <w:proofErr w:type="gramStart"/>
       <w:r>
@@ -7049,7 +7470,7 @@
           <w:iCs/>
           <w:szCs w:val="20"/>
         </w:rPr>
-        <w:t>ali</w:t>
+        <w:t>blok</w:t>
       </w:r>
       <w:proofErr w:type="gramEnd"/>
       <w:r>
@@ -7058,7 +7479,7 @@
           <w:iCs/>
           <w:szCs w:val="20"/>
         </w:rPr>
-        <w:t xml:space="preserve"> dovoljno brzog odziva da zadovolji zahteve pristupa memoriji bez zaustavljanja protočne obrade. Nasuprot tome, </w:t>
+        <w:t xml:space="preserve"> RAM može da obezbedi dovoljno velik kapacitet keša kako bi se aktivan set podataka aplikacije čuvao na FPGA čipu. </w:t>
       </w:r>
       <w:proofErr w:type="gramStart"/>
       <w:r>
@@ -7067,7 +7488,7 @@
           <w:iCs/>
           <w:szCs w:val="20"/>
         </w:rPr>
-        <w:t>blok</w:t>
+        <w:t>HDL model koji je predstavljen u radu je samo jedan način realizacije sistema za keširanje.</w:t>
       </w:r>
       <w:proofErr w:type="gramEnd"/>
       <w:r>
@@ -7076,19 +7497,80 @@
           <w:iCs/>
           <w:szCs w:val="20"/>
         </w:rPr>
-        <w:t xml:space="preserve"> RAM može da obezbedi dovoljno velik kapacitet keša kako bi se aktivan set podataka aplikacije čuvao na FPGA čipu. </w:t>
-      </w:r>
-    </w:p>
-    <w:p>
-      <w:pPr>
-        <w:spacing w:before="60"/>
-        <w:rPr>
-          <w:rFonts w:ascii="Times New Roman" w:eastAsia="Times New Roman" w:hAnsi="Times New Roman" w:cs="Times New Roman"/>
-          <w:iCs/>
-          <w:szCs w:val="20"/>
-          <w:lang w:val="sr-Latn-CS"/>
-        </w:rPr>
-      </w:pPr>
+        <w:t xml:space="preserve"> </w:t>
+      </w:r>
+      <w:r>
+        <w:rPr>
+          <w:rFonts w:ascii="Times New Roman" w:eastAsia="Times New Roman" w:hAnsi="Times New Roman" w:cs="Times New Roman"/>
+          <w:iCs/>
+          <w:szCs w:val="20"/>
+        </w:rPr>
+        <w:t>Implementirana</w:t>
+      </w:r>
+      <w:r>
+        <w:rPr>
+          <w:rFonts w:ascii="Times New Roman" w:eastAsia="Times New Roman" w:hAnsi="Times New Roman" w:cs="Times New Roman"/>
+          <w:iCs/>
+          <w:szCs w:val="20"/>
+        </w:rPr>
+        <w:t xml:space="preserve"> inkluzivno</w:t>
+      </w:r>
+      <w:r>
+        <w:rPr>
+          <w:rFonts w:ascii="Times New Roman" w:eastAsia="Times New Roman" w:hAnsi="Times New Roman" w:cs="Times New Roman"/>
+          <w:iCs/>
+          <w:szCs w:val="20"/>
+        </w:rPr>
+        <w:t>st</w:t>
+      </w:r>
+      <w:r>
+        <w:rPr>
+          <w:rFonts w:ascii="Times New Roman" w:eastAsia="Times New Roman" w:hAnsi="Times New Roman" w:cs="Times New Roman"/>
+          <w:iCs/>
+          <w:szCs w:val="20"/>
+        </w:rPr>
+        <w:t>,</w:t>
+      </w:r>
+      <w:r>
+        <w:rPr>
+          <w:rFonts w:ascii="Times New Roman" w:eastAsia="Times New Roman" w:hAnsi="Times New Roman" w:cs="Times New Roman"/>
+          <w:iCs/>
+          <w:szCs w:val="20"/>
+        </w:rPr>
+        <w:t xml:space="preserve"> pamćenje</w:t>
+      </w:r>
+      <w:r>
+        <w:rPr>
+          <w:rFonts w:ascii="Times New Roman" w:eastAsia="Times New Roman" w:hAnsi="Times New Roman" w:cs="Times New Roman"/>
+          <w:iCs/>
+          <w:szCs w:val="20"/>
+        </w:rPr>
+        <w:t xml:space="preserve"> prisustva blokova prvog nivoa u pomoćnim bitima,</w:t>
+      </w:r>
+      <w:r>
+        <w:rPr>
+          <w:rFonts w:ascii="Times New Roman" w:eastAsia="Times New Roman" w:hAnsi="Times New Roman" w:cs="Times New Roman"/>
+          <w:iCs/>
+          <w:szCs w:val="20"/>
+        </w:rPr>
+        <w:t xml:space="preserve"> kao i slobodan po</w:t>
+      </w:r>
+      <w:r>
+        <w:rPr>
+          <w:rFonts w:ascii="Times New Roman" w:eastAsia="Times New Roman" w:hAnsi="Times New Roman" w:cs="Times New Roman"/>
+          <w:iCs/>
+          <w:szCs w:val="20"/>
+        </w:rPr>
+        <w:t>rt u memorijama drugog nivoa keša</w:t>
+      </w:r>
+      <w:r>
+        <w:rPr>
+          <w:rFonts w:ascii="Times New Roman" w:eastAsia="Times New Roman" w:hAnsi="Times New Roman" w:cs="Times New Roman"/>
+          <w:iCs/>
+          <w:szCs w:val="20"/>
+        </w:rPr>
+        <w:t xml:space="preserve"> izgleda kao </w:t>
+      </w:r>
       <w:proofErr w:type="gramStart"/>
       <w:r>
         <w:rPr>
@@ -7096,7 +7578,7 @@
           <w:iCs/>
           <w:szCs w:val="20"/>
         </w:rPr>
-        <w:t>HDL model koji je predstavljen u radu je samo jedan način realizacije sistema za keširanje.</w:t>
+        <w:t>dobro</w:t>
       </w:r>
       <w:proofErr w:type="gramEnd"/>
       <w:r>
@@ -7105,109 +7587,72 @@
           <w:iCs/>
           <w:szCs w:val="20"/>
         </w:rPr>
-        <w:t xml:space="preserve"> </w:t>
-      </w:r>
-      <w:proofErr w:type="gramStart"/>
-      <w:r>
-        <w:rPr>
-          <w:rFonts w:ascii="Times New Roman" w:eastAsia="Times New Roman" w:hAnsi="Times New Roman" w:cs="Times New Roman"/>
-          <w:iCs/>
-          <w:szCs w:val="20"/>
-        </w:rPr>
-        <w:t>Potrebno istražiti alternativne implementacije kao i optimizacije datog sistema.</w:t>
-      </w:r>
-      <w:proofErr w:type="gramEnd"/>
-      <w:r>
-        <w:rPr>
-          <w:rFonts w:ascii="Times New Roman" w:eastAsia="Times New Roman" w:hAnsi="Times New Roman" w:cs="Times New Roman"/>
-          <w:iCs/>
-          <w:szCs w:val="20"/>
-        </w:rPr>
-        <w:t xml:space="preserve"> </w:t>
-      </w:r>
-      <w:r>
-        <w:rPr>
-          <w:rFonts w:ascii="Times New Roman" w:eastAsia="Times New Roman" w:hAnsi="Times New Roman" w:cs="Times New Roman"/>
-          <w:iCs/>
-          <w:szCs w:val="20"/>
-        </w:rPr>
-        <w:t>Implementirana</w:t>
-      </w:r>
-      <w:r>
-        <w:rPr>
-          <w:rFonts w:ascii="Times New Roman" w:eastAsia="Times New Roman" w:hAnsi="Times New Roman" w:cs="Times New Roman"/>
-          <w:iCs/>
-          <w:szCs w:val="20"/>
-        </w:rPr>
-        <w:t xml:space="preserve"> inkluzivno</w:t>
-      </w:r>
-      <w:r>
-        <w:rPr>
-          <w:rFonts w:ascii="Times New Roman" w:eastAsia="Times New Roman" w:hAnsi="Times New Roman" w:cs="Times New Roman"/>
-          <w:iCs/>
-          <w:szCs w:val="20"/>
-        </w:rPr>
-        <w:t>st i pamćenje</w:t>
-      </w:r>
-      <w:r>
-        <w:rPr>
-          <w:rFonts w:ascii="Times New Roman" w:eastAsia="Times New Roman" w:hAnsi="Times New Roman" w:cs="Times New Roman"/>
-          <w:iCs/>
-          <w:szCs w:val="20"/>
-        </w:rPr>
-        <w:t xml:space="preserve"> prisustva blokova prvog nivoa u pomoćnim bitima, izgleda kao </w:t>
-      </w:r>
-      <w:proofErr w:type="gramStart"/>
-      <w:r>
-        <w:rPr>
-          <w:rFonts w:ascii="Times New Roman" w:eastAsia="Times New Roman" w:hAnsi="Times New Roman" w:cs="Times New Roman"/>
-          <w:iCs/>
-          <w:szCs w:val="20"/>
-        </w:rPr>
-        <w:t>dobro</w:t>
-      </w:r>
-      <w:proofErr w:type="gramEnd"/>
-      <w:r>
-        <w:rPr>
-          <w:rFonts w:ascii="Times New Roman" w:eastAsia="Times New Roman" w:hAnsi="Times New Roman" w:cs="Times New Roman"/>
-          <w:iCs/>
-          <w:szCs w:val="20"/>
-        </w:rPr>
-        <w:t xml:space="preserve"> rešenje za sistem sa više RISC-V </w:t>
-      </w:r>
-      <w:r>
-        <w:rPr>
-          <w:rFonts w:ascii="Times New Roman" w:eastAsia="Times New Roman" w:hAnsi="Times New Roman" w:cs="Times New Roman"/>
-          <w:iCs/>
-          <w:szCs w:val="20"/>
-        </w:rPr>
-        <w:t xml:space="preserve">procesorskih </w:t>
-      </w:r>
-      <w:r>
-        <w:rPr>
-          <w:rFonts w:ascii="Times New Roman" w:eastAsia="Times New Roman" w:hAnsi="Times New Roman" w:cs="Times New Roman"/>
-          <w:iCs/>
-          <w:szCs w:val="20"/>
-        </w:rPr>
-        <w:t xml:space="preserve">jezgara. Prisustvo ovih informacija u drugom nivou keša u kombinaciji </w:t>
-      </w:r>
-      <w:proofErr w:type="gramStart"/>
-      <w:r>
-        <w:rPr>
-          <w:rFonts w:ascii="Times New Roman" w:eastAsia="Times New Roman" w:hAnsi="Times New Roman" w:cs="Times New Roman"/>
-          <w:iCs/>
-          <w:szCs w:val="20"/>
-        </w:rPr>
-        <w:t>sa</w:t>
-      </w:r>
-      <w:proofErr w:type="gramEnd"/>
-      <w:r>
-        <w:rPr>
-          <w:rFonts w:ascii="Times New Roman" w:eastAsia="Times New Roman" w:hAnsi="Times New Roman" w:cs="Times New Roman"/>
-          <w:iCs/>
-          <w:szCs w:val="20"/>
-        </w:rPr>
-        <w:t xml:space="preserve"> slobodnim portom u memoriji za čitanje tagova, je odlična osnova za laku implementaciju MOESI (</w:t>
+        <w:t xml:space="preserve"> rešenje za </w:t>
+      </w:r>
+      <w:r>
+        <w:rPr>
+          <w:rFonts w:ascii="Times New Roman" w:eastAsia="Times New Roman" w:hAnsi="Times New Roman" w:cs="Times New Roman"/>
+          <w:iCs/>
+          <w:szCs w:val="20"/>
+        </w:rPr>
+        <w:t xml:space="preserve">višejezgarni </w:t>
+      </w:r>
+      <w:r>
+        <w:rPr>
+          <w:rFonts w:ascii="Times New Roman" w:eastAsia="Times New Roman" w:hAnsi="Times New Roman" w:cs="Times New Roman"/>
+          <w:i/>
+          <w:iCs/>
+          <w:szCs w:val="20"/>
+        </w:rPr>
+        <w:t>soft-core</w:t>
+      </w:r>
+      <w:r>
+        <w:rPr>
+          <w:rFonts w:ascii="Times New Roman" w:eastAsia="Times New Roman" w:hAnsi="Times New Roman" w:cs="Times New Roman"/>
+          <w:iCs/>
+          <w:szCs w:val="20"/>
+        </w:rPr>
+        <w:t xml:space="preserve"> processor, </w:t>
+      </w:r>
+      <w:r>
+        <w:rPr>
+          <w:rFonts w:ascii="Times New Roman" w:eastAsia="Times New Roman" w:hAnsi="Times New Roman" w:cs="Times New Roman"/>
+          <w:iCs/>
+          <w:szCs w:val="20"/>
+        </w:rPr>
+        <w:t xml:space="preserve">jer </w:t>
+      </w:r>
+      <w:r>
+        <w:rPr>
+          <w:rFonts w:ascii="Times New Roman" w:eastAsia="Times New Roman" w:hAnsi="Times New Roman" w:cs="Times New Roman"/>
+          <w:iCs/>
+          <w:szCs w:val="20"/>
+        </w:rPr>
+        <w:t>predstavlja odličnu</w:t>
+      </w:r>
+      <w:r>
+        <w:rPr>
+          <w:rFonts w:ascii="Times New Roman" w:eastAsia="Times New Roman" w:hAnsi="Times New Roman" w:cs="Times New Roman"/>
+          <w:iCs/>
+          <w:szCs w:val="20"/>
+        </w:rPr>
+        <w:t xml:space="preserve"> osnov</w:t>
+      </w:r>
+      <w:r>
+        <w:rPr>
+          <w:rFonts w:ascii="Times New Roman" w:eastAsia="Times New Roman" w:hAnsi="Times New Roman" w:cs="Times New Roman"/>
+          <w:iCs/>
+          <w:szCs w:val="20"/>
+        </w:rPr>
+        <w:t>u</w:t>
+      </w:r>
+      <w:r>
+        <w:rPr>
+          <w:rFonts w:ascii="Times New Roman" w:eastAsia="Times New Roman" w:hAnsi="Times New Roman" w:cs="Times New Roman"/>
+          <w:iCs/>
+          <w:szCs w:val="20"/>
+        </w:rPr>
+        <w:t xml:space="preserve"> za laku implementaciju MOESI (</w:t>
       </w:r>
       <w:r>
         <w:rPr>
@@ -7224,7 +7669,23 @@
           <w:iCs/>
           <w:szCs w:val="20"/>
         </w:rPr>
-        <w:t>) ili nekog sličnog algoritma za održanje koherencije između jezgara.</w:t>
+        <w:t>) ili sličnog algoritma za održanje koherencije između jezgara</w:t>
+      </w:r>
+      <w:r>
+        <w:rPr>
+          <w:rFonts w:ascii="Times New Roman" w:eastAsia="Times New Roman" w:hAnsi="Times New Roman" w:cs="Times New Roman"/>
+          <w:iCs/>
+          <w:szCs w:val="20"/>
+        </w:rPr>
+        <w:t xml:space="preserve"> [8]</w:t>
+      </w:r>
+      <w:r>
+        <w:rPr>
+          <w:rFonts w:ascii="Times New Roman" w:eastAsia="Times New Roman" w:hAnsi="Times New Roman" w:cs="Times New Roman"/>
+          <w:iCs/>
+          <w:szCs w:val="20"/>
+        </w:rPr>
+        <w:t>.</w:t>
       </w:r>
     </w:p>
     <w:p>
@@ -7256,7 +7717,7 @@
           <w:rFonts w:ascii="Times New Roman" w:eastAsia="Times New Roman" w:hAnsi="Times New Roman" w:cs="Times New Roman"/>
           <w:iCs/>
           <w:szCs w:val="20"/>
-          <w:lang w:val="en-US"/>
+          <w:lang w:val="sr-Latn-CS"/>
         </w:rPr>
       </w:pPr>
       <w:r>
@@ -7325,7 +7786,7 @@
           <w:rFonts w:ascii="Times New Roman" w:eastAsia="Times New Roman" w:hAnsi="Times New Roman" w:cs="Times New Roman"/>
           <w:iCs/>
           <w:szCs w:val="20"/>
-          <w:lang w:val="sr-Latn-CS"/>
+          <w:lang w:val="en-US"/>
         </w:rPr>
       </w:pPr>
       <w:r>
@@ -7333,7 +7794,7 @@
           <w:rFonts w:ascii="Times New Roman" w:eastAsia="Times New Roman" w:hAnsi="Times New Roman" w:cs="Times New Roman"/>
           <w:iCs/>
           <w:szCs w:val="20"/>
-          <w:lang w:val="sr-Latn-CS"/>
+          <w:lang w:val="en-US"/>
         </w:rPr>
         <w:t>[</w:t>
       </w:r>
@@ -7342,7 +7803,7 @@
           <w:rFonts w:ascii="Times New Roman" w:eastAsia="Times New Roman" w:hAnsi="Times New Roman" w:cs="Times New Roman"/>
           <w:iCs/>
           <w:szCs w:val="20"/>
-          <w:lang w:val="sr-Latn-CS"/>
+          <w:lang w:val="en-US"/>
         </w:rPr>
         <w:t>2</w:t>
       </w:r>
@@ -7351,6 +7812,210 @@
           <w:rFonts w:ascii="Times New Roman" w:eastAsia="Times New Roman" w:hAnsi="Times New Roman" w:cs="Times New Roman"/>
           <w:iCs/>
           <w:szCs w:val="20"/>
+          <w:lang w:val="en-US"/>
+        </w:rPr>
+        <w:t xml:space="preserve">] </w:t>
+      </w:r>
+      <w:r>
+        <w:rPr>
+          <w:rFonts w:ascii="Times New Roman" w:eastAsia="Times New Roman" w:hAnsi="Times New Roman" w:cs="Times New Roman"/>
+          <w:iCs/>
+          <w:szCs w:val="20"/>
+          <w:lang w:val="en-US"/>
+        </w:rPr>
+        <w:t xml:space="preserve">https://www.linuxfoundation.org/the-linux-foundation/2018/11/the-linux-foundation-and-risc-v-foundation-announce-joint-collaboration-to-enable-a-new-era-of-open-architecture/ </w:t>
+      </w:r>
+      <w:r>
+        <w:rPr>
+          <w:rFonts w:ascii="Times New Roman" w:eastAsia="Times New Roman" w:hAnsi="Times New Roman" w:cs="Times New Roman"/>
+          <w:iCs/>
+          <w:szCs w:val="20"/>
+          <w:lang w:val="en-US"/>
+        </w:rPr>
+        <w:t>(pristupljeno u septe</w:t>
+      </w:r>
+      <w:r>
+        <w:rPr>
+          <w:rFonts w:ascii="Times New Roman" w:eastAsia="Times New Roman" w:hAnsi="Times New Roman" w:cs="Times New Roman"/>
+          <w:iCs/>
+          <w:szCs w:val="20"/>
+          <w:lang w:val="en-US"/>
+        </w:rPr>
+        <w:t>m</w:t>
+      </w:r>
+      <w:r>
+        <w:rPr>
+          <w:rFonts w:ascii="Times New Roman" w:eastAsia="Times New Roman" w:hAnsi="Times New Roman" w:cs="Times New Roman"/>
+          <w:iCs/>
+          <w:szCs w:val="20"/>
+          <w:lang w:val="en-US"/>
+        </w:rPr>
+        <w:t>bru 2020.)</w:t>
+      </w:r>
+    </w:p>
+    <w:p>
+      <w:pPr>
+        <w:ind w:left="284" w:hanging="284"/>
+        <w:jc w:val="left"/>
+        <w:rPr>
+          <w:rFonts w:ascii="Times New Roman" w:eastAsia="Times New Roman" w:hAnsi="Times New Roman" w:cs="Times New Roman"/>
+          <w:iCs/>
+          <w:szCs w:val="20"/>
+          <w:lang w:val="en-US"/>
+        </w:rPr>
+      </w:pPr>
+      <w:proofErr w:type="gramStart"/>
+      <w:r>
+        <w:rPr>
+          <w:rFonts w:ascii="Times New Roman" w:eastAsia="Times New Roman" w:hAnsi="Times New Roman" w:cs="Times New Roman"/>
+          <w:iCs/>
+          <w:szCs w:val="20"/>
+          <w:lang w:val="en-US"/>
+        </w:rPr>
+        <w:t>[</w:t>
+      </w:r>
+      <w:r>
+        <w:rPr>
+          <w:rFonts w:ascii="Times New Roman" w:eastAsia="Times New Roman" w:hAnsi="Times New Roman" w:cs="Times New Roman"/>
+          <w:iCs/>
+          <w:szCs w:val="20"/>
+          <w:lang w:val="en-US"/>
+        </w:rPr>
+        <w:t>3</w:t>
+      </w:r>
+      <w:r>
+        <w:rPr>
+          <w:rFonts w:ascii="Times New Roman" w:eastAsia="Times New Roman" w:hAnsi="Times New Roman" w:cs="Times New Roman"/>
+          <w:iCs/>
+          <w:szCs w:val="20"/>
+          <w:lang w:val="en-US"/>
+        </w:rPr>
+        <w:t xml:space="preserve">] </w:t>
+      </w:r>
+      <w:r>
+        <w:t>J</w:t>
+      </w:r>
+      <w:r>
+        <w:t xml:space="preserve">. </w:t>
+      </w:r>
+      <w:r>
+        <w:t>C.</w:t>
+      </w:r>
+      <w:r>
+        <w:t xml:space="preserve"> </w:t>
+      </w:r>
+      <w:r>
+        <w:t>H</w:t>
+      </w:r>
+      <w:r>
+        <w:t>oe,</w:t>
+      </w:r>
+      <w:r>
+        <w:t xml:space="preserve"> </w:t>
+      </w:r>
+      <w:r>
+        <w:rPr>
+          <w:i/>
+        </w:rPr>
+        <w:t>Memory Technology and Organization</w:t>
+      </w:r>
+      <w:r>
+        <w:t>.</w:t>
+      </w:r>
+      <w:proofErr w:type="gramEnd"/>
+      <w:r>
+        <w:t xml:space="preserve"> [</w:t>
+      </w:r>
+      <w:proofErr w:type="gramStart"/>
+      <w:r>
+        <w:t>predavanje</w:t>
+      </w:r>
+      <w:proofErr w:type="gramEnd"/>
+      <w:r>
+        <w:t xml:space="preserve">] </w:t>
+      </w:r>
+      <w:proofErr w:type="gramStart"/>
+      <w:r>
+        <w:t xml:space="preserve">Carnegie Mellon University, </w:t>
+      </w:r>
+      <w:r>
+        <w:t>2020.</w:t>
+      </w:r>
+      <w:proofErr w:type="gramEnd"/>
+      <w:r>
+        <w:t xml:space="preserve"> </w:t>
+      </w:r>
+      <w:r>
+        <w:t>Dostupno:</w:t>
+      </w:r>
+      <w:r>
+        <w:t xml:space="preserve"> </w:t>
+      </w:r>
+      <w:r>
+        <w:rPr>
+          <w:rFonts w:ascii="Times New Roman" w:eastAsia="Times New Roman" w:hAnsi="Times New Roman" w:cs="Times New Roman"/>
+          <w:iCs/>
+          <w:szCs w:val="20"/>
+          <w:lang w:val="en-US"/>
+        </w:rPr>
+        <w:t>http://users.ece.cmu.edu/~jhoe/</w:t>
+      </w:r>
+    </w:p>
+    <w:p>
+      <w:pPr>
+        <w:ind w:left="284"/>
+        <w:jc w:val="left"/>
+        <w:rPr>
+          <w:rFonts w:ascii="Times New Roman" w:eastAsia="Times New Roman" w:hAnsi="Times New Roman" w:cs="Times New Roman"/>
+          <w:iCs/>
+          <w:szCs w:val="20"/>
+          <w:lang w:val="en-US"/>
+        </w:rPr>
+      </w:pPr>
+      <w:r>
+        <w:rPr>
+          <w:rFonts w:ascii="Times New Roman" w:eastAsia="Times New Roman" w:hAnsi="Times New Roman" w:cs="Times New Roman"/>
+          <w:iCs/>
+          <w:szCs w:val="20"/>
+          <w:lang w:val="en-US"/>
+        </w:rPr>
+        <w:t>course/ece447/S20handouts/L14.pdf</w:t>
+      </w:r>
+    </w:p>
+    <w:p>
+      <w:pPr>
+        <w:ind w:left="284" w:hanging="284"/>
+        <w:jc w:val="left"/>
+        <w:rPr>
+          <w:rFonts w:ascii="Times New Roman" w:eastAsia="Times New Roman" w:hAnsi="Times New Roman" w:cs="Times New Roman"/>
+          <w:iCs/>
+          <w:szCs w:val="20"/>
+          <w:lang w:val="sr-Latn-CS"/>
+        </w:rPr>
+      </w:pPr>
+      <w:r>
+        <w:rPr>
+          <w:rFonts w:ascii="Times New Roman" w:eastAsia="Times New Roman" w:hAnsi="Times New Roman" w:cs="Times New Roman"/>
+          <w:iCs/>
+          <w:szCs w:val="20"/>
+          <w:lang w:val="sr-Latn-CS"/>
+        </w:rPr>
+        <w:t>[</w:t>
+      </w:r>
+      <w:r>
+        <w:rPr>
+          <w:rFonts w:ascii="Times New Roman" w:eastAsia="Times New Roman" w:hAnsi="Times New Roman" w:cs="Times New Roman"/>
+          <w:iCs/>
+          <w:szCs w:val="20"/>
+          <w:lang w:val="sr-Latn-CS"/>
+        </w:rPr>
+        <w:t>4</w:t>
+      </w:r>
+      <w:r>
+        <w:rPr>
+          <w:rFonts w:ascii="Times New Roman" w:eastAsia="Times New Roman" w:hAnsi="Times New Roman" w:cs="Times New Roman"/>
+          <w:iCs/>
+          <w:szCs w:val="20"/>
           <w:lang w:val="sr-Latn-CS"/>
         </w:rPr>
         <w:t>]</w:t>
@@ -7365,25 +8030,64 @@
         <w:t xml:space="preserve"> </w:t>
       </w:r>
       <w:r>
-        <w:t xml:space="preserve">Xilinx, 7 Series FPGAs CLB User Guide (UG474) </w:t>
-      </w:r>
-      <w:r>
-        <w:rPr>
-          <w:rFonts w:ascii="Times New Roman" w:eastAsia="Times New Roman" w:hAnsi="Times New Roman" w:cs="Times New Roman"/>
-          <w:iCs/>
-          <w:szCs w:val="20"/>
-          <w:lang w:val="sr-Latn-CS"/>
-        </w:rPr>
-        <w:t>h</w:t>
-      </w:r>
-      <w:r>
-        <w:rPr>
-          <w:rFonts w:ascii="Times New Roman" w:eastAsia="Times New Roman" w:hAnsi="Times New Roman" w:cs="Times New Roman"/>
-          <w:iCs/>
-          <w:szCs w:val="20"/>
-          <w:lang w:val="sr-Latn-CS"/>
-        </w:rPr>
-        <w:t>ttps://www.xilinx.com/support/documentation/user_g</w:t>
+        <w:t xml:space="preserve">Xilinx, </w:t>
+      </w:r>
+      <w:r>
+        <w:rPr>
+          <w:i/>
+        </w:rPr>
+        <w:t>7 Series FPGAs CLB User Guide (UG474)</w:t>
+      </w:r>
+      <w:r>
+        <w:t xml:space="preserve"> </w:t>
+      </w:r>
+      <w:r>
+        <w:t xml:space="preserve"> </w:t>
+      </w:r>
+      <w:r>
+        <w:t>Dostupno:</w:t>
+      </w:r>
+      <w:r>
+        <w:t xml:space="preserve"> h</w:t>
+      </w:r>
+      <w:r>
+        <w:rPr>
+          <w:rFonts w:ascii="Times New Roman" w:eastAsia="Times New Roman" w:hAnsi="Times New Roman" w:cs="Times New Roman"/>
+          <w:iCs/>
+          <w:szCs w:val="20"/>
+          <w:lang w:val="sr-Latn-CS"/>
+        </w:rPr>
+        <w:t>ttps://www.xilinx.com/support/</w:t>
+      </w:r>
+    </w:p>
+    <w:p>
+      <w:pPr>
+        <w:ind w:left="284"/>
+        <w:jc w:val="left"/>
+        <w:rPr>
+          <w:rFonts w:ascii="Times New Roman" w:eastAsia="Times New Roman" w:hAnsi="Times New Roman" w:cs="Times New Roman"/>
+          <w:iCs/>
+          <w:szCs w:val="20"/>
+          <w:lang w:val="sr-Latn-CS"/>
+        </w:rPr>
+      </w:pPr>
+      <w:r>
+        <w:rPr>
+          <w:rFonts w:ascii="Times New Roman" w:eastAsia="Times New Roman" w:hAnsi="Times New Roman" w:cs="Times New Roman"/>
+          <w:iCs/>
+          <w:szCs w:val="20"/>
+          <w:lang w:val="sr-Latn-CS"/>
+        </w:rPr>
+        <w:t>d</w:t>
+      </w:r>
+      <w:r>
+        <w:rPr>
+          <w:rFonts w:ascii="Times New Roman" w:eastAsia="Times New Roman" w:hAnsi="Times New Roman" w:cs="Times New Roman"/>
+          <w:iCs/>
+          <w:szCs w:val="20"/>
+          <w:lang w:val="sr-Latn-CS"/>
+        </w:rPr>
+        <w:t>ocumentation/user_g</w:t>
       </w:r>
       <w:r>
         <w:rPr>
@@ -7402,6 +8106,123 @@
           <w:lang w:val="sr-Latn-CS"/>
         </w:rPr>
         <w:t xml:space="preserve">ides/ug474_7Series_CLB.pdf </w:t>
+      </w:r>
+    </w:p>
+    <w:p>
+      <w:pPr>
+        <w:ind w:left="284" w:hanging="284"/>
+        <w:jc w:val="left"/>
+        <w:rPr>
+          <w:rFonts w:ascii="Times New Roman" w:eastAsia="Times New Roman" w:hAnsi="Times New Roman" w:cs="Times New Roman"/>
+          <w:iCs/>
+          <w:szCs w:val="20"/>
+          <w:lang w:val="sr-Latn-CS"/>
+        </w:rPr>
+      </w:pPr>
+      <w:r>
+        <w:rPr>
+          <w:rFonts w:ascii="Times New Roman" w:eastAsia="Times New Roman" w:hAnsi="Times New Roman" w:cs="Times New Roman"/>
+          <w:iCs/>
+          <w:szCs w:val="20"/>
+          <w:lang w:val="sr-Latn-CS"/>
+        </w:rPr>
+        <w:t>[</w:t>
+      </w:r>
+      <w:r>
+        <w:rPr>
+          <w:rFonts w:ascii="Times New Roman" w:eastAsia="Times New Roman" w:hAnsi="Times New Roman" w:cs="Times New Roman"/>
+          <w:iCs/>
+          <w:szCs w:val="20"/>
+          <w:lang w:val="sr-Latn-CS"/>
+        </w:rPr>
+        <w:t>5</w:t>
+      </w:r>
+      <w:r>
+        <w:rPr>
+          <w:rFonts w:ascii="Times New Roman" w:eastAsia="Times New Roman" w:hAnsi="Times New Roman" w:cs="Times New Roman"/>
+          <w:iCs/>
+          <w:szCs w:val="20"/>
+          <w:lang w:val="sr-Latn-CS"/>
+        </w:rPr>
+        <w:t>]</w:t>
+      </w:r>
+      <w:r>
+        <w:rPr>
+          <w:rFonts w:ascii="Times New Roman" w:eastAsia="Times New Roman" w:hAnsi="Times New Roman" w:cs="Times New Roman"/>
+          <w:iCs/>
+          <w:szCs w:val="20"/>
+          <w:lang w:val="sr-Latn-CS"/>
+        </w:rPr>
+        <w:t xml:space="preserve"> </w:t>
+      </w:r>
+      <w:r>
+        <w:t xml:space="preserve">Xilinx, </w:t>
+      </w:r>
+      <w:r>
+        <w:rPr>
+          <w:i/>
+        </w:rPr>
+        <w:t>Zynq-7000 SoC Data Sheet: Overview (DS190)</w:t>
+      </w:r>
+      <w:r>
+        <w:t>, 2018</w:t>
+      </w:r>
+      <w:r>
+        <w:t>. Dostupno:</w:t>
+      </w:r>
+      <w:r>
+        <w:t xml:space="preserve"> </w:t>
+      </w:r>
+      <w:r>
+        <w:rPr>
+          <w:rFonts w:ascii="Times New Roman" w:eastAsia="Times New Roman" w:hAnsi="Times New Roman" w:cs="Times New Roman"/>
+          <w:iCs/>
+          <w:szCs w:val="20"/>
+          <w:lang w:val="sr-Latn-CS"/>
+        </w:rPr>
+        <w:t>https://www.xilinx.com/</w:t>
+      </w:r>
+    </w:p>
+    <w:p>
+      <w:pPr>
+        <w:ind w:left="284"/>
+        <w:jc w:val="left"/>
+        <w:rPr>
+          <w:rFonts w:ascii="Times New Roman" w:eastAsia="Times New Roman" w:hAnsi="Times New Roman" w:cs="Times New Roman"/>
+          <w:iCs/>
+          <w:szCs w:val="20"/>
+          <w:lang w:val="sr-Latn-CS"/>
+        </w:rPr>
+      </w:pPr>
+      <w:r>
+        <w:rPr>
+          <w:rFonts w:ascii="Times New Roman" w:eastAsia="Times New Roman" w:hAnsi="Times New Roman" w:cs="Times New Roman"/>
+          <w:iCs/>
+          <w:szCs w:val="20"/>
+          <w:lang w:val="sr-Latn-CS"/>
+        </w:rPr>
+        <w:t>support/documentation/data_sheets/</w:t>
+      </w:r>
+    </w:p>
+    <w:p>
+      <w:pPr>
+        <w:ind w:left="284"/>
+        <w:jc w:val="left"/>
+        <w:rPr>
+          <w:rFonts w:ascii="Times New Roman" w:eastAsia="Times New Roman" w:hAnsi="Times New Roman" w:cs="Times New Roman"/>
+          <w:iCs/>
+          <w:szCs w:val="20"/>
+          <w:lang w:val="sr-Latn-CS"/>
+        </w:rPr>
+      </w:pPr>
+      <w:r>
+        <w:rPr>
+          <w:rFonts w:ascii="Times New Roman" w:eastAsia="Times New Roman" w:hAnsi="Times New Roman" w:cs="Times New Roman"/>
+          <w:iCs/>
+          <w:szCs w:val="20"/>
+          <w:lang w:val="sr-Latn-CS"/>
+        </w:rPr>
+        <w:t xml:space="preserve">ds190-Zynq-7000-Overview.pdf </w:t>
       </w:r>
     </w:p>
     <w:p>
@@ -7425,28 +8246,37 @@
           <w:szCs w:val="20"/>
           <w:lang w:val="sr-Latn-CS"/>
         </w:rPr>
-        <w:t>3</w:t>
-      </w:r>
-      <w:r>
-        <w:rPr>
-          <w:rFonts w:ascii="Times New Roman" w:eastAsia="Times New Roman" w:hAnsi="Times New Roman" w:cs="Times New Roman"/>
-          <w:iCs/>
-          <w:szCs w:val="20"/>
-          <w:lang w:val="sr-Latn-CS"/>
-        </w:rPr>
-        <w:t>]</w:t>
-      </w:r>
-      <w:r>
-        <w:rPr>
-          <w:rFonts w:ascii="Times New Roman" w:eastAsia="Times New Roman" w:hAnsi="Times New Roman" w:cs="Times New Roman"/>
-          <w:iCs/>
-          <w:szCs w:val="20"/>
-          <w:lang w:val="sr-Latn-CS"/>
-        </w:rPr>
+        <w:t>6</w:t>
+      </w:r>
+      <w:r>
+        <w:rPr>
+          <w:rFonts w:ascii="Times New Roman" w:eastAsia="Times New Roman" w:hAnsi="Times New Roman" w:cs="Times New Roman"/>
+          <w:iCs/>
+          <w:szCs w:val="20"/>
+          <w:lang w:val="sr-Latn-CS"/>
+        </w:rPr>
+        <w:t xml:space="preserve">] </w:t>
+      </w:r>
+      <w:r>
+        <w:t xml:space="preserve">Xilinx, </w:t>
+      </w:r>
+      <w:r>
+        <w:rPr>
+          <w:i/>
+        </w:rPr>
+        <w:t>7 Series FPGAs Memory Resources User Guide (UG473)</w:t>
+      </w:r>
+      <w:r>
+        <w:t>,</w:t>
+      </w:r>
+      <w:r>
         <w:t xml:space="preserve"> </w:t>
       </w:r>
       <w:r>
-        <w:t>Xilinx, Zynq-7000 SoC Data Sheet: Overview (DS190), 2018</w:t>
+        <w:t>2018</w:t>
+      </w:r>
+      <w:r>
+        <w:t>. Dostupno:</w:t>
       </w:r>
     </w:p>
     <w:p>
@@ -7467,7 +8297,7 @@
           <w:szCs w:val="20"/>
           <w:lang w:val="sr-Latn-CS"/>
         </w:rPr>
-        <w:t xml:space="preserve">https://www.xilinx.com/support/documentation/data_sheets/ds190-Zynq-7000-Overview.pdf </w:t>
+        <w:t>https://www.xilinx.com/support/documentation/user_guides/ug473_7Series_Memory_Resources.pdf</w:t>
       </w:r>
     </w:p>
     <w:p>
@@ -7480,16 +8310,7 @@
           <w:rFonts w:ascii="Times New Roman" w:eastAsia="Times New Roman" w:hAnsi="Times New Roman" w:cs="Times New Roman"/>
           <w:iCs/>
           <w:szCs w:val="20"/>
-          <w:lang w:val="sr-Latn-CS"/>
-        </w:rPr>
-        <w:t xml:space="preserve"> </w:t>
-      </w:r>
-      <w:r>
-        <w:rPr>
-          <w:rFonts w:ascii="Times New Roman" w:eastAsia="Times New Roman" w:hAnsi="Times New Roman" w:cs="Times New Roman"/>
-          <w:iCs/>
-          <w:szCs w:val="20"/>
-          <w:lang w:val="sr-Latn-CS"/>
+          <w:lang w:val="en-US"/>
         </w:rPr>
         <w:t>[</w:t>
       </w:r>
@@ -7498,27 +8319,46 @@
           <w:rFonts w:ascii="Times New Roman" w:eastAsia="Times New Roman" w:hAnsi="Times New Roman" w:cs="Times New Roman"/>
           <w:iCs/>
           <w:szCs w:val="20"/>
-          <w:lang w:val="sr-Latn-CS"/>
-        </w:rPr>
-        <w:t>4</w:t>
-      </w:r>
-      <w:r>
-        <w:rPr>
-          <w:rFonts w:ascii="Times New Roman" w:eastAsia="Times New Roman" w:hAnsi="Times New Roman" w:cs="Times New Roman"/>
-          <w:iCs/>
-          <w:szCs w:val="20"/>
-          <w:lang w:val="sr-Latn-CS"/>
+          <w:lang w:val="en-US"/>
+        </w:rPr>
+        <w:t>7</w:t>
+      </w:r>
+      <w:r>
+        <w:rPr>
+          <w:rFonts w:ascii="Times New Roman" w:eastAsia="Times New Roman" w:hAnsi="Times New Roman" w:cs="Times New Roman"/>
+          <w:iCs/>
+          <w:szCs w:val="20"/>
+          <w:lang w:val="en-US"/>
         </w:rPr>
         <w:t xml:space="preserve">] </w:t>
       </w:r>
       <w:r>
-        <w:t>Xilinx, 7 Series FPGAs Memory Resources User Guide (UG473),</w:t>
-      </w:r>
-      <w:r>
-        <w:t xml:space="preserve"> </w:t>
-      </w:r>
-      <w:r>
-        <w:t>2018</w:t>
+        <w:t xml:space="preserve">O. Mutlu, </w:t>
+      </w:r>
+      <w:r>
+        <w:rPr>
+          <w:i/>
+        </w:rPr>
+        <w:t>Caches</w:t>
+      </w:r>
+      <w:r>
+        <w:t>. [</w:t>
+      </w:r>
+      <w:proofErr w:type="gramStart"/>
+      <w:r>
+        <w:t>predavanje</w:t>
+      </w:r>
+      <w:proofErr w:type="gramEnd"/>
+      <w:r>
+        <w:t xml:space="preserve">] </w:t>
+      </w:r>
+      <w:proofErr w:type="gramStart"/>
+      <w:r>
+        <w:t>Carnegie Mellon University, 2015.</w:t>
+      </w:r>
+      <w:proofErr w:type="gramEnd"/>
+      <w:r>
+        <w:t xml:space="preserve"> Dostupno:</w:t>
       </w:r>
     </w:p>
     <w:p>
@@ -7529,7 +8369,7 @@
           <w:rFonts w:ascii="Times New Roman" w:eastAsia="Times New Roman" w:hAnsi="Times New Roman" w:cs="Times New Roman"/>
           <w:iCs/>
           <w:szCs w:val="20"/>
-          <w:lang w:val="sr-Latn-CS"/>
+          <w:lang w:val="en-US"/>
         </w:rPr>
       </w:pPr>
       <w:r>
@@ -7537,9 +8377,106 @@
           <w:rFonts w:ascii="Times New Roman" w:eastAsia="Times New Roman" w:hAnsi="Times New Roman" w:cs="Times New Roman"/>
           <w:iCs/>
           <w:szCs w:val="20"/>
-          <w:lang w:val="sr-Latn-CS"/>
-        </w:rPr>
-        <w:t>https://www.xilinx.com/support/documentation/user_guides/ug473_7Series_Memory_Resources.pdf</w:t>
+          <w:lang w:val="en-US"/>
+        </w:rPr>
+        <w:t>https://course.ece.cmu.edu/~ece447/s15/lib/exe/fetch.php?media=onur-447-spring15-lecture18-caches-afterlecture.pdf</w:t>
+      </w:r>
+    </w:p>
+    <w:p>
+      <w:pPr>
+        <w:ind w:left="284" w:hanging="284"/>
+        <w:jc w:val="left"/>
+        <w:rPr>
+          <w:rFonts w:ascii="Times New Roman" w:eastAsia="Times New Roman" w:hAnsi="Times New Roman" w:cs="Times New Roman"/>
+          <w:iCs/>
+          <w:szCs w:val="20"/>
+          <w:lang w:val="sr-Latn-CS"/>
+        </w:rPr>
+      </w:pPr>
+      <w:r>
+        <w:rPr>
+          <w:rFonts w:ascii="Times New Roman" w:eastAsia="Times New Roman" w:hAnsi="Times New Roman" w:cs="Times New Roman"/>
+          <w:iCs/>
+          <w:szCs w:val="20"/>
+          <w:lang w:val="en-US"/>
+        </w:rPr>
+        <w:t>[</w:t>
+      </w:r>
+      <w:r>
+        <w:rPr>
+          <w:rFonts w:ascii="Times New Roman" w:eastAsia="Times New Roman" w:hAnsi="Times New Roman" w:cs="Times New Roman"/>
+          <w:iCs/>
+          <w:szCs w:val="20"/>
+          <w:lang w:val="en-US"/>
+        </w:rPr>
+        <w:t>8</w:t>
+      </w:r>
+      <w:r>
+        <w:rPr>
+          <w:rFonts w:ascii="Times New Roman" w:eastAsia="Times New Roman" w:hAnsi="Times New Roman" w:cs="Times New Roman"/>
+          <w:iCs/>
+          <w:szCs w:val="20"/>
+          <w:lang w:val="en-US"/>
+        </w:rPr>
+        <w:t xml:space="preserve">] </w:t>
+      </w:r>
+      <w:r>
+        <w:rPr>
+          <w:rFonts w:ascii="Times New Roman" w:eastAsia="Times New Roman" w:hAnsi="Times New Roman" w:cs="Times New Roman"/>
+          <w:iCs/>
+          <w:szCs w:val="20"/>
+          <w:lang w:val="sr-Latn-CS"/>
+        </w:rPr>
+        <w:t xml:space="preserve">J. Hennessy, D. Patterson, Computer </w:t>
+      </w:r>
+      <w:proofErr w:type="gramStart"/>
+      <w:r>
+        <w:rPr>
+          <w:rFonts w:ascii="Times New Roman" w:eastAsia="Times New Roman" w:hAnsi="Times New Roman" w:cs="Times New Roman"/>
+          <w:iCs/>
+          <w:szCs w:val="20"/>
+          <w:lang w:val="sr-Latn-CS"/>
+        </w:rPr>
+        <w:t>Architecture :</w:t>
+      </w:r>
+      <w:proofErr w:type="gramEnd"/>
+      <w:r>
+        <w:rPr>
+          <w:rFonts w:ascii="Times New Roman" w:eastAsia="Times New Roman" w:hAnsi="Times New Roman" w:cs="Times New Roman"/>
+          <w:iCs/>
+          <w:szCs w:val="20"/>
+          <w:lang w:val="sr-Latn-CS"/>
+        </w:rPr>
+        <w:t xml:space="preserve"> A Quantitative Approach, 6th , </w:t>
+      </w:r>
+      <w:r>
+        <w:rPr>
+          <w:rFonts w:ascii="Times New Roman" w:eastAsia="Times New Roman" w:hAnsi="Times New Roman" w:cs="Times New Roman"/>
+          <w:iCs/>
+          <w:szCs w:val="20"/>
+          <w:lang w:val="sr-Latn-CS"/>
+        </w:rPr>
+        <w:t>S</w:t>
+      </w:r>
+      <w:bookmarkStart w:id="0" w:name="_GoBack"/>
+      <w:bookmarkEnd w:id="0"/>
+      <w:r>
+        <w:rPr>
+          <w:rFonts w:ascii="Times New Roman" w:eastAsia="Times New Roman" w:hAnsi="Times New Roman" w:cs="Times New Roman"/>
+          <w:iCs/>
+          <w:szCs w:val="20"/>
+          <w:lang w:val="sr-Latn-CS"/>
+        </w:rPr>
+        <w:t xml:space="preserve">an Francisco: </w:t>
+      </w:r>
+      <w:r>
+        <w:rPr>
+          <w:rFonts w:ascii="Times New Roman" w:eastAsia="Times New Roman" w:hAnsi="Times New Roman" w:cs="Times New Roman"/>
+          <w:iCs/>
+          <w:szCs w:val="20"/>
+          <w:lang w:val="sr-Latn-CS"/>
+        </w:rPr>
+        <w:t>Morgan Kaufmann Publishers Inc. 2017, pp 377-388.</w:t>
       </w:r>
     </w:p>
     <w:p>
@@ -7572,16 +8509,16 @@
         <w:tblLook w:val="01E0" w:firstRow="1" w:lastRow="1" w:firstColumn="1" w:lastColumn="1" w:noHBand="0" w:noVBand="0"/>
       </w:tblPr>
       <w:tblGrid>
-        <w:gridCol w:w="1281"/>
-        <w:gridCol w:w="3504"/>
+        <w:gridCol w:w="1352"/>
+        <w:gridCol w:w="3364"/>
       </w:tblGrid>
       <w:tr>
         <w:trPr>
-          <w:trHeight w:val="785"/>
+          <w:trHeight w:val="712"/>
         </w:trPr>
         <w:tc>
           <w:tcPr>
-            <w:tcW w:w="1278" w:type="dxa"/>
+            <w:tcW w:w="1328" w:type="dxa"/>
           </w:tcPr>
           <w:p>
             <w:pPr>
@@ -7604,7 +8541,7 @@
                 <w:lang w:val="en-US"/>
               </w:rPr>
               <w:pict>
-                <v:shape id="_x0000_i1026" type="#_x0000_t75" style="width:53.4pt;height:67.8pt">
+                <v:shape id="_x0000_i1025" type="#_x0000_t75" style="width:57pt;height:1in">
                   <v:imagedata r:id="rId10" o:title="Djordje-Miseljica rad"/>
                 </v:shape>
               </w:pict>
@@ -7613,7 +8550,7 @@
         </w:tc>
         <w:tc>
           <w:tcPr>
-            <w:tcW w:w="3507" w:type="dxa"/>
+            <w:tcW w:w="3364" w:type="dxa"/>
           </w:tcPr>
           <w:p>
             <w:pPr>
@@ -7709,7 +8646,7 @@
                 <w:szCs w:val="18"/>
                 <w:lang w:val="sl-SI"/>
               </w:rPr>
-              <w:t xml:space="preserve"> Završio je opštu gimnaziju u SMŠ Ivan Goran Kovačić 2014. god. </w:t>
+              <w:t xml:space="preserve"> Završio je opštu gimnaziju u SMŠ Ivan Goran Kovačić 2014. </w:t>
             </w:r>
             <w:r>
               <w:rPr>
@@ -7719,7 +8656,7 @@
                 <w:szCs w:val="18"/>
                 <w:lang w:val="sl-SI"/>
               </w:rPr>
-              <w:t>Bečelor</w:t>
+              <w:t>g</w:t>
             </w:r>
             <w:r>
               <w:rPr>
@@ -7729,7 +8666,7 @@
                 <w:szCs w:val="18"/>
                 <w:lang w:val="sl-SI"/>
               </w:rPr>
-              <w:t xml:space="preserve"> rad na Fakultetu tehničkih nauka iz oblasti Elektro</w:t>
+              <w:t>od</w:t>
             </w:r>
             <w:r>
               <w:rPr>
@@ -7739,8 +8676,7 @@
                 <w:szCs w:val="18"/>
                 <w:lang w:val="sl-SI"/>
               </w:rPr>
-              <w:softHyphen/>
-              <w:t xml:space="preserve">tehnike i računarstva </w:t>
+              <w:t xml:space="preserve"> u Herceg Novom</w:t>
             </w:r>
             <w:r>
               <w:rPr>
@@ -7750,7 +8686,7 @@
                 <w:szCs w:val="18"/>
                 <w:lang w:val="sl-SI"/>
               </w:rPr>
-              <w:t>–</w:t>
+              <w:t xml:space="preserve">. </w:t>
             </w:r>
             <w:r>
               <w:rPr>
@@ -7760,7 +8696,7 @@
                 <w:szCs w:val="18"/>
                 <w:lang w:val="sl-SI"/>
               </w:rPr>
-              <w:t xml:space="preserve"> </w:t>
+              <w:t>Bečelor</w:t>
             </w:r>
             <w:r>
               <w:rPr>
@@ -7770,7 +8706,7 @@
                 <w:szCs w:val="18"/>
                 <w:lang w:val="sl-SI"/>
               </w:rPr>
-              <w:t>Embeded sistemi i algoritmi</w:t>
+              <w:t xml:space="preserve"> rad na Fakultetu tehničkih nauka </w:t>
             </w:r>
             <w:r>
               <w:rPr>
@@ -7780,7 +8716,7 @@
                 <w:szCs w:val="18"/>
                 <w:lang w:val="sl-SI"/>
               </w:rPr>
-              <w:t xml:space="preserve"> odbranio</w:t>
+              <w:t>na usmerenju</w:t>
             </w:r>
             <w:r>
               <w:rPr>
@@ -7790,7 +8726,7 @@
                 <w:szCs w:val="18"/>
                 <w:lang w:val="sl-SI"/>
               </w:rPr>
-              <w:t xml:space="preserve"> je </w:t>
+              <w:t xml:space="preserve"> </w:t>
             </w:r>
             <w:r>
               <w:rPr>
@@ -7800,7 +8736,7 @@
                 <w:szCs w:val="18"/>
                 <w:lang w:val="sl-SI"/>
               </w:rPr>
-              <w:t>20</w:t>
+              <w:t>Embeded sistemi i algoritmi</w:t>
             </w:r>
             <w:r>
               <w:rPr>
@@ -7810,7 +8746,7 @@
                 <w:szCs w:val="18"/>
                 <w:lang w:val="sl-SI"/>
               </w:rPr>
-              <w:t>18</w:t>
+              <w:t xml:space="preserve"> odbranio</w:t>
             </w:r>
             <w:r>
               <w:rPr>
@@ -7820,7 +8756,7 @@
                 <w:szCs w:val="18"/>
                 <w:lang w:val="sl-SI"/>
               </w:rPr>
-              <w:t>.</w:t>
+              <w:t xml:space="preserve"> je </w:t>
             </w:r>
             <w:r>
               <w:rPr>
@@ -7830,7 +8766,7 @@
                 <w:szCs w:val="18"/>
                 <w:lang w:val="sl-SI"/>
               </w:rPr>
-              <w:t xml:space="preserve"> </w:t>
+              <w:t>2018</w:t>
             </w:r>
             <w:r>
               <w:rPr>
@@ -7840,7 +8776,7 @@
                 <w:szCs w:val="18"/>
                 <w:lang w:val="sl-SI"/>
               </w:rPr>
-              <w:t>god.</w:t>
+              <w:t>.</w:t>
             </w:r>
             <w:r>
               <w:rPr>
@@ -7860,7 +8796,7 @@
                 <w:szCs w:val="18"/>
                 <w:lang w:val="sl-SI"/>
               </w:rPr>
-              <w:t>I</w:t>
+              <w:t>g</w:t>
             </w:r>
             <w:r>
               <w:rPr>
@@ -7870,7 +8806,7 @@
                 <w:szCs w:val="18"/>
                 <w:lang w:val="sl-SI"/>
               </w:rPr>
-              <w:t xml:space="preserve">ste godine je </w:t>
+              <w:t>od</w:t>
             </w:r>
             <w:r>
               <w:rPr>
@@ -7880,7 +8816,7 @@
                 <w:szCs w:val="18"/>
                 <w:lang w:val="sl-SI"/>
               </w:rPr>
-              <w:t>izabran u</w:t>
+              <w:t>. kada je izabran u zvanje saradnik u nastavi. K</w:t>
             </w:r>
             <w:r>
               <w:rPr>
@@ -7890,80 +8826,7 @@
                 <w:szCs w:val="18"/>
                 <w:lang w:val="sl-SI"/>
               </w:rPr>
-              <w:t xml:space="preserve"> z</w:t>
-            </w:r>
-            <w:r>
-              <w:rPr>
-                <w:rFonts w:ascii="Times New Roman" w:eastAsia="Times New Roman" w:hAnsi="Times New Roman" w:cs="Times New Roman"/>
-                <w:iCs/>
-                <w:sz w:val="18"/>
-                <w:szCs w:val="18"/>
-                <w:lang w:val="sl-SI"/>
-              </w:rPr>
-              <w:t>v</w:t>
-            </w:r>
-            <w:r>
-              <w:rPr>
-                <w:rFonts w:ascii="Times New Roman" w:eastAsia="Times New Roman" w:hAnsi="Times New Roman" w:cs="Times New Roman"/>
-                <w:iCs/>
-                <w:sz w:val="18"/>
-                <w:szCs w:val="18"/>
-                <w:lang w:val="sl-SI"/>
-              </w:rPr>
-              <w:t>a</w:t>
-            </w:r>
-            <w:r>
-              <w:rPr>
-                <w:rFonts w:ascii="Times New Roman" w:eastAsia="Times New Roman" w:hAnsi="Times New Roman" w:cs="Times New Roman"/>
-                <w:iCs/>
-                <w:sz w:val="18"/>
-                <w:szCs w:val="18"/>
-                <w:lang w:val="sl-SI"/>
-              </w:rPr>
-              <w:t>nj</w:t>
-            </w:r>
-            <w:r>
-              <w:rPr>
-                <w:rFonts w:ascii="Times New Roman" w:eastAsia="Times New Roman" w:hAnsi="Times New Roman" w:cs="Times New Roman"/>
-                <w:iCs/>
-                <w:sz w:val="18"/>
-                <w:szCs w:val="18"/>
-                <w:lang w:val="sl-SI"/>
-              </w:rPr>
-              <w:t>e</w:t>
-            </w:r>
-            <w:r>
-              <w:rPr>
-                <w:rFonts w:ascii="Times New Roman" w:eastAsia="Times New Roman" w:hAnsi="Times New Roman" w:cs="Times New Roman"/>
-                <w:iCs/>
-                <w:sz w:val="18"/>
-                <w:szCs w:val="18"/>
-                <w:lang w:val="sl-SI"/>
-              </w:rPr>
-              <w:t xml:space="preserve"> saradnik u nastavi.</w:t>
-            </w:r>
-          </w:p>
-          <w:p>
-            <w:pPr>
-              <w:ind w:right="-108"/>
-              <w:jc w:val="left"/>
-              <w:rPr>
-                <w:rFonts w:ascii="Times New Roman" w:eastAsia="Times New Roman" w:hAnsi="Times New Roman" w:cs="Times New Roman"/>
-                <w:iCs/>
-                <w:sz w:val="18"/>
-                <w:szCs w:val="18"/>
-                <w:lang w:val="sl-SI"/>
-              </w:rPr>
-            </w:pPr>
-            <w:r>
-              <w:rPr>
-                <w:rFonts w:ascii="Times New Roman" w:eastAsia="Times New Roman" w:hAnsi="Times New Roman" w:cs="Times New Roman"/>
-                <w:iCs/>
-                <w:sz w:val="18"/>
-                <w:szCs w:val="18"/>
-                <w:lang w:val="sl-SI"/>
-              </w:rPr>
-              <w:t xml:space="preserve">kontakt: </w:t>
+              <w:t xml:space="preserve">ontakt: </w:t>
             </w:r>
             <w:hyperlink r:id="rId11" w:history="1">
               <w:r>
@@ -7978,59 +8841,6 @@
                 <w:t>djordjemiseljic@uns.ac.rs</w:t>
               </w:r>
             </w:hyperlink>
-          </w:p>
-          <w:p>
-            <w:pPr>
-              <w:ind w:right="-108"/>
-              <w:jc w:val="left"/>
-              <w:rPr>
-                <w:rFonts w:ascii="Times New Roman" w:eastAsia="Times New Roman" w:hAnsi="Times New Roman" w:cs="Times New Roman"/>
-                <w:iCs/>
-                <w:sz w:val="18"/>
-                <w:szCs w:val="18"/>
-                <w:lang w:val="sl-SI"/>
-              </w:rPr>
-            </w:pPr>
-          </w:p>
-        </w:tc>
-      </w:tr>
-      <w:tr>
-        <w:trPr>
-          <w:trHeight w:val="284"/>
-        </w:trPr>
-        <w:tc>
-          <w:tcPr>
-            <w:tcW w:w="1278" w:type="dxa"/>
-          </w:tcPr>
-          <w:p>
-            <w:pPr>
-              <w:spacing w:before="120"/>
-              <w:rPr>
-                <w:rFonts w:ascii="Times New Roman" w:eastAsia="Times New Roman" w:hAnsi="Times New Roman" w:cs="Times New Roman"/>
-                <w:iCs/>
-                <w:sz w:val="18"/>
-                <w:szCs w:val="18"/>
-                <w:lang w:val="sl-SI"/>
-              </w:rPr>
-            </w:pPr>
-          </w:p>
-        </w:tc>
-        <w:tc>
-          <w:tcPr>
-            <w:tcW w:w="3507" w:type="dxa"/>
-          </w:tcPr>
-          <w:p>
-            <w:pPr>
-              <w:ind w:right="-108"/>
-              <w:jc w:val="left"/>
-              <w:rPr>
-                <w:rFonts w:ascii="Times New Roman" w:eastAsia="Times New Roman" w:hAnsi="Times New Roman" w:cs="Times New Roman"/>
-                <w:iCs/>
-                <w:sz w:val="18"/>
-                <w:szCs w:val="18"/>
-                <w:lang w:val="sl-SI"/>
-              </w:rPr>
-            </w:pPr>
           </w:p>
         </w:tc>
       </w:tr>
@@ -8532,7 +9342,6 @@
   <w:style w:type="character" w:default="1" w:styleId="DefaultParagraphFont">
     <w:name w:val="Default Paragraph Font"/>
     <w:uiPriority w:val="1"/>
-    <w:semiHidden/>
     <w:unhideWhenUsed/>
   </w:style>
   <w:style w:type="table" w:default="1" w:styleId="TableNormal">
@@ -9431,7 +10240,6 @@
   <w:style w:type="character" w:default="1" w:styleId="DefaultParagraphFont">
     <w:name w:val="Default Paragraph Font"/>
     <w:uiPriority w:val="1"/>
-    <w:semiHidden/>
     <w:unhideWhenUsed/>
   </w:style>
   <w:style w:type="table" w:default="1" w:styleId="TableNormal">
@@ -10207,7 +11015,7 @@
 </file>
 
 <file path=customXml/itemProps1.xml><?xml version="1.0" encoding="utf-8"?>
-<ds:datastoreItem xmlns:ds="http://schemas.openxmlformats.org/officeDocument/2006/customXml" ds:itemID="{3902A260-1E3E-44E9-8B59-1328A73650B8}">
+<ds:datastoreItem xmlns:ds="http://schemas.openxmlformats.org/officeDocument/2006/customXml" ds:itemID="{9C0BFDFF-899D-41F5-B185-B0E21088B7DE}">
   <ds:schemaRefs>
     <ds:schemaRef ds:uri="http://schemas.openxmlformats.org/officeDocument/2006/bibliography"/>
   </ds:schemaRefs>

</xml_diff>

<commit_message>
Master rev2.5: Zbornik final
</commit_message>
<xml_diff>
--- a/documentation/Zbornik_Đorđe_Mišeljić.docx
+++ b/documentation/Zbornik_Đorđe_Mišeljić.docx
@@ -761,7 +761,27 @@
           <w:szCs w:val="20"/>
           <w:lang w:val="sr-Latn-CS"/>
         </w:rPr>
-        <w:t xml:space="preserve">zajedno sa jednostavnim RV32I procesorom </w:t>
+        <w:t>zajedno sa jednostavnim R</w:t>
+      </w:r>
+      <w:r>
+        <w:rPr>
+          <w:rFonts w:ascii="Times New Roman" w:eastAsia="Times New Roman" w:hAnsi="Times New Roman" w:cs="Times New Roman"/>
+          <w:i/>
+          <w:iCs/>
+          <w:szCs w:val="20"/>
+          <w:lang w:val="sr-Latn-CS"/>
+        </w:rPr>
+        <w:t xml:space="preserve">ISC-V </w:t>
+      </w:r>
+      <w:r>
+        <w:rPr>
+          <w:rFonts w:ascii="Times New Roman" w:eastAsia="Times New Roman" w:hAnsi="Times New Roman" w:cs="Times New Roman"/>
+          <w:i/>
+          <w:iCs/>
+          <w:szCs w:val="20"/>
+          <w:lang w:val="sr-Latn-CS"/>
+        </w:rPr>
+        <w:t xml:space="preserve">procesorom </w:t>
       </w:r>
       <w:r>
         <w:rPr>
@@ -1204,7 +1224,67 @@
           <w:szCs w:val="20"/>
           <w:lang w:val="sr-Latn-CS"/>
         </w:rPr>
-        <w:t xml:space="preserve">of a simple RV32I processor with cache subsystem </w:t>
+        <w:t>of a simple R</w:t>
+      </w:r>
+      <w:r>
+        <w:rPr>
+          <w:rFonts w:ascii="Times New Roman" w:eastAsia="Times New Roman" w:hAnsi="Times New Roman" w:cs="Times New Roman"/>
+          <w:i/>
+          <w:iCs/>
+          <w:szCs w:val="20"/>
+          <w:lang w:val="sr-Latn-CS"/>
+        </w:rPr>
+        <w:t>ISC-V</w:t>
+      </w:r>
+      <w:r>
+        <w:rPr>
+          <w:rFonts w:ascii="Times New Roman" w:eastAsia="Times New Roman" w:hAnsi="Times New Roman" w:cs="Times New Roman"/>
+          <w:i/>
+          <w:iCs/>
+          <w:szCs w:val="20"/>
+          <w:lang w:val="sr-Latn-CS"/>
+        </w:rPr>
+        <w:t xml:space="preserve"> processor</w:t>
+      </w:r>
+      <w:r>
+        <w:rPr>
+          <w:rFonts w:ascii="Times New Roman" w:eastAsia="Times New Roman" w:hAnsi="Times New Roman" w:cs="Times New Roman"/>
+          <w:i/>
+          <w:iCs/>
+          <w:szCs w:val="20"/>
+          <w:lang w:val="sr-Latn-CS"/>
+        </w:rPr>
+        <w:t xml:space="preserve"> core</w:t>
+      </w:r>
+      <w:r>
+        <w:rPr>
+          <w:rFonts w:ascii="Times New Roman" w:eastAsia="Times New Roman" w:hAnsi="Times New Roman" w:cs="Times New Roman"/>
+          <w:i/>
+          <w:iCs/>
+          <w:szCs w:val="20"/>
+          <w:lang w:val="sr-Latn-CS"/>
+        </w:rPr>
+        <w:t xml:space="preserve"> with </w:t>
+      </w:r>
+      <w:r>
+        <w:rPr>
+          <w:rFonts w:ascii="Times New Roman" w:eastAsia="Times New Roman" w:hAnsi="Times New Roman" w:cs="Times New Roman"/>
+          <w:i/>
+          <w:iCs/>
+          <w:szCs w:val="20"/>
+          <w:lang w:val="sr-Latn-CS"/>
+        </w:rPr>
+        <w:t xml:space="preserve">a </w:t>
+      </w:r>
+      <w:r>
+        <w:rPr>
+          <w:rFonts w:ascii="Times New Roman" w:eastAsia="Times New Roman" w:hAnsi="Times New Roman" w:cs="Times New Roman"/>
+          <w:i/>
+          <w:iCs/>
+          <w:szCs w:val="20"/>
+          <w:lang w:val="sr-Latn-CS"/>
+        </w:rPr>
+        <w:t xml:space="preserve">cache subsystem </w:t>
       </w:r>
       <w:r>
         <w:rPr>
@@ -1500,7 +1580,13 @@
         <w:t>širenja</w:t>
       </w:r>
       <w:r>
-        <w:t xml:space="preserve"> koje su specijalno dizajnirane za različite komercijalne i naučne svrhe.</w:t>
+        <w:t xml:space="preserve"> koje su specijalno dizajniran</w:t>
+      </w:r>
+      <w:r>
+        <w:t>a</w:t>
+      </w:r>
+      <w:r>
+        <w:t xml:space="preserve"> za različite komercijalne i naučne svrhe.</w:t>
       </w:r>
       <w:r>
         <w:t xml:space="preserve"> </w:t>
@@ -1538,6 +1624,129 @@
       </w:r>
       <w:r>
         <w:t>].</w:t>
+      </w:r>
+      <w:r>
+        <w:t xml:space="preserve">Posebna oblast od interesa za RISC-V arhitekturu su FPGA (eng. </w:t>
+      </w:r>
+      <w:r>
+        <w:rPr>
+          <w:i/>
+        </w:rPr>
+        <w:t>Feild Programmable Gate Array</w:t>
+      </w:r>
+      <w:r>
+        <w:t>) uređaji.</w:t>
+      </w:r>
+    </w:p>
+    <w:p>
+      <w:pPr>
+        <w:rPr>
+          <w:rFonts w:ascii="Times New Roman" w:eastAsia="Times New Roman" w:hAnsi="Times New Roman" w:cs="Times New Roman"/>
+          <w:b/>
+          <w:iCs/>
+          <w:szCs w:val="20"/>
+          <w:lang w:val="sr-Latn-CS"/>
+        </w:rPr>
+      </w:pPr>
+      <w:r>
+        <w:rPr>
+          <w:rFonts w:ascii="Times New Roman" w:eastAsia="Times New Roman" w:hAnsi="Times New Roman" w:cs="Times New Roman"/>
+          <w:iCs/>
+          <w:szCs w:val="20"/>
+          <w:lang w:val="sr-Latn-CS"/>
+        </w:rPr>
+        <w:t>___________________________</w:t>
+      </w:r>
+      <w:bookmarkStart w:id="0" w:name="_GoBack"/>
+      <w:bookmarkEnd w:id="0"/>
+      <w:r>
+        <w:rPr>
+          <w:rFonts w:ascii="Times New Roman" w:eastAsia="Times New Roman" w:hAnsi="Times New Roman" w:cs="Times New Roman"/>
+          <w:iCs/>
+          <w:szCs w:val="20"/>
+          <w:lang w:val="sr-Latn-CS"/>
+        </w:rPr>
+        <w:t>___________________</w:t>
+      </w:r>
+      <w:r>
+        <w:rPr>
+          <w:rFonts w:ascii="Times New Roman" w:eastAsia="Times New Roman" w:hAnsi="Times New Roman" w:cs="Times New Roman"/>
+          <w:b/>
+          <w:iCs/>
+          <w:szCs w:val="20"/>
+          <w:lang w:val="sr-Latn-CS"/>
+        </w:rPr>
+        <w:t>NAPOMENA:</w:t>
+      </w:r>
+      <w:r>
+        <w:rPr>
+          <w:rFonts w:ascii="Times New Roman" w:eastAsia="Times New Roman" w:hAnsi="Times New Roman" w:cs="Times New Roman"/>
+          <w:b/>
+          <w:iCs/>
+          <w:szCs w:val="20"/>
+          <w:lang w:val="sr-Latn-CS"/>
+        </w:rPr>
+        <w:t xml:space="preserve"> </w:t>
+      </w:r>
+    </w:p>
+    <w:p>
+      <w:pPr>
+        <w:rPr>
+          <w:rFonts w:ascii="Times New Roman" w:eastAsia="Times New Roman" w:hAnsi="Times New Roman" w:cs="Times New Roman"/>
+          <w:iCs/>
+          <w:szCs w:val="20"/>
+          <w:lang w:val="sl-SI"/>
+        </w:rPr>
+      </w:pPr>
+      <w:r>
+        <w:rPr>
+          <w:rFonts w:ascii="Times New Roman" w:eastAsia="Times New Roman" w:hAnsi="Times New Roman" w:cs="Times New Roman"/>
+          <w:b/>
+          <w:iCs/>
+          <w:szCs w:val="20"/>
+          <w:lang w:val="sl-SI"/>
+        </w:rPr>
+        <w:t xml:space="preserve">Ovaj rad proistekao je iz master rada čiji mentor je bio dr </w:t>
+      </w:r>
+      <w:r>
+        <w:rPr>
+          <w:rFonts w:ascii="Times New Roman" w:eastAsia="Times New Roman" w:hAnsi="Times New Roman" w:cs="Times New Roman"/>
+          <w:b/>
+          <w:iCs/>
+          <w:szCs w:val="20"/>
+          <w:lang w:val="sl-SI"/>
+        </w:rPr>
+        <w:t>Vuk Vranjković</w:t>
+      </w:r>
+      <w:r>
+        <w:rPr>
+          <w:rFonts w:ascii="Times New Roman" w:eastAsia="Times New Roman" w:hAnsi="Times New Roman" w:cs="Times New Roman"/>
+          <w:b/>
+          <w:iCs/>
+          <w:szCs w:val="20"/>
+          <w:lang w:val="sl-SI"/>
+        </w:rPr>
+        <w:t xml:space="preserve">, </w:t>
+      </w:r>
+      <w:r>
+        <w:rPr>
+          <w:rFonts w:ascii="Times New Roman" w:eastAsia="Times New Roman" w:hAnsi="Times New Roman" w:cs="Times New Roman"/>
+          <w:b/>
+          <w:iCs/>
+          <w:szCs w:val="20"/>
+          <w:lang w:val="sl-SI"/>
+        </w:rPr>
+        <w:t>docent</w:t>
+      </w:r>
+      <w:r>
+        <w:rPr>
+          <w:rFonts w:ascii="Times New Roman" w:eastAsia="Times New Roman" w:hAnsi="Times New Roman" w:cs="Times New Roman"/>
+          <w:b/>
+          <w:iCs/>
+          <w:szCs w:val="20"/>
+          <w:lang w:val="sl-SI"/>
+        </w:rPr>
+        <w:t>.</w:t>
       </w:r>
     </w:p>
     <w:p>
@@ -1545,281 +1754,145 @@
         <w:spacing w:before="60"/>
       </w:pPr>
       <w:r>
-        <w:t xml:space="preserve">Posebna oblast </w:t>
+        <w:lastRenderedPageBreak/>
+        <w:t xml:space="preserve">Ukoliko neko implementira RISC-V procesorsko jezgro </w:t>
       </w:r>
       <w:proofErr w:type="gramStart"/>
       <w:r>
-        <w:t>od</w:t>
+        <w:t>na</w:t>
       </w:r>
       <w:proofErr w:type="gramEnd"/>
       <w:r>
-        <w:t xml:space="preserve"> interesa za RISC-V arhitekturu su FPGA (eng. </w:t>
-      </w:r>
-      <w:r>
-        <w:rPr>
-          <w:i/>
-        </w:rPr>
-        <w:t>Feild Programmable Gate Array</w:t>
-      </w:r>
-      <w:r>
-        <w:t xml:space="preserve">) uređaji. </w:t>
-      </w:r>
-    </w:p>
-    <w:p>
-      <w:pPr>
-        <w:spacing w:before="120"/>
-        <w:rPr>
-          <w:rFonts w:ascii="Times New Roman" w:eastAsia="Times New Roman" w:hAnsi="Times New Roman" w:cs="Times New Roman"/>
-          <w:iCs/>
-          <w:szCs w:val="20"/>
-          <w:lang w:val="sr-Latn-CS"/>
-        </w:rPr>
-      </w:pPr>
-      <w:r>
-        <w:rPr>
-          <w:rFonts w:ascii="Times New Roman" w:eastAsia="Times New Roman" w:hAnsi="Times New Roman" w:cs="Times New Roman"/>
-          <w:iCs/>
-          <w:szCs w:val="20"/>
-          <w:lang w:val="sr-Latn-CS"/>
-        </w:rPr>
-        <w:t>______________________________________________</w:t>
-      </w:r>
-    </w:p>
-    <w:p>
-      <w:pPr>
-        <w:rPr>
-          <w:rFonts w:ascii="Times New Roman" w:eastAsia="Times New Roman" w:hAnsi="Times New Roman" w:cs="Times New Roman"/>
-          <w:b/>
-          <w:iCs/>
-          <w:szCs w:val="20"/>
-          <w:lang w:val="sr-Latn-CS"/>
-        </w:rPr>
-      </w:pPr>
-      <w:r>
-        <w:rPr>
-          <w:rFonts w:ascii="Times New Roman" w:eastAsia="Times New Roman" w:hAnsi="Times New Roman" w:cs="Times New Roman"/>
-          <w:b/>
-          <w:iCs/>
-          <w:szCs w:val="20"/>
-          <w:lang w:val="sr-Latn-CS"/>
-        </w:rPr>
-        <w:t>NAPOMENA:</w:t>
-      </w:r>
-      <w:r>
-        <w:rPr>
-          <w:rFonts w:ascii="Times New Roman" w:eastAsia="Times New Roman" w:hAnsi="Times New Roman" w:cs="Times New Roman"/>
-          <w:b/>
-          <w:iCs/>
-          <w:szCs w:val="20"/>
-          <w:lang w:val="sr-Latn-CS"/>
-        </w:rPr>
+        <w:t xml:space="preserve"> FPGA čipu, često obezbedi i RTL (</w:t>
+      </w:r>
+      <w:r>
+        <w:t>eng.</w:t>
+      </w:r>
+      <w:r>
+        <w:rPr>
+          <w:i/>
+        </w:rPr>
+        <w:t xml:space="preserve"> Register Transfer Level</w:t>
+      </w:r>
+      <w:r>
+        <w:t xml:space="preserve">) izvorni kod. Budući da RISC-V ima i punu softversku podršku Linux organizacije, moguće je bez ikakvih izmena koda, besplatno i legalno podići operativni sistem baziran </w:t>
+      </w:r>
+      <w:proofErr w:type="gramStart"/>
+      <w:r>
+        <w:t>na</w:t>
+      </w:r>
+      <w:proofErr w:type="gramEnd"/>
+      <w:r>
+        <w:t xml:space="preserve"> Linux-u, na b</w:t>
+      </w:r>
+      <w:r>
+        <w:t>ilo kojoj FPGA razvojnoj ploči</w:t>
+      </w:r>
+      <w:r>
+        <w:t xml:space="preserve"> [</w:t>
+      </w:r>
+      <w:r>
+        <w:t>3</w:t>
+      </w:r>
+      <w:r>
+        <w:t>]</w:t>
+      </w:r>
+      <w:r>
+        <w:t xml:space="preserve">. </w:t>
+      </w:r>
+      <w:r>
+        <w:t>Stoga</w:t>
+      </w:r>
+      <w:r>
+        <w:t>,</w:t>
+      </w:r>
+      <w:r>
+        <w:t xml:space="preserve"> p</w:t>
+      </w:r>
+      <w:r>
+        <w:t xml:space="preserve">ostoji velika zainteresovanost za dizajn </w:t>
+      </w:r>
+      <w:r>
+        <w:rPr>
+          <w:i/>
+        </w:rPr>
+        <w:t>soft-core</w:t>
+      </w:r>
+      <w:r>
+        <w:t xml:space="preserve"> RISC-V procesora, </w:t>
+      </w:r>
+      <w:r>
+        <w:t>za koje se veruje da</w:t>
+      </w:r>
+      <w:r>
         <w:t xml:space="preserve"> </w:t>
       </w:r>
-    </w:p>
-    <w:p>
-      <w:pPr>
-        <w:rPr>
-          <w:rFonts w:ascii="Times New Roman" w:eastAsia="Times New Roman" w:hAnsi="Times New Roman" w:cs="Times New Roman"/>
-          <w:iCs/>
-          <w:szCs w:val="20"/>
-          <w:lang w:val="sl-SI"/>
-        </w:rPr>
-      </w:pPr>
-      <w:r>
-        <w:rPr>
-          <w:rFonts w:ascii="Times New Roman" w:eastAsia="Times New Roman" w:hAnsi="Times New Roman" w:cs="Times New Roman"/>
-          <w:b/>
-          <w:iCs/>
-          <w:szCs w:val="20"/>
-          <w:lang w:val="sl-SI"/>
-        </w:rPr>
-        <w:t xml:space="preserve">Ovaj rad proistekao je iz master rada čiji mentor je bio dr </w:t>
-      </w:r>
-      <w:r>
-        <w:rPr>
-          <w:rFonts w:ascii="Times New Roman" w:eastAsia="Times New Roman" w:hAnsi="Times New Roman" w:cs="Times New Roman"/>
-          <w:b/>
-          <w:iCs/>
-          <w:szCs w:val="20"/>
-          <w:lang w:val="sl-SI"/>
-        </w:rPr>
-        <w:t>Vuk Vranjković</w:t>
-      </w:r>
-      <w:r>
-        <w:rPr>
-          <w:rFonts w:ascii="Times New Roman" w:eastAsia="Times New Roman" w:hAnsi="Times New Roman" w:cs="Times New Roman"/>
-          <w:b/>
-          <w:iCs/>
-          <w:szCs w:val="20"/>
-          <w:lang w:val="sl-SI"/>
-        </w:rPr>
-        <w:t xml:space="preserve">, </w:t>
-      </w:r>
-      <w:r>
-        <w:rPr>
-          <w:rFonts w:ascii="Times New Roman" w:eastAsia="Times New Roman" w:hAnsi="Times New Roman" w:cs="Times New Roman"/>
-          <w:b/>
-          <w:iCs/>
-          <w:szCs w:val="20"/>
-          <w:lang w:val="sl-SI"/>
-        </w:rPr>
-        <w:t>docent</w:t>
-      </w:r>
-      <w:r>
-        <w:rPr>
-          <w:rFonts w:ascii="Times New Roman" w:eastAsia="Times New Roman" w:hAnsi="Times New Roman" w:cs="Times New Roman"/>
-          <w:b/>
-          <w:iCs/>
-          <w:szCs w:val="20"/>
-          <w:lang w:val="sl-SI"/>
-        </w:rPr>
-        <w:t>.</w:t>
+      <w:r>
+        <w:rPr>
+          <w:lang w:val="sr-Latn-RS"/>
+        </w:rPr>
+        <w:t>će</w:t>
+      </w:r>
+      <w:r>
+        <w:t xml:space="preserve"> verovatno zameniti ulogu Xilinx-ovog </w:t>
+      </w:r>
+      <w:r>
+        <w:t>MicroBlaze</w:t>
+      </w:r>
+      <w:r>
+        <w:t xml:space="preserve"> pr</w:t>
+      </w:r>
+      <w:r>
+        <w:t>ocesora koji je do sada bio jed</w:t>
+      </w:r>
+      <w:r>
+        <w:t>no od retkih rešenja za podizanje operativnog sistema na FPGA čipu</w:t>
+      </w:r>
+      <w:r>
+        <w:t xml:space="preserve">. </w:t>
+      </w:r>
+      <w:r>
+        <w:t xml:space="preserve">Ono što </w:t>
+      </w:r>
+      <w:proofErr w:type="gramStart"/>
+      <w:r>
+        <w:t>će</w:t>
+      </w:r>
+      <w:proofErr w:type="gramEnd"/>
+      <w:r>
+        <w:t xml:space="preserve"> izdvojiti RISC-V u o</w:t>
+      </w:r>
+      <w:r>
+        <w:t>dn</w:t>
+      </w:r>
+      <w:r>
+        <w:t xml:space="preserve">osu na </w:t>
+      </w:r>
+      <w:r>
+        <w:t>MicroBlaze</w:t>
+      </w:r>
+      <w:r>
+        <w:t xml:space="preserve"> je softverska podrška koja je uvek bila slaba tačka </w:t>
+      </w:r>
+      <w:r>
+        <w:rPr>
+          <w:i/>
+        </w:rPr>
+        <w:t>soft-core</w:t>
+      </w:r>
+      <w:r>
+        <w:t xml:space="preserve"> procesora</w:t>
+      </w:r>
+      <w:r>
+        <w:t xml:space="preserve"> </w:t>
+      </w:r>
+      <w:r>
+        <w:t>zbog malog broja korisnika i odžavaoca softvera.</w:t>
       </w:r>
     </w:p>
     <w:p>
       <w:pPr>
         <w:spacing w:before="60"/>
-      </w:pPr>
-      <w:r>
-        <w:lastRenderedPageBreak/>
-        <w:t xml:space="preserve">Ukoliko neko implementira RISC-V procesorsko jezgro </w:t>
-      </w:r>
-      <w:proofErr w:type="gramStart"/>
-      <w:r>
-        <w:t>na</w:t>
-      </w:r>
-      <w:proofErr w:type="gramEnd"/>
-      <w:r>
-        <w:t xml:space="preserve"> FPGA čipu, često obezbedi i RTL (</w:t>
-      </w:r>
-      <w:r>
-        <w:t>eng.</w:t>
-      </w:r>
-      <w:r>
-        <w:rPr>
-          <w:i/>
-        </w:rPr>
-        <w:t xml:space="preserve"> Register Transfer Level</w:t>
-      </w:r>
-      <w:r>
-        <w:t xml:space="preserve">) izvorni kod. Budući da RISC-V ima i punu softversku podršku Linux organizacije, moguće je bez ikakvih izmena koda, besplatno i legalno podići operativni sistem baziran </w:t>
-      </w:r>
-      <w:proofErr w:type="gramStart"/>
-      <w:r>
-        <w:t>na</w:t>
-      </w:r>
-      <w:proofErr w:type="gramEnd"/>
-      <w:r>
-        <w:t xml:space="preserve"> Linux-u, na b</w:t>
-      </w:r>
-      <w:r>
-        <w:t>ilo kojoj FPGA razvojnoj ploči</w:t>
-      </w:r>
-      <w:r>
-        <w:t xml:space="preserve"> [</w:t>
-      </w:r>
-      <w:r>
-        <w:t>3</w:t>
-      </w:r>
-      <w:r>
-        <w:t>]</w:t>
-      </w:r>
-      <w:r>
-        <w:t xml:space="preserve">. </w:t>
-      </w:r>
-      <w:r>
-        <w:t>Stoga</w:t>
-      </w:r>
-      <w:r>
-        <w:t>,</w:t>
-      </w:r>
-      <w:r>
-        <w:t xml:space="preserve"> p</w:t>
-      </w:r>
-      <w:r>
-        <w:t xml:space="preserve">ostoji velika zainteresovanost za dizajn </w:t>
-      </w:r>
-      <w:r>
-        <w:rPr>
-          <w:i/>
-        </w:rPr>
-        <w:t>soft-core</w:t>
-      </w:r>
-      <w:r>
-        <w:t xml:space="preserve"> RISC-V procesora, </w:t>
-      </w:r>
-      <w:r>
-        <w:t>za koje se veruje da</w:t>
-      </w:r>
-      <w:r>
-        <w:t xml:space="preserve"> </w:t>
-      </w:r>
-      <w:r>
-        <w:rPr>
-          <w:lang w:val="sr-Latn-RS"/>
-        </w:rPr>
-        <w:t>će</w:t>
-      </w:r>
-      <w:r>
-        <w:t xml:space="preserve"> verovatno zameniti ulogu Xilinx-ovog </w:t>
-      </w:r>
-      <w:r>
-        <w:t>MicroBlaze</w:t>
-      </w:r>
-      <w:r>
-        <w:t xml:space="preserve"> pr</w:t>
-      </w:r>
-      <w:r>
-        <w:t>ocesora koji je do sada bio jed</w:t>
-      </w:r>
-      <w:r>
-        <w:t>no od retkih rešenja za podizanje operativnog sistema na FPGA čipu</w:t>
-      </w:r>
-      <w:r>
-        <w:t xml:space="preserve">. </w:t>
-      </w:r>
-      <w:r>
-        <w:t xml:space="preserve">Ono što </w:t>
-      </w:r>
-      <w:proofErr w:type="gramStart"/>
-      <w:r>
-        <w:t>će</w:t>
-      </w:r>
-      <w:proofErr w:type="gramEnd"/>
-      <w:r>
-        <w:t xml:space="preserve"> izdvojiti RISC-V u o</w:t>
-      </w:r>
-      <w:r>
-        <w:t>dn</w:t>
-      </w:r>
-      <w:r>
-        <w:t xml:space="preserve">osu na </w:t>
-      </w:r>
-      <w:r>
-        <w:t>MicroBlaze</w:t>
-      </w:r>
-      <w:r>
-        <w:t xml:space="preserve"> je softverska podrška koja je uvek bila slaba tačka </w:t>
-      </w:r>
-      <w:r>
-        <w:rPr>
-          <w:i/>
-        </w:rPr>
-        <w:t>soft-core</w:t>
-      </w:r>
-      <w:r>
-        <w:t xml:space="preserve"> procesora</w:t>
-      </w:r>
-      <w:r>
-        <w:t xml:space="preserve"> </w:t>
-      </w:r>
-      <w:r>
-        <w:t>zbog malog broja korisnika i odžavaoca softvera.</w:t>
-      </w:r>
-    </w:p>
-    <w:p>
-      <w:pPr>
-        <w:spacing w:before="60"/>
         <w:rPr>
           <w:rFonts w:ascii="Times New Roman" w:eastAsia="Times New Roman" w:hAnsi="Times New Roman" w:cs="Times New Roman"/>
           <w:iCs/>
@@ -1833,15 +1906,21 @@
       </w:r>
       <w:proofErr w:type="gramEnd"/>
       <w:r>
-        <w:t xml:space="preserve"> Svaki moderan čip </w:t>
+        <w:t xml:space="preserve"> Svaki moderan </w:t>
+      </w:r>
+      <w:r>
+        <w:t xml:space="preserve">procesorski čip </w:t>
       </w:r>
       <w:proofErr w:type="gramStart"/>
       <w:r>
-        <w:t>od</w:t>
+        <w:t>na</w:t>
       </w:r>
       <w:proofErr w:type="gramEnd"/>
       <w:r>
-        <w:t xml:space="preserve"> ARM Cortex-A5 do Intel Core i9 na sebi ima barem dva nivoa </w:t>
+        <w:t xml:space="preserve"> </w:t>
+      </w:r>
+      <w:r>
+        <w:t xml:space="preserve">sebi ima barem dva nivoa </w:t>
       </w:r>
       <w:r>
         <w:t>keš</w:t>
@@ -1867,7 +1946,34 @@
         <w:t xml:space="preserve"> </w:t>
       </w:r>
       <w:r>
-        <w:t xml:space="preserve">Kao i kod ASIC implementacije, </w:t>
+        <w:t>Kao i kod ASIC</w:t>
+      </w:r>
+      <w:r>
+        <w:t xml:space="preserve"> (eng. </w:t>
+      </w:r>
+      <w:r>
+        <w:rPr>
+          <w:i/>
+        </w:rPr>
+        <w:t>Application-</w:t>
+      </w:r>
+      <w:r>
+        <w:rPr>
+          <w:i/>
+        </w:rPr>
+        <w:t>S</w:t>
+      </w:r>
+      <w:r>
+        <w:rPr>
+          <w:i/>
+        </w:rPr>
+        <w:t>pecific Integrated Circuit</w:t>
+      </w:r>
+      <w:r>
+        <w:t>)</w:t>
+      </w:r>
+      <w:r>
+        <w:t xml:space="preserve"> implementacije, </w:t>
       </w:r>
       <w:r>
         <w:rPr>
@@ -1890,10 +1996,19 @@
         <w:t xml:space="preserve">operativne </w:t>
       </w:r>
       <w:r>
-        <w:t>DDR memorij</w:t>
-      </w:r>
-      <w:r>
-        <w:t>e</w:t>
+        <w:t xml:space="preserve">DDR </w:t>
+      </w:r>
+      <w:r>
+        <w:t xml:space="preserve">RAM (eng. </w:t>
+      </w:r>
+      <w:r>
+        <w:rPr>
+          <w:i/>
+        </w:rPr>
+        <w:t>Dual Data Rate Random Access Memory</w:t>
+      </w:r>
+      <w:r>
+        <w:t>)</w:t>
       </w:r>
       <w:r>
         <w:t xml:space="preserve">. Ovaj rad </w:t>
@@ -2130,7 +2245,11 @@
         <w:t>miss rate</w:t>
       </w:r>
       <w:r>
-        <w:t xml:space="preserve">). Ovi brojevi govore koliko se često traženi podatak nalazi u memoriji </w:t>
+        <w:t xml:space="preserve">). Ovi </w:t>
+      </w:r>
+      <w:r>
+        <w:lastRenderedPageBreak/>
+        <w:t xml:space="preserve">brojevi govore koliko se često traženi podatak nalazi u memoriji </w:t>
       </w:r>
       <w:proofErr w:type="gramStart"/>
       <w:r>
@@ -2147,11 +2266,7 @@
         <w:t>i</w:t>
       </w:r>
       <w:r>
-        <w:t xml:space="preserve">. Ukoliko se desi pogodak, procesor </w:t>
-      </w:r>
-      <w:r>
-        <w:lastRenderedPageBreak/>
-        <w:t xml:space="preserve">može da preuzme podatak iz memorije na nivou </w:t>
+        <w:t xml:space="preserve">. Ukoliko se desi pogodak, procesor može da preuzme podatak iz memorije na nivou </w:t>
       </w:r>
       <w:r>
         <w:rPr>
@@ -3387,7 +3502,23 @@
           <w:rFonts w:cstheme="minorHAnsi"/>
           <w:szCs w:val="20"/>
         </w:rPr>
-        <w:t>Distribuirani (LUT</w:t>
+        <w:t>Distribuirani (</w:t>
+      </w:r>
+      <w:r>
+        <w:rPr>
+          <w:rFonts w:cstheme="minorHAnsi"/>
+          <w:i/>
+          <w:szCs w:val="20"/>
+        </w:rPr>
+        <w:t>LUT</w:t>
+      </w:r>
+      <w:r>
+        <w:rPr>
+          <w:rFonts w:cstheme="minorHAnsi"/>
+          <w:i/>
+          <w:szCs w:val="20"/>
+        </w:rPr>
+        <w:t>, Lookup Table</w:t>
       </w:r>
       <w:r>
         <w:rPr>
@@ -3415,23 +3546,7 @@
           <w:rFonts w:cstheme="minorHAnsi"/>
           <w:szCs w:val="20"/>
         </w:rPr>
-        <w:t xml:space="preserve"> </w:t>
-      </w:r>
-      <w:proofErr w:type="gramStart"/>
-      <w:r>
-        <w:rPr>
-          <w:rFonts w:cstheme="minorHAnsi"/>
-          <w:szCs w:val="20"/>
-        </w:rPr>
-        <w:t>Od</w:t>
-      </w:r>
-      <w:proofErr w:type="gramEnd"/>
-      <w:r>
-        <w:rPr>
-          <w:rFonts w:cstheme="minorHAnsi"/>
-          <w:szCs w:val="20"/>
-        </w:rPr>
-        <w:t xml:space="preserve"> prisutnih 17,600 </w:t>
+        <w:t xml:space="preserve"> Od prisutnih 17,600 </w:t>
       </w:r>
       <w:r>
         <w:rPr>
@@ -3992,7 +4107,7 @@
           <w:rFonts w:cstheme="minorHAnsi"/>
           <w:szCs w:val="20"/>
         </w:rPr>
-        <w:t xml:space="preserve">bita adrese bloka. </w:t>
+        <w:t xml:space="preserve">bita adrese. </w:t>
       </w:r>
       <w:r>
         <w:rPr>
@@ -4076,7 +4191,21 @@
           <w:rFonts w:cstheme="minorHAnsi"/>
           <w:szCs w:val="20"/>
         </w:rPr>
-        <w:t>Ova memorija se često implementira u istoj tehnologiji izrade kao i keš (SRAM).</w:t>
+        <w:t>Ova memorija se često implementira u istoj teh</w:t>
+      </w:r>
+      <w:r>
+        <w:rPr>
+          <w:rFonts w:cstheme="minorHAnsi"/>
+          <w:szCs w:val="20"/>
+        </w:rPr>
+        <w:t>nologiji izrade kao i keš</w:t>
+      </w:r>
+      <w:r>
+        <w:rPr>
+          <w:rFonts w:cstheme="minorHAnsi"/>
+          <w:szCs w:val="20"/>
+        </w:rPr>
+        <w:t>.</w:t>
       </w:r>
       <w:proofErr w:type="gramEnd"/>
       <w:r>
@@ -4135,7 +4264,21 @@
           <w:rFonts w:cstheme="minorHAnsi"/>
           <w:szCs w:val="20"/>
         </w:rPr>
-        <w:t xml:space="preserve"> distribuiranog (LUT) RAM-a</w:t>
+        <w:t xml:space="preserve"> </w:t>
+      </w:r>
+      <w:r>
+        <w:rPr>
+          <w:rFonts w:cstheme="minorHAnsi"/>
+          <w:szCs w:val="20"/>
+        </w:rPr>
+        <w:t>LUT</w:t>
+      </w:r>
+      <w:r>
+        <w:rPr>
+          <w:rFonts w:cstheme="minorHAnsi"/>
+          <w:szCs w:val="20"/>
+        </w:rPr>
+        <w:t xml:space="preserve"> RAM-a</w:t>
       </w:r>
       <w:r>
         <w:rPr>
@@ -4222,7 +4365,15 @@
           <w:rFonts w:cstheme="minorHAnsi"/>
           <w:szCs w:val="20"/>
         </w:rPr>
-        <w:t xml:space="preserve"> direktnim preslikavanjem je da se lako može napraviti sekvenca pristupa memoriji koja proizvodi udeo pogodaka jednak nuli</w:t>
+        <w:t xml:space="preserve"> direktnim preslikavanjem je da se lako može napraviti sekvenca pristupa memoriji koja </w:t>
+      </w:r>
+      <w:r>
+        <w:rPr>
+          <w:rFonts w:cstheme="minorHAnsi"/>
+          <w:szCs w:val="20"/>
+        </w:rPr>
+        <w:lastRenderedPageBreak/>
+        <w:t>proizvodi udeo pogodaka jednak nuli</w:t>
       </w:r>
       <w:r>
         <w:rPr>
@@ -4250,15 +4401,7 @@
           <w:rFonts w:cstheme="minorHAnsi"/>
           <w:szCs w:val="20"/>
         </w:rPr>
-        <w:t xml:space="preserve"> pristup dvema memorijskim lokacijama sa istim </w:t>
-      </w:r>
-      <w:r>
-        <w:rPr>
-          <w:rFonts w:cstheme="minorHAnsi"/>
-          <w:szCs w:val="20"/>
-        </w:rPr>
-        <w:lastRenderedPageBreak/>
-        <w:t xml:space="preserve">indeksom. </w:t>
+        <w:t xml:space="preserve"> pristup dvema memorijskim lokacijama sa istim indeksom. </w:t>
       </w:r>
       <w:proofErr w:type="gramStart"/>
       <w:r>
@@ -4525,6 +4668,9 @@
         <w:t xml:space="preserve"> odabir bloka</w:t>
       </w:r>
       <w:r>
+        <w:t xml:space="preserve"> [9]</w:t>
+      </w:r>
+      <w:r>
         <w:t>. Iz ovog razloga se pribegava tehnikama koje predstavljaju kombinaciju LRU i nas</w:t>
       </w:r>
       <w:r>
@@ -4537,19 +4683,7 @@
         <w:t>Pseudo LRU</w:t>
       </w:r>
       <w:r>
-        <w:t xml:space="preserve"> polise</w:t>
-      </w:r>
-      <w:r>
-        <w:t xml:space="preserve"> [</w:t>
-      </w:r>
-      <w:r>
-        <w:t>9</w:t>
-      </w:r>
-      <w:r>
-        <w:t>]</w:t>
-      </w:r>
-      <w:r>
-        <w:t xml:space="preserve">. </w:t>
+        <w:t xml:space="preserve"> polise. </w:t>
       </w:r>
       <w:proofErr w:type="gramStart"/>
       <w:r>
@@ -4928,7 +5062,11 @@
       </w:r>
       <w:proofErr w:type="gramStart"/>
       <w:r>
-        <w:t xml:space="preserve">Prvi način se naziva ujedinjeni (eng. </w:t>
+        <w:t xml:space="preserve">Prvi način </w:t>
+      </w:r>
+      <w:r>
+        <w:lastRenderedPageBreak/>
+        <w:t xml:space="preserve">se naziva ujedinjeni (eng. </w:t>
       </w:r>
       <w:r>
         <w:rPr>
@@ -4961,7 +5099,6 @@
         </w:rPr>
       </w:pPr>
       <w:r>
-        <w:lastRenderedPageBreak/>
         <w:t xml:space="preserve">Većina modernih procesora ima implementiranu protočnu obradu podataka, </w:t>
       </w:r>
       <w:proofErr w:type="gramStart"/>
@@ -5175,947 +5312,10 @@
         <w:t>IMPLEMENTACIJA SISTEMA NA ZYBO PLOČI</w:t>
       </w:r>
     </w:p>
-    <w:p>
-      <w:pPr>
-        <w:spacing w:before="60"/>
-      </w:pPr>
-      <w:r>
-        <w:t xml:space="preserve"> </w:t>
-      </w:r>
-      <w:proofErr w:type="gramStart"/>
-      <w:r>
-        <w:t xml:space="preserve">Implementacija sistema </w:t>
-      </w:r>
-      <w:r>
-        <w:t>je</w:t>
-      </w:r>
-      <w:r>
-        <w:t xml:space="preserve"> izvršena u Vivado alatu kompanije Xilinx.</w:t>
-      </w:r>
-      <w:proofErr w:type="gramEnd"/>
-      <w:r>
-        <w:t xml:space="preserve"> Ciljana razvojna ploča je Zybo, kompanije Digilent, koja </w:t>
-      </w:r>
-      <w:proofErr w:type="gramStart"/>
-      <w:r>
-        <w:t>na</w:t>
-      </w:r>
-      <w:proofErr w:type="gramEnd"/>
-      <w:r>
-        <w:t xml:space="preserve"> sebi ima Zynq-7000 sistem na čipu</w:t>
-      </w:r>
-      <w:r>
-        <w:t xml:space="preserve"> (</w:t>
-      </w:r>
-      <w:r>
-        <w:t xml:space="preserve">eng. </w:t>
-      </w:r>
-      <w:r>
-        <w:rPr>
-          <w:i/>
-        </w:rPr>
-        <w:t>Syst</w:t>
-      </w:r>
-      <w:r>
-        <w:rPr>
-          <w:i/>
-        </w:rPr>
-        <w:t>em on C</w:t>
-      </w:r>
-      <w:r>
-        <w:rPr>
-          <w:i/>
-        </w:rPr>
-        <w:t>hip</w:t>
-      </w:r>
-      <w:r>
-        <w:t xml:space="preserve">, </w:t>
-      </w:r>
-      <w:r>
-        <w:rPr>
-          <w:i/>
-        </w:rPr>
-        <w:t>So</w:t>
-      </w:r>
-      <w:r>
-        <w:rPr>
-          <w:i/>
-        </w:rPr>
-        <w:t>C</w:t>
-      </w:r>
-      <w:r>
-        <w:t>)</w:t>
-      </w:r>
-      <w:r>
-        <w:t xml:space="preserve">. Ploča poseduje dva DDR3 memorijska čipa, koji prave 32-bitni interfejs ka memoriji kapaciteta 512MB i propusnim opsegom 1050Mbps. Na Zynq SoC-u </w:t>
-      </w:r>
-      <w:r>
-        <w:t xml:space="preserve">postoji </w:t>
-      </w:r>
-      <w:r>
-        <w:t xml:space="preserve">već ugrađen memorijski kontroler </w:t>
-      </w:r>
-      <w:proofErr w:type="gramStart"/>
-      <w:r>
-        <w:t>sa</w:t>
-      </w:r>
-      <w:proofErr w:type="gramEnd"/>
-      <w:r>
-        <w:t xml:space="preserve"> 8 DMA kanala za direktan pristup memoriji. Za potrebe testiranja, sistem za keširanje </w:t>
-      </w:r>
-      <w:proofErr w:type="gramStart"/>
-      <w:r>
-        <w:t>sa</w:t>
-      </w:r>
-      <w:proofErr w:type="gramEnd"/>
-      <w:r>
-        <w:t xml:space="preserve"> RISC-V procesorom </w:t>
-      </w:r>
-      <w:r>
-        <w:t>je</w:t>
-      </w:r>
-      <w:r>
-        <w:t xml:space="preserve"> implementiran u programabilnoj logici, te </w:t>
-      </w:r>
-      <w:r>
-        <w:t>je</w:t>
-      </w:r>
-      <w:r>
-        <w:t xml:space="preserve"> jedan od memorijskih kanala iskorišten za komunikaciju sa </w:t>
-      </w:r>
-      <w:r>
-        <w:t xml:space="preserve">operativnom </w:t>
-      </w:r>
-      <w:r>
-        <w:t xml:space="preserve">memorijom. </w:t>
-      </w:r>
-      <w:proofErr w:type="gramStart"/>
-      <w:r>
-        <w:t>Interfejs je tipa AXI3-Full širine 64 bita.</w:t>
-      </w:r>
-      <w:proofErr w:type="gramEnd"/>
-    </w:p>
-    <w:p>
-      <w:pPr>
-        <w:spacing w:before="120"/>
-        <w:rPr>
-          <w:rFonts w:eastAsia="Times New Roman" w:cstheme="minorHAnsi"/>
-          <w:iCs/>
-          <w:szCs w:val="20"/>
-          <w:lang w:val="sr-Latn-CS"/>
-        </w:rPr>
-      </w:pPr>
-      <w:r>
-        <w:rPr>
-          <w:rFonts w:eastAsia="Times New Roman" w:cstheme="minorHAnsi"/>
-          <w:b/>
-          <w:iCs/>
-          <w:szCs w:val="20"/>
-          <w:lang w:val="sr-Latn-CS"/>
-        </w:rPr>
-        <w:t>3.1</w:t>
-      </w:r>
-      <w:r>
-        <w:rPr>
-          <w:rFonts w:eastAsia="Times New Roman" w:cstheme="minorHAnsi"/>
-          <w:b/>
-          <w:iCs/>
-          <w:szCs w:val="20"/>
-          <w:lang w:val="sr-Latn-CS"/>
-        </w:rPr>
-        <w:t xml:space="preserve">. </w:t>
-      </w:r>
-      <w:r>
-        <w:rPr>
-          <w:rFonts w:eastAsia="Times New Roman" w:cstheme="minorHAnsi"/>
-          <w:b/>
-          <w:iCs/>
-          <w:szCs w:val="20"/>
-          <w:lang w:val="sr-Latn-CS"/>
-        </w:rPr>
-        <w:t>Pakovanje IP jezgra</w:t>
-      </w:r>
-    </w:p>
-    <w:p>
-      <w:pPr>
-        <w:spacing w:before="60"/>
-      </w:pPr>
-      <w:r>
-        <w:rPr>
-          <w:rFonts w:ascii="Times New Roman" w:eastAsia="Times New Roman" w:hAnsi="Times New Roman" w:cs="Times New Roman"/>
-          <w:i/>
-          <w:iCs/>
-          <w:noProof/>
-          <w:szCs w:val="20"/>
-          <w:lang w:val="en-US"/>
-        </w:rPr>
-        <w:drawing>
-          <wp:anchor distT="0" distB="0" distL="114300" distR="114300" simplePos="0" relativeHeight="251658240" behindDoc="0" locked="0" layoutInCell="1" allowOverlap="1" wp14:anchorId="77982978" wp14:editId="237BDF00">
-            <wp:simplePos x="0" y="0"/>
-            <wp:positionH relativeFrom="column">
-              <wp:posOffset>812165</wp:posOffset>
-            </wp:positionH>
-            <wp:positionV relativeFrom="paragraph">
-              <wp:posOffset>802640</wp:posOffset>
-            </wp:positionV>
-            <wp:extent cx="4649470" cy="2040890"/>
-            <wp:effectExtent l="0" t="0" r="0" b="0"/>
-            <wp:wrapTopAndBottom/>
-            <wp:docPr id="1" name="Picture 1" descr="asd"/>
-            <wp:cNvGraphicFramePr>
-              <a:graphicFrameLocks xmlns:a="http://schemas.openxmlformats.org/drawingml/2006/main" noChangeAspect="1"/>
-            </wp:cNvGraphicFramePr>
-            <a:graphic xmlns:a="http://schemas.openxmlformats.org/drawingml/2006/main">
-              <a:graphicData uri="http://schemas.openxmlformats.org/drawingml/2006/picture">
-                <pic:pic xmlns:pic="http://schemas.openxmlformats.org/drawingml/2006/picture">
-                  <pic:nvPicPr>
-                    <pic:cNvPr id="0" name="Picture 5" descr="asd"/>
-                    <pic:cNvPicPr>
-                      <a:picLocks noChangeAspect="1" noChangeArrowheads="1"/>
-                    </pic:cNvPicPr>
-                  </pic:nvPicPr>
-                  <pic:blipFill rotWithShape="1">
-                    <a:blip r:embed="rId8" cstate="print">
-                      <a:extLst>
-                        <a:ext uri="{28A0092B-C50C-407E-A947-70E740481C1C}">
-                          <a14:useLocalDpi xmlns:a14="http://schemas.microsoft.com/office/drawing/2010/main" val="0"/>
-                        </a:ext>
-                      </a:extLst>
-                    </a:blip>
-                    <a:srcRect l="2649" t="4694" r="1718" b="2059"/>
-                    <a:stretch/>
-                  </pic:blipFill>
-                  <pic:spPr bwMode="auto">
-                    <a:xfrm>
-                      <a:off x="0" y="0"/>
-                      <a:ext cx="4649470" cy="2040890"/>
-                    </a:xfrm>
-                    <a:prstGeom prst="rect">
-                      <a:avLst/>
-                    </a:prstGeom>
-                    <a:noFill/>
-                    <a:ln>
-                      <a:noFill/>
-                    </a:ln>
-                    <a:extLst>
-                      <a:ext uri="{53640926-AAD7-44D8-BBD7-CCE9431645EC}">
-                        <a14:shadowObscured xmlns:a14="http://schemas.microsoft.com/office/drawing/2010/main"/>
-                      </a:ext>
-                    </a:extLst>
-                  </pic:spPr>
-                </pic:pic>
-              </a:graphicData>
-            </a:graphic>
-            <wp14:sizeRelH relativeFrom="page">
-              <wp14:pctWidth>0</wp14:pctWidth>
-            </wp14:sizeRelH>
-            <wp14:sizeRelV relativeFrom="page">
-              <wp14:pctHeight>0</wp14:pctHeight>
-            </wp14:sizeRelV>
-          </wp:anchor>
-        </w:drawing>
-      </w:r>
-      <w:r>
-        <w:t xml:space="preserve">Kako bi </w:t>
-      </w:r>
-      <w:r>
-        <w:t>bilo moguće uvesti kontrolne i statusne signale za processor, kao i o</w:t>
-      </w:r>
-      <w:r>
-        <w:t xml:space="preserve">mogućiti da keš sistem pravilno </w:t>
-      </w:r>
-      <w:r>
-        <w:t xml:space="preserve">komunicira </w:t>
-      </w:r>
-      <w:proofErr w:type="gramStart"/>
-      <w:r>
-        <w:t>sa</w:t>
-      </w:r>
-      <w:proofErr w:type="gramEnd"/>
-      <w:r>
-        <w:t xml:space="preserve"> DDR memorijskim čipom, moraju se modelovati </w:t>
-      </w:r>
-      <w:r>
-        <w:rPr>
-          <w:i/>
-        </w:rPr>
-        <w:t>AXI-Lite Slave</w:t>
-      </w:r>
-      <w:r>
-        <w:t xml:space="preserve"> i </w:t>
-      </w:r>
-      <w:r>
-        <w:rPr>
-          <w:i/>
-        </w:rPr>
-        <w:t>AXI-Full Master</w:t>
-      </w:r>
-      <w:r>
-        <w:t xml:space="preserve"> interfejsi. </w:t>
-      </w:r>
-      <w:r>
-        <w:lastRenderedPageBreak/>
-        <w:t xml:space="preserve">RV32I processor </w:t>
-      </w:r>
-      <w:proofErr w:type="gramStart"/>
-      <w:r>
-        <w:t>sa</w:t>
-      </w:r>
-      <w:proofErr w:type="gramEnd"/>
-      <w:r>
-        <w:t xml:space="preserve"> prethodno opisanim podsistemom za </w:t>
-      </w:r>
-      <w:r>
-        <w:t xml:space="preserve">keširanje je </w:t>
-      </w:r>
-      <w:r>
-        <w:t xml:space="preserve">oklopljen </w:t>
-      </w:r>
-      <w:r>
-        <w:t>u IP jezgro zajedno sa</w:t>
-      </w:r>
-      <w:r>
-        <w:t xml:space="preserve"> dva dodatna modula koji </w:t>
-      </w:r>
-      <w:r>
-        <w:t>implementiraju potrebne AXI interfejse te služe kao sprega za komunikaciju sa Zynq SoC-om.</w:t>
-      </w:r>
-    </w:p>
-    <w:p>
-      <w:pPr>
-        <w:spacing w:before="120"/>
-        <w:rPr>
-          <w:rFonts w:eastAsia="Times New Roman" w:cstheme="minorHAnsi"/>
-          <w:iCs/>
-          <w:szCs w:val="20"/>
-          <w:lang w:val="sr-Latn-CS"/>
-        </w:rPr>
-      </w:pPr>
-      <w:r>
-        <w:rPr>
-          <w:rFonts w:eastAsia="Times New Roman" w:cstheme="minorHAnsi"/>
-          <w:b/>
-          <w:iCs/>
-          <w:szCs w:val="20"/>
-          <w:lang w:val="sr-Latn-CS"/>
-        </w:rPr>
-        <w:t>3.2</w:t>
-      </w:r>
-      <w:r>
-        <w:rPr>
-          <w:rFonts w:eastAsia="Times New Roman" w:cstheme="minorHAnsi"/>
-          <w:b/>
-          <w:iCs/>
-          <w:szCs w:val="20"/>
-          <w:lang w:val="sr-Latn-CS"/>
-        </w:rPr>
-        <w:t xml:space="preserve">. </w:t>
-      </w:r>
-      <w:r>
-        <w:rPr>
-          <w:rFonts w:eastAsia="Times New Roman" w:cstheme="minorHAnsi"/>
-          <w:b/>
-          <w:iCs/>
-          <w:szCs w:val="20"/>
-          <w:lang w:val="sr-Latn-CS"/>
-        </w:rPr>
-        <w:t>Blok dizajn u Vivado alatu</w:t>
-      </w:r>
-    </w:p>
-    <w:p>
-      <w:pPr>
-        <w:spacing w:before="60"/>
-        <w:rPr>
-          <w:rFonts w:eastAsia="Times New Roman" w:cstheme="minorHAnsi"/>
-          <w:iCs/>
-          <w:szCs w:val="20"/>
-          <w:lang w:val="sr-Latn-CS"/>
-        </w:rPr>
-      </w:pPr>
-      <w:r>
-        <w:t xml:space="preserve">Prethodno opisano IP jezgro je povezano </w:t>
-      </w:r>
-      <w:proofErr w:type="gramStart"/>
-      <w:r>
-        <w:t>sa</w:t>
-      </w:r>
-      <w:proofErr w:type="gramEnd"/>
-      <w:r>
-        <w:t xml:space="preserve"> Zynq </w:t>
-      </w:r>
-      <w:r>
-        <w:t>SoC-om</w:t>
-      </w:r>
-      <w:r>
-        <w:t xml:space="preserve"> kao na slici </w:t>
-      </w:r>
-      <w:r>
-        <w:t>1</w:t>
-      </w:r>
-      <w:r>
-        <w:t xml:space="preserve">. 32-bitni AXI4 Master </w:t>
-      </w:r>
-      <w:r>
-        <w:t xml:space="preserve">interfejs </w:t>
-      </w:r>
-      <w:r>
-        <w:t xml:space="preserve">jezgra </w:t>
-      </w:r>
-      <w:r>
-        <w:t>RISCV_AXI</w:t>
-      </w:r>
-      <w:r>
-        <w:t xml:space="preserve"> je povezan </w:t>
-      </w:r>
-      <w:proofErr w:type="gramStart"/>
-      <w:r>
-        <w:t>sa</w:t>
-      </w:r>
-      <w:proofErr w:type="gramEnd"/>
-      <w:r>
-        <w:t xml:space="preserve"> 64-bitni</w:t>
-      </w:r>
-      <w:r>
-        <w:t>m</w:t>
-      </w:r>
-      <w:r>
-        <w:t xml:space="preserve"> AXI3 Slave interfejs</w:t>
-      </w:r>
-      <w:r>
-        <w:t>om</w:t>
-      </w:r>
-      <w:r>
-        <w:t xml:space="preserve"> </w:t>
-      </w:r>
-      <w:r>
-        <w:t>m</w:t>
-      </w:r>
-      <w:r>
-        <w:t>emorij</w:t>
-      </w:r>
-      <w:r>
-        <w:t>s</w:t>
-      </w:r>
-      <w:r>
-        <w:t xml:space="preserve">kog kontrolera preko </w:t>
-      </w:r>
-      <w:r>
-        <w:t>in</w:t>
-      </w:r>
-      <w:r>
-        <w:t>terkonekt modula</w:t>
-      </w:r>
-      <w:r>
-        <w:t xml:space="preserve">. Interkonekt pravi spregu između AXI4 i AXI3 protokola, </w:t>
-      </w:r>
-      <w:proofErr w:type="gramStart"/>
-      <w:r>
-        <w:t>te</w:t>
-      </w:r>
-      <w:proofErr w:type="gramEnd"/>
-      <w:r>
-        <w:t xml:space="preserve"> vrši pakovanje podataka u 64-bitni interfejs.</w:t>
-      </w:r>
-      <w:r>
-        <w:t xml:space="preserve"> </w:t>
-      </w:r>
-      <w:proofErr w:type="gramStart"/>
-      <w:r>
-        <w:t xml:space="preserve">Dodatno je omogućena funkcija interkonekta za unutrašnji FIFO bafer, kako bi potencijalna memorijska kašnjenja unutar transakcije bila neprimetna iz tačke gledišta </w:t>
-      </w:r>
-      <w:r>
-        <w:t>RISCV_AXI</w:t>
-      </w:r>
-      <w:r>
-        <w:t xml:space="preserve"> jezgra.</w:t>
-      </w:r>
-      <w:proofErr w:type="gramEnd"/>
-      <w:r>
-        <w:t xml:space="preserve"> </w:t>
-      </w:r>
-      <w:r>
-        <w:rPr>
-          <w:rFonts w:eastAsia="Times New Roman" w:cstheme="minorHAnsi"/>
-          <w:iCs/>
-          <w:szCs w:val="20"/>
-          <w:lang w:val="sr-Latn-CS"/>
-        </w:rPr>
-        <w:t xml:space="preserve">Sistem </w:t>
-      </w:r>
-      <w:r>
-        <w:rPr>
-          <w:rFonts w:eastAsia="Times New Roman" w:cstheme="minorHAnsi"/>
-          <w:iCs/>
-          <w:szCs w:val="20"/>
-          <w:lang w:val="sr-Latn-CS"/>
-        </w:rPr>
-        <w:t>je</w:t>
-      </w:r>
-      <w:r>
-        <w:rPr>
-          <w:rFonts w:eastAsia="Times New Roman" w:cstheme="minorHAnsi"/>
-          <w:iCs/>
-          <w:szCs w:val="20"/>
-          <w:lang w:val="sr-Latn-CS"/>
-        </w:rPr>
-        <w:t xml:space="preserve"> </w:t>
-      </w:r>
-      <w:r>
-        <w:rPr>
-          <w:rFonts w:eastAsia="Times New Roman" w:cstheme="minorHAnsi"/>
-          <w:iCs/>
-          <w:szCs w:val="20"/>
-          <w:lang w:val="sr-Latn-CS"/>
-        </w:rPr>
-        <w:t xml:space="preserve">implementiran i </w:t>
-      </w:r>
-      <w:r>
-        <w:rPr>
-          <w:rFonts w:eastAsia="Times New Roman" w:cstheme="minorHAnsi"/>
-          <w:iCs/>
-          <w:szCs w:val="20"/>
-          <w:lang w:val="sr-Latn-CS"/>
-        </w:rPr>
-        <w:t>testi</w:t>
-      </w:r>
-      <w:r>
-        <w:rPr>
-          <w:rFonts w:eastAsia="Times New Roman" w:cstheme="minorHAnsi"/>
-          <w:iCs/>
-          <w:szCs w:val="20"/>
-          <w:lang w:val="sr-Latn-CS"/>
-        </w:rPr>
-        <w:t>ran sa sledećom konfiguracijom</w:t>
-      </w:r>
-      <w:r>
-        <w:rPr>
-          <w:rFonts w:eastAsia="Times New Roman" w:cstheme="minorHAnsi"/>
-          <w:iCs/>
-          <w:szCs w:val="20"/>
-          <w:lang w:val="sr-Latn-CS"/>
-        </w:rPr>
-        <w:t xml:space="preserve"> parametara</w:t>
-      </w:r>
-      <w:r>
-        <w:rPr>
-          <w:rFonts w:eastAsia="Times New Roman" w:cstheme="minorHAnsi"/>
-          <w:iCs/>
-          <w:szCs w:val="20"/>
-          <w:lang w:val="sr-Latn-CS"/>
-        </w:rPr>
-        <w:t>:</w:t>
-      </w:r>
-    </w:p>
-    <w:p>
-      <w:pPr>
-        <w:pStyle w:val="ListParagraph"/>
-        <w:numPr>
-          <w:ilvl w:val="0"/>
-          <w:numId w:val="1"/>
-        </w:numPr>
-        <w:spacing w:before="60"/>
-        <w:rPr>
-          <w:rFonts w:eastAsia="Times New Roman" w:cstheme="minorHAnsi"/>
-          <w:iCs/>
-          <w:szCs w:val="20"/>
-          <w:lang w:val="sr-Latn-CS"/>
-        </w:rPr>
-      </w:pPr>
-      <w:r>
-        <w:rPr>
-          <w:rFonts w:eastAsia="Times New Roman" w:cstheme="minorHAnsi"/>
-          <w:i/>
-          <w:iCs/>
-          <w:szCs w:val="20"/>
-          <w:lang w:val="en-US"/>
-        </w:rPr>
-        <w:t xml:space="preserve">BLOCK_SIZE = </w:t>
-      </w:r>
-      <w:r>
-        <w:rPr>
-          <w:rFonts w:eastAsia="Times New Roman" w:cstheme="minorHAnsi"/>
-          <w:iCs/>
-          <w:szCs w:val="20"/>
-          <w:lang w:val="en-US"/>
-        </w:rPr>
-        <w:t>64</w:t>
-      </w:r>
-      <w:r>
-        <w:rPr>
-          <w:rFonts w:eastAsia="Times New Roman" w:cstheme="minorHAnsi"/>
-          <w:iCs/>
-          <w:szCs w:val="20"/>
-          <w:lang w:val="en-US"/>
-        </w:rPr>
-        <w:t xml:space="preserve">; - </w:t>
-      </w:r>
-      <w:r>
-        <w:rPr>
-          <w:rFonts w:eastAsia="Times New Roman" w:cstheme="minorHAnsi"/>
-          <w:iCs/>
-          <w:szCs w:val="20"/>
-          <w:lang w:val="en-US"/>
-        </w:rPr>
-        <w:t>veličina keš bloka je 64B.</w:t>
-      </w:r>
-    </w:p>
-    <w:p>
-      <w:pPr>
-        <w:pStyle w:val="ListParagraph"/>
-        <w:numPr>
-          <w:ilvl w:val="0"/>
-          <w:numId w:val="1"/>
-        </w:numPr>
-        <w:spacing w:before="60"/>
-        <w:rPr>
-          <w:rFonts w:eastAsia="Times New Roman" w:cstheme="minorHAnsi"/>
-          <w:iCs/>
-          <w:szCs w:val="20"/>
-          <w:lang w:val="sr-Latn-CS"/>
-        </w:rPr>
-      </w:pPr>
-      <w:r>
-        <w:rPr>
-          <w:rFonts w:eastAsia="Times New Roman" w:cstheme="minorHAnsi"/>
-          <w:i/>
-          <w:iCs/>
-          <w:szCs w:val="20"/>
-          <w:lang w:val="sr-Latn-CS"/>
-        </w:rPr>
-        <w:t xml:space="preserve">LVL1_CACHE_SIZE </w:t>
-      </w:r>
-      <w:r>
-        <w:rPr>
-          <w:rFonts w:eastAsia="Times New Roman" w:cstheme="minorHAnsi"/>
-          <w:i/>
-          <w:iCs/>
-          <w:szCs w:val="20"/>
-          <w:lang w:val="en-US"/>
-        </w:rPr>
-        <w:t xml:space="preserve">= </w:t>
-      </w:r>
-      <w:r>
-        <w:rPr>
-          <w:rFonts w:eastAsia="Times New Roman" w:cstheme="minorHAnsi"/>
-          <w:iCs/>
-          <w:szCs w:val="20"/>
-          <w:lang w:val="en-US"/>
-        </w:rPr>
-        <w:t>1024</w:t>
-      </w:r>
-      <w:r>
-        <w:rPr>
-          <w:rFonts w:eastAsia="Times New Roman" w:cstheme="minorHAnsi"/>
-          <w:i/>
-          <w:iCs/>
-          <w:szCs w:val="20"/>
-          <w:lang w:val="en-US"/>
-        </w:rPr>
-        <w:t>;</w:t>
-      </w:r>
-      <w:r>
-        <w:rPr>
-          <w:rFonts w:eastAsia="Times New Roman" w:cstheme="minorHAnsi"/>
-          <w:iCs/>
-          <w:szCs w:val="20"/>
-          <w:lang w:val="en-US"/>
-        </w:rPr>
-        <w:t xml:space="preserve"> - </w:t>
-      </w:r>
-      <w:r>
-        <w:rPr>
-          <w:rFonts w:eastAsia="Times New Roman" w:cstheme="minorHAnsi"/>
-          <w:iCs/>
-          <w:szCs w:val="20"/>
-          <w:lang w:val="en-US"/>
-        </w:rPr>
-        <w:t>veli</w:t>
-      </w:r>
-      <w:r>
-        <w:rPr>
-          <w:rFonts w:eastAsia="Times New Roman" w:cstheme="minorHAnsi"/>
-          <w:iCs/>
-          <w:szCs w:val="20"/>
-          <w:lang w:val="sr-Latn-RS"/>
-        </w:rPr>
-        <w:t>čine keševa prvog nivoa su 1KB (za instrukcije i podatke).</w:t>
-      </w:r>
-    </w:p>
-    <w:p>
-      <w:pPr>
-        <w:pStyle w:val="ListParagraph"/>
-        <w:numPr>
-          <w:ilvl w:val="0"/>
-          <w:numId w:val="1"/>
-        </w:numPr>
-        <w:spacing w:before="60"/>
-        <w:rPr>
-          <w:rFonts w:eastAsia="Times New Roman" w:cstheme="minorHAnsi"/>
-          <w:iCs/>
-          <w:szCs w:val="20"/>
-          <w:lang w:val="sr-Latn-CS"/>
-        </w:rPr>
-      </w:pPr>
-      <w:r>
-        <w:rPr>
-          <w:rFonts w:eastAsia="Times New Roman" w:cstheme="minorHAnsi"/>
-          <w:i/>
-          <w:iCs/>
-          <w:szCs w:val="20"/>
-          <w:lang w:val="en-US"/>
-        </w:rPr>
-        <w:t xml:space="preserve">LVL2_CACHE_SIZE = </w:t>
-      </w:r>
-      <w:r>
-        <w:rPr>
-          <w:rFonts w:eastAsia="Times New Roman" w:cstheme="minorHAnsi"/>
-          <w:iCs/>
-          <w:szCs w:val="20"/>
-          <w:lang w:val="en-US"/>
-        </w:rPr>
-        <w:t>4096</w:t>
-      </w:r>
-      <w:r>
-        <w:rPr>
-          <w:rFonts w:eastAsia="Times New Roman" w:cstheme="minorHAnsi"/>
-          <w:i/>
-          <w:iCs/>
-          <w:szCs w:val="20"/>
-          <w:lang w:val="en-US"/>
-        </w:rPr>
-        <w:t>;</w:t>
-      </w:r>
-      <w:r>
-        <w:rPr>
-          <w:rFonts w:eastAsia="Times New Roman" w:cstheme="minorHAnsi"/>
-          <w:iCs/>
-          <w:szCs w:val="20"/>
-          <w:lang w:val="en-US"/>
-        </w:rPr>
-        <w:t xml:space="preserve"> - </w:t>
-      </w:r>
-      <w:r>
-        <w:rPr>
-          <w:rFonts w:eastAsia="Times New Roman" w:cstheme="minorHAnsi"/>
-          <w:iCs/>
-          <w:szCs w:val="20"/>
-          <w:lang w:val="en-US"/>
-        </w:rPr>
-        <w:t>veličina svakog smera u drugom nivou keša je 4KB.</w:t>
-      </w:r>
-    </w:p>
-    <w:p>
-      <w:pPr>
-        <w:pStyle w:val="ListParagraph"/>
-        <w:numPr>
-          <w:ilvl w:val="0"/>
-          <w:numId w:val="1"/>
-        </w:numPr>
-        <w:spacing w:before="60"/>
-        <w:rPr>
-          <w:rFonts w:eastAsia="Times New Roman" w:cstheme="minorHAnsi"/>
-          <w:iCs/>
-          <w:szCs w:val="20"/>
-          <w:lang w:val="sr-Latn-CS"/>
-        </w:rPr>
-      </w:pPr>
-      <w:r>
-        <w:rPr>
-          <w:rFonts w:eastAsia="Times New Roman" w:cstheme="minorHAnsi"/>
-          <w:i/>
-          <w:iCs/>
-          <w:szCs w:val="20"/>
-          <w:lang w:val="en-US"/>
-        </w:rPr>
-        <w:t xml:space="preserve">ASOCIATIVITY = </w:t>
-      </w:r>
-      <w:r>
-        <w:rPr>
-          <w:rFonts w:eastAsia="Times New Roman" w:cstheme="minorHAnsi"/>
-          <w:iCs/>
-          <w:szCs w:val="20"/>
-          <w:lang w:val="en-US"/>
-        </w:rPr>
-        <w:t>4</w:t>
-      </w:r>
-      <w:r>
-        <w:rPr>
-          <w:rFonts w:eastAsia="Times New Roman" w:cstheme="minorHAnsi"/>
-          <w:iCs/>
-          <w:szCs w:val="20"/>
-          <w:lang w:val="en-US"/>
-        </w:rPr>
-        <w:t xml:space="preserve">; - </w:t>
-      </w:r>
-      <w:r>
-        <w:rPr>
-          <w:rFonts w:eastAsia="Times New Roman" w:cstheme="minorHAnsi"/>
-          <w:iCs/>
-          <w:szCs w:val="20"/>
-          <w:lang w:val="sr-Latn-RS"/>
-        </w:rPr>
-        <w:t>drug</w:t>
-      </w:r>
-      <w:r>
-        <w:rPr>
-          <w:rFonts w:eastAsia="Times New Roman" w:cstheme="minorHAnsi"/>
-          <w:iCs/>
-          <w:szCs w:val="20"/>
-          <w:lang w:val="sr-Latn-RS"/>
-        </w:rPr>
-        <w:t>i</w:t>
-      </w:r>
-      <w:r>
-        <w:rPr>
-          <w:rFonts w:eastAsia="Times New Roman" w:cstheme="minorHAnsi"/>
-          <w:iCs/>
-          <w:szCs w:val="20"/>
-          <w:lang w:val="sr-Latn-RS"/>
-        </w:rPr>
-        <w:t xml:space="preserve"> nivo </w:t>
-      </w:r>
-      <w:r>
-        <w:rPr>
-          <w:rFonts w:eastAsia="Times New Roman" w:cstheme="minorHAnsi"/>
-          <w:iCs/>
-          <w:szCs w:val="20"/>
-          <w:lang w:val="sr-Latn-RS"/>
-        </w:rPr>
-        <w:t>poseduje četri smera u</w:t>
-      </w:r>
-      <w:r>
-        <w:rPr>
-          <w:rFonts w:eastAsia="Times New Roman" w:cstheme="minorHAnsi"/>
-          <w:iCs/>
-          <w:szCs w:val="20"/>
-          <w:lang w:val="sr-Latn-RS"/>
-        </w:rPr>
-        <w:t xml:space="preserve"> set asocijativan</w:t>
-      </w:r>
-      <w:r>
-        <w:rPr>
-          <w:rFonts w:eastAsia="Times New Roman" w:cstheme="minorHAnsi"/>
-          <w:iCs/>
-          <w:szCs w:val="20"/>
-          <w:lang w:val="sr-Latn-RS"/>
-        </w:rPr>
-        <w:t>om</w:t>
-      </w:r>
-      <w:r>
-        <w:rPr>
-          <w:rFonts w:eastAsia="Times New Roman" w:cstheme="minorHAnsi"/>
-          <w:iCs/>
-          <w:szCs w:val="20"/>
-          <w:lang w:val="sr-Latn-RS"/>
-        </w:rPr>
-        <w:t xml:space="preserve"> keš</w:t>
-      </w:r>
-      <w:r>
-        <w:rPr>
-          <w:rFonts w:eastAsia="Times New Roman" w:cstheme="minorHAnsi"/>
-          <w:iCs/>
-          <w:szCs w:val="20"/>
-          <w:lang w:val="sr-Latn-RS"/>
-        </w:rPr>
-        <w:t>u</w:t>
-      </w:r>
-      <w:r>
-        <w:rPr>
-          <w:rFonts w:eastAsia="Times New Roman" w:cstheme="minorHAnsi"/>
-          <w:iCs/>
-          <w:szCs w:val="20"/>
-          <w:lang w:val="sr-Latn-RS"/>
-        </w:rPr>
-        <w:t>.</w:t>
-      </w:r>
-    </w:p>
-    <w:p>
-      <w:pPr>
-        <w:pStyle w:val="ListParagraph"/>
-        <w:numPr>
-          <w:ilvl w:val="0"/>
-          <w:numId w:val="1"/>
-        </w:numPr>
-        <w:spacing w:before="60"/>
-        <w:rPr>
-          <w:rFonts w:eastAsia="Times New Roman" w:cstheme="minorHAnsi"/>
-          <w:iCs/>
-          <w:szCs w:val="20"/>
-          <w:lang w:val="sr-Latn-CS"/>
-        </w:rPr>
-      </w:pPr>
-      <w:r>
-        <w:rPr>
-          <w:rFonts w:eastAsia="Times New Roman" w:cstheme="minorHAnsi"/>
-          <w:i/>
-          <w:iCs/>
-          <w:szCs w:val="20"/>
-          <w:lang w:val="sr-Latn-CS"/>
-        </w:rPr>
-        <w:t>TS_</w:t>
-      </w:r>
-      <w:r>
-        <w:rPr>
-          <w:rFonts w:eastAsia="Times New Roman" w:cstheme="minorHAnsi"/>
-          <w:i/>
-          <w:iCs/>
-          <w:szCs w:val="20"/>
-          <w:lang w:val="sr-Latn-CS"/>
-        </w:rPr>
-        <w:t>BRAM_TYPE</w:t>
-      </w:r>
-      <w:r>
-        <w:rPr>
-          <w:rFonts w:eastAsia="Times New Roman" w:cstheme="minorHAnsi"/>
-          <w:i/>
-          <w:iCs/>
-          <w:szCs w:val="20"/>
-          <w:lang w:val="sr-Cyrl-RS"/>
-        </w:rPr>
-        <w:t xml:space="preserve"> </w:t>
-      </w:r>
-      <w:r>
-        <w:rPr>
-          <w:rFonts w:eastAsia="Times New Roman" w:cstheme="minorHAnsi"/>
-          <w:i/>
-          <w:iCs/>
-          <w:szCs w:val="20"/>
-          <w:lang w:val="en-US"/>
-        </w:rPr>
-        <w:t>= HIGH_PERFORMANCE;</w:t>
-      </w:r>
-      <w:r>
-        <w:rPr>
-          <w:rFonts w:eastAsia="Times New Roman" w:cstheme="minorHAnsi"/>
-          <w:iCs/>
-          <w:szCs w:val="20"/>
-          <w:lang w:val="en-US"/>
-        </w:rPr>
-        <w:t xml:space="preserve"> - koristi se dodatan izlazni registar u memorijama za </w:t>
-      </w:r>
-      <w:r>
-        <w:rPr>
-          <w:rFonts w:eastAsia="Times New Roman" w:cstheme="minorHAnsi"/>
-          <w:iCs/>
-          <w:szCs w:val="20"/>
-          <w:lang w:val="sr-Latn-RS"/>
-        </w:rPr>
-        <w:t>čuvanje tagova drugog nivoa</w:t>
-      </w:r>
-      <w:r>
-        <w:rPr>
-          <w:rFonts w:eastAsia="Times New Roman" w:cstheme="minorHAnsi"/>
-          <w:iCs/>
-          <w:szCs w:val="20"/>
-          <w:lang w:val="sr-Latn-RS"/>
-        </w:rPr>
-        <w:t>.</w:t>
-      </w:r>
-    </w:p>
     <w:tbl>
       <w:tblPr>
         <w:tblStyle w:val="TableGrid"/>
-        <w:tblpPr w:leftFromText="180" w:rightFromText="180" w:vertAnchor="page" w:horzAnchor="margin" w:tblpXSpec="right" w:tblpY="8783"/>
+        <w:tblpPr w:leftFromText="180" w:rightFromText="180" w:vertAnchor="page" w:horzAnchor="margin" w:tblpXSpec="right" w:tblpY="9524"/>
         <w:tblW w:w="0" w:type="auto"/>
         <w:tblLook w:val="04A0" w:firstRow="1" w:lastRow="0" w:firstColumn="1" w:lastColumn="0" w:noHBand="0" w:noVBand="1"/>
       </w:tblPr>
@@ -6235,7 +5435,7 @@
       </w:tr>
       <w:tr>
         <w:trPr>
-          <w:trHeight w:val="260"/>
+          <w:trHeight w:val="253"/>
         </w:trPr>
         <w:tc>
           <w:tcPr>
@@ -6344,7 +5544,7 @@
       </w:tr>
       <w:tr>
         <w:trPr>
-          <w:trHeight w:val="260"/>
+          <w:trHeight w:val="172"/>
         </w:trPr>
         <w:tc>
           <w:tcPr>
@@ -6453,7 +5653,7 @@
       </w:tr>
       <w:tr>
         <w:trPr>
-          <w:trHeight w:val="170"/>
+          <w:trHeight w:val="163"/>
         </w:trPr>
         <w:tc>
           <w:tcPr>
@@ -6562,7 +5762,7 @@
       </w:tr>
       <w:tr>
         <w:trPr>
-          <w:trHeight w:val="324"/>
+          <w:trHeight w:val="262"/>
         </w:trPr>
         <w:tc>
           <w:tcPr>
@@ -6671,7 +5871,7 @@
       </w:tr>
       <w:tr>
         <w:trPr>
-          <w:trHeight w:val="80"/>
+          <w:trHeight w:val="253"/>
         </w:trPr>
         <w:tc>
           <w:tcPr>
@@ -6784,6 +5984,1046 @@
         <w:spacing w:before="60"/>
       </w:pPr>
       <w:r>
+        <w:t xml:space="preserve"> </w:t>
+      </w:r>
+      <w:proofErr w:type="gramStart"/>
+      <w:r>
+        <w:t xml:space="preserve">Implementacija sistema </w:t>
+      </w:r>
+      <w:r>
+        <w:t>je</w:t>
+      </w:r>
+      <w:r>
+        <w:t xml:space="preserve"> izvršena u Vivado alatu kompanije Xilinx.</w:t>
+      </w:r>
+      <w:proofErr w:type="gramEnd"/>
+      <w:r>
+        <w:t xml:space="preserve"> Ciljana razvojna ploča je Zybo, kompanije Digilent, koja </w:t>
+      </w:r>
+      <w:proofErr w:type="gramStart"/>
+      <w:r>
+        <w:t>na</w:t>
+      </w:r>
+      <w:proofErr w:type="gramEnd"/>
+      <w:r>
+        <w:t xml:space="preserve"> sebi ima Zynq-7000 sistem na čipu</w:t>
+      </w:r>
+      <w:r>
+        <w:t xml:space="preserve"> (</w:t>
+      </w:r>
+      <w:r>
+        <w:t xml:space="preserve">eng. </w:t>
+      </w:r>
+      <w:r>
+        <w:rPr>
+          <w:i/>
+        </w:rPr>
+        <w:t>Syst</w:t>
+      </w:r>
+      <w:r>
+        <w:rPr>
+          <w:i/>
+        </w:rPr>
+        <w:t>em on C</w:t>
+      </w:r>
+      <w:r>
+        <w:rPr>
+          <w:i/>
+        </w:rPr>
+        <w:t>hip</w:t>
+      </w:r>
+      <w:r>
+        <w:t xml:space="preserve">, </w:t>
+      </w:r>
+      <w:r>
+        <w:rPr>
+          <w:i/>
+        </w:rPr>
+        <w:t>So</w:t>
+      </w:r>
+      <w:r>
+        <w:rPr>
+          <w:i/>
+        </w:rPr>
+        <w:t>C</w:t>
+      </w:r>
+      <w:r>
+        <w:t>)</w:t>
+      </w:r>
+      <w:r>
+        <w:t>. Ploča poseduje dva DDR3 memorijska čipa, koj</w:t>
+      </w:r>
+      <w:r>
+        <w:t>a</w:t>
+      </w:r>
+      <w:r>
+        <w:t xml:space="preserve"> prave 32-bitni interfejs ka memoriji kapaciteta 512MB i propusnim opsegom 1050Mbps. Na Zynq SoC-u </w:t>
+      </w:r>
+      <w:r>
+        <w:t xml:space="preserve">postoji </w:t>
+      </w:r>
+      <w:r>
+        <w:t xml:space="preserve">već ugrađen memorijski kontroler </w:t>
+      </w:r>
+      <w:proofErr w:type="gramStart"/>
+      <w:r>
+        <w:t>sa</w:t>
+      </w:r>
+      <w:proofErr w:type="gramEnd"/>
+      <w:r>
+        <w:t xml:space="preserve"> 8 DMA</w:t>
+      </w:r>
+      <w:r>
+        <w:t xml:space="preserve"> (eng. </w:t>
+      </w:r>
+      <w:r>
+        <w:rPr>
+          <w:i/>
+        </w:rPr>
+        <w:t>Direct Memory Access</w:t>
+      </w:r>
+      <w:r>
+        <w:t>)</w:t>
+      </w:r>
+      <w:r>
+        <w:t xml:space="preserve"> kanala za direktan pristup memoriji. Za potrebe testiranja, sistem za keširanje </w:t>
+      </w:r>
+      <w:proofErr w:type="gramStart"/>
+      <w:r>
+        <w:t>sa</w:t>
+      </w:r>
+      <w:proofErr w:type="gramEnd"/>
+      <w:r>
+        <w:t xml:space="preserve"> RISC-V procesorom </w:t>
+      </w:r>
+      <w:r>
+        <w:t>je</w:t>
+      </w:r>
+      <w:r>
+        <w:t xml:space="preserve"> implementiran u programabilnoj logici, te </w:t>
+      </w:r>
+      <w:r>
+        <w:t>je</w:t>
+      </w:r>
+      <w:r>
+        <w:t xml:space="preserve"> jedan od memorijskih kanala iskorišten za komunikaciju sa </w:t>
+      </w:r>
+      <w:r>
+        <w:t xml:space="preserve">operativnom </w:t>
+      </w:r>
+      <w:r>
+        <w:t xml:space="preserve">memorijom. </w:t>
+      </w:r>
+      <w:proofErr w:type="gramStart"/>
+      <w:r>
+        <w:t>Interfejs je tipa AXI3-Full širine 64 bita.</w:t>
+      </w:r>
+      <w:proofErr w:type="gramEnd"/>
+    </w:p>
+    <w:p>
+      <w:pPr>
+        <w:spacing w:before="120"/>
+        <w:rPr>
+          <w:rFonts w:eastAsia="Times New Roman" w:cstheme="minorHAnsi"/>
+          <w:iCs/>
+          <w:szCs w:val="20"/>
+          <w:lang w:val="sr-Latn-CS"/>
+        </w:rPr>
+      </w:pPr>
+      <w:r>
+        <w:rPr>
+          <w:rFonts w:eastAsia="Times New Roman" w:cstheme="minorHAnsi"/>
+          <w:b/>
+          <w:iCs/>
+          <w:szCs w:val="20"/>
+          <w:lang w:val="sr-Latn-CS"/>
+        </w:rPr>
+        <w:t>3.1</w:t>
+      </w:r>
+      <w:r>
+        <w:rPr>
+          <w:rFonts w:eastAsia="Times New Roman" w:cstheme="minorHAnsi"/>
+          <w:b/>
+          <w:iCs/>
+          <w:szCs w:val="20"/>
+          <w:lang w:val="sr-Latn-CS"/>
+        </w:rPr>
+        <w:t xml:space="preserve">. </w:t>
+      </w:r>
+      <w:r>
+        <w:rPr>
+          <w:rFonts w:eastAsia="Times New Roman" w:cstheme="minorHAnsi"/>
+          <w:b/>
+          <w:iCs/>
+          <w:szCs w:val="20"/>
+          <w:lang w:val="sr-Latn-CS"/>
+        </w:rPr>
+        <w:t>Pakovanje IP jezgra</w:t>
+      </w:r>
+    </w:p>
+    <w:p>
+      <w:pPr>
+        <w:spacing w:before="60"/>
+      </w:pPr>
+      <w:r>
+        <w:rPr>
+          <w:rFonts w:ascii="Times New Roman" w:eastAsia="Times New Roman" w:hAnsi="Times New Roman" w:cs="Times New Roman"/>
+          <w:i/>
+          <w:iCs/>
+          <w:noProof/>
+          <w:szCs w:val="20"/>
+          <w:lang w:val="en-US"/>
+        </w:rPr>
+        <w:drawing>
+          <wp:anchor distT="0" distB="0" distL="114300" distR="114300" simplePos="0" relativeHeight="251658240" behindDoc="0" locked="0" layoutInCell="1" allowOverlap="1" wp14:anchorId="7A7E63F1" wp14:editId="5DCD0637">
+            <wp:simplePos x="0" y="0"/>
+            <wp:positionH relativeFrom="column">
+              <wp:posOffset>1043305</wp:posOffset>
+            </wp:positionH>
+            <wp:positionV relativeFrom="paragraph">
+              <wp:posOffset>799465</wp:posOffset>
+            </wp:positionV>
+            <wp:extent cx="4472940" cy="1962785"/>
+            <wp:effectExtent l="0" t="0" r="3810" b="0"/>
+            <wp:wrapTopAndBottom/>
+            <wp:docPr id="1" name="Picture 1" descr="asd"/>
+            <wp:cNvGraphicFramePr>
+              <a:graphicFrameLocks xmlns:a="http://schemas.openxmlformats.org/drawingml/2006/main" noChangeAspect="1"/>
+            </wp:cNvGraphicFramePr>
+            <a:graphic xmlns:a="http://schemas.openxmlformats.org/drawingml/2006/main">
+              <a:graphicData uri="http://schemas.openxmlformats.org/drawingml/2006/picture">
+                <pic:pic xmlns:pic="http://schemas.openxmlformats.org/drawingml/2006/picture">
+                  <pic:nvPicPr>
+                    <pic:cNvPr id="0" name="Picture 5" descr="asd"/>
+                    <pic:cNvPicPr>
+                      <a:picLocks noChangeAspect="1" noChangeArrowheads="1"/>
+                    </pic:cNvPicPr>
+                  </pic:nvPicPr>
+                  <pic:blipFill rotWithShape="1">
+                    <a:blip r:embed="rId8" cstate="print">
+                      <a:extLst>
+                        <a:ext uri="{28A0092B-C50C-407E-A947-70E740481C1C}">
+                          <a14:useLocalDpi xmlns:a14="http://schemas.microsoft.com/office/drawing/2010/main" val="0"/>
+                        </a:ext>
+                      </a:extLst>
+                    </a:blip>
+                    <a:srcRect l="2649" t="4694" r="1718" b="2059"/>
+                    <a:stretch/>
+                  </pic:blipFill>
+                  <pic:spPr bwMode="auto">
+                    <a:xfrm>
+                      <a:off x="0" y="0"/>
+                      <a:ext cx="4472940" cy="1962785"/>
+                    </a:xfrm>
+                    <a:prstGeom prst="rect">
+                      <a:avLst/>
+                    </a:prstGeom>
+                    <a:noFill/>
+                    <a:ln>
+                      <a:noFill/>
+                    </a:ln>
+                    <a:extLst>
+                      <a:ext uri="{53640926-AAD7-44D8-BBD7-CCE9431645EC}">
+                        <a14:shadowObscured xmlns:a14="http://schemas.microsoft.com/office/drawing/2010/main"/>
+                      </a:ext>
+                    </a:extLst>
+                  </pic:spPr>
+                </pic:pic>
+              </a:graphicData>
+            </a:graphic>
+            <wp14:sizeRelH relativeFrom="page">
+              <wp14:pctWidth>0</wp14:pctWidth>
+            </wp14:sizeRelH>
+            <wp14:sizeRelV relativeFrom="page">
+              <wp14:pctHeight>0</wp14:pctHeight>
+            </wp14:sizeRelV>
+          </wp:anchor>
+        </w:drawing>
+      </w:r>
+      <w:r>
+        <w:t xml:space="preserve">Kako bi </w:t>
+      </w:r>
+      <w:r>
+        <w:t>bilo moguće uvesti kontrolne i statusne signale za processor, kao i o</w:t>
+      </w:r>
+      <w:r>
+        <w:t xml:space="preserve">mogućiti da keš sistem pravilno </w:t>
+      </w:r>
+      <w:r>
+        <w:t xml:space="preserve">komunicira </w:t>
+      </w:r>
+      <w:proofErr w:type="gramStart"/>
+      <w:r>
+        <w:t>sa</w:t>
+      </w:r>
+      <w:proofErr w:type="gramEnd"/>
+      <w:r>
+        <w:t xml:space="preserve"> DDR memorijskim čipom, moraju se modelovati </w:t>
+      </w:r>
+      <w:r>
+        <w:rPr>
+          <w:i/>
+        </w:rPr>
+        <w:t>AXI-Lite Slave</w:t>
+      </w:r>
+      <w:r>
+        <w:t xml:space="preserve"> i </w:t>
+      </w:r>
+      <w:r>
+        <w:rPr>
+          <w:i/>
+        </w:rPr>
+        <w:t>AXI-Full Master</w:t>
+      </w:r>
+      <w:r>
+        <w:t xml:space="preserve"> interfejsi. </w:t>
+      </w:r>
+      <w:r>
+        <w:lastRenderedPageBreak/>
+        <w:t>32-bitni RISC-V</w:t>
+      </w:r>
+      <w:r>
+        <w:t xml:space="preserve"> processor</w:t>
+      </w:r>
+      <w:r>
+        <w:t xml:space="preserve"> koji podr</w:t>
+      </w:r>
+      <w:r>
+        <w:rPr>
+          <w:lang w:val="sr-Latn-RS"/>
+        </w:rPr>
+        <w:t>žava osnovni set instrukcija RV32I,</w:t>
+      </w:r>
+      <w:r>
+        <w:t xml:space="preserve"> </w:t>
+      </w:r>
+      <w:r>
+        <w:t xml:space="preserve">je zajedno </w:t>
+      </w:r>
+      <w:proofErr w:type="gramStart"/>
+      <w:r>
+        <w:t>sa</w:t>
+      </w:r>
+      <w:proofErr w:type="gramEnd"/>
+      <w:r>
+        <w:t xml:space="preserve"> opisanim podsistemom za </w:t>
+      </w:r>
+      <w:r>
+        <w:t xml:space="preserve">keširanje </w:t>
+      </w:r>
+      <w:r>
+        <w:t xml:space="preserve">oklopljen </w:t>
+      </w:r>
+      <w:r>
+        <w:t>u IP</w:t>
+      </w:r>
+      <w:r>
+        <w:t xml:space="preserve"> (eng. </w:t>
+      </w:r>
+      <w:r>
+        <w:rPr>
+          <w:i/>
+        </w:rPr>
+        <w:t>Intelectual Property</w:t>
+      </w:r>
+      <w:r>
+        <w:t>)</w:t>
+      </w:r>
+      <w:r>
+        <w:t xml:space="preserve"> jezgro</w:t>
+      </w:r>
+      <w:r>
+        <w:t xml:space="preserve">. Upakovana su i dva dodatna </w:t>
+      </w:r>
+      <w:r>
+        <w:t>modula koj</w:t>
+      </w:r>
+      <w:r>
+        <w:t>a</w:t>
+      </w:r>
+      <w:r>
+        <w:t xml:space="preserve"> </w:t>
+      </w:r>
+      <w:r>
+        <w:t xml:space="preserve">implementiraju potrebne AXI interfejse </w:t>
+      </w:r>
+      <w:proofErr w:type="gramStart"/>
+      <w:r>
+        <w:t>te</w:t>
+      </w:r>
+      <w:proofErr w:type="gramEnd"/>
+      <w:r>
+        <w:t xml:space="preserve"> služe kao sprega za komunikaciju sa Zynq SoC-om.</w:t>
+      </w:r>
+    </w:p>
+    <w:p>
+      <w:pPr>
+        <w:spacing w:before="120"/>
+        <w:rPr>
+          <w:rFonts w:eastAsia="Times New Roman" w:cstheme="minorHAnsi"/>
+          <w:iCs/>
+          <w:szCs w:val="20"/>
+          <w:lang w:val="sr-Latn-CS"/>
+        </w:rPr>
+      </w:pPr>
+      <w:r>
+        <w:rPr>
+          <w:rFonts w:eastAsia="Times New Roman" w:cstheme="minorHAnsi"/>
+          <w:b/>
+          <w:iCs/>
+          <w:szCs w:val="20"/>
+          <w:lang w:val="sr-Latn-CS"/>
+        </w:rPr>
+        <w:t>3.2</w:t>
+      </w:r>
+      <w:r>
+        <w:rPr>
+          <w:rFonts w:eastAsia="Times New Roman" w:cstheme="minorHAnsi"/>
+          <w:b/>
+          <w:iCs/>
+          <w:szCs w:val="20"/>
+          <w:lang w:val="sr-Latn-CS"/>
+        </w:rPr>
+        <w:t xml:space="preserve">. </w:t>
+      </w:r>
+      <w:r>
+        <w:rPr>
+          <w:rFonts w:eastAsia="Times New Roman" w:cstheme="minorHAnsi"/>
+          <w:b/>
+          <w:iCs/>
+          <w:szCs w:val="20"/>
+          <w:lang w:val="sr-Latn-CS"/>
+        </w:rPr>
+        <w:t>Blok dizajn u Vivado alatu</w:t>
+      </w:r>
+    </w:p>
+    <w:p>
+      <w:pPr>
+        <w:spacing w:before="60"/>
+        <w:rPr>
+          <w:rFonts w:eastAsia="Times New Roman" w:cstheme="minorHAnsi"/>
+          <w:iCs/>
+          <w:szCs w:val="20"/>
+          <w:lang w:val="sr-Latn-CS"/>
+        </w:rPr>
+      </w:pPr>
+      <w:r>
+        <w:t xml:space="preserve">Prethodno opisano IP jezgro je povezano </w:t>
+      </w:r>
+      <w:proofErr w:type="gramStart"/>
+      <w:r>
+        <w:t>sa</w:t>
+      </w:r>
+      <w:proofErr w:type="gramEnd"/>
+      <w:r>
+        <w:t xml:space="preserve"> Zynq </w:t>
+      </w:r>
+      <w:r>
+        <w:t>SoC-om</w:t>
+      </w:r>
+      <w:r>
+        <w:t xml:space="preserve"> kao na slici </w:t>
+      </w:r>
+      <w:r>
+        <w:t>1</w:t>
+      </w:r>
+      <w:r>
+        <w:t xml:space="preserve">. 32-bitni AXI4 Master </w:t>
+      </w:r>
+      <w:r>
+        <w:t xml:space="preserve">interfejs </w:t>
+      </w:r>
+      <w:r>
+        <w:t xml:space="preserve">jezgra </w:t>
+      </w:r>
+      <w:r>
+        <w:t>RISCV_AXI</w:t>
+      </w:r>
+      <w:r>
+        <w:t xml:space="preserve"> je povezan </w:t>
+      </w:r>
+      <w:proofErr w:type="gramStart"/>
+      <w:r>
+        <w:t>sa</w:t>
+      </w:r>
+      <w:proofErr w:type="gramEnd"/>
+      <w:r>
+        <w:t xml:space="preserve"> 64-bitni</w:t>
+      </w:r>
+      <w:r>
+        <w:t>m</w:t>
+      </w:r>
+      <w:r>
+        <w:t xml:space="preserve"> AXI3 Slave interfejs</w:t>
+      </w:r>
+      <w:r>
+        <w:t>om</w:t>
+      </w:r>
+      <w:r>
+        <w:t xml:space="preserve"> </w:t>
+      </w:r>
+      <w:r>
+        <w:t>m</w:t>
+      </w:r>
+      <w:r>
+        <w:t>emorij</w:t>
+      </w:r>
+      <w:r>
+        <w:t>s</w:t>
+      </w:r>
+      <w:r>
+        <w:t xml:space="preserve">kog kontrolera preko </w:t>
+      </w:r>
+      <w:r>
+        <w:t>in</w:t>
+      </w:r>
+      <w:r>
+        <w:t>terkonekt modula</w:t>
+      </w:r>
+      <w:r>
+        <w:t xml:space="preserve">. Interkonekt pravi spregu između AXI4 i AXI3 protokola, </w:t>
+      </w:r>
+      <w:proofErr w:type="gramStart"/>
+      <w:r>
+        <w:t>te</w:t>
+      </w:r>
+      <w:proofErr w:type="gramEnd"/>
+      <w:r>
+        <w:t xml:space="preserve"> vrši pakovanje podataka u 64-bitni interfejs.</w:t>
+      </w:r>
+      <w:r>
+        <w:t xml:space="preserve"> </w:t>
+      </w:r>
+      <w:proofErr w:type="gramStart"/>
+      <w:r>
+        <w:t>Dodatno je omogućena funkcija interkonekta za unutrašnji FIFO</w:t>
+      </w:r>
+      <w:r>
+        <w:t xml:space="preserve"> (eng.</w:t>
+      </w:r>
+      <w:proofErr w:type="gramEnd"/>
+      <w:r>
+        <w:t xml:space="preserve"> </w:t>
+      </w:r>
+      <w:r>
+        <w:rPr>
+          <w:i/>
+        </w:rPr>
+        <w:t xml:space="preserve">First </w:t>
+      </w:r>
+      <w:proofErr w:type="gramStart"/>
+      <w:r>
+        <w:rPr>
+          <w:i/>
+        </w:rPr>
+        <w:t>In</w:t>
+      </w:r>
+      <w:proofErr w:type="gramEnd"/>
+      <w:r>
+        <w:rPr>
+          <w:i/>
+        </w:rPr>
+        <w:t xml:space="preserve"> First Out</w:t>
+      </w:r>
+      <w:r>
+        <w:t>)</w:t>
+      </w:r>
+      <w:r>
+        <w:t xml:space="preserve"> bafer, kako bi potencijalna memorijska kašnjenja unutar transakcije bila neprimetna iz tačke gledišta </w:t>
+      </w:r>
+      <w:r>
+        <w:t>RISCV_AXI</w:t>
+      </w:r>
+      <w:r>
+        <w:t xml:space="preserve"> jezgra.</w:t>
+      </w:r>
+      <w:r>
+        <w:t xml:space="preserve"> </w:t>
+      </w:r>
+      <w:r>
+        <w:rPr>
+          <w:rFonts w:eastAsia="Times New Roman" w:cstheme="minorHAnsi"/>
+          <w:iCs/>
+          <w:szCs w:val="20"/>
+          <w:lang w:val="sr-Latn-CS"/>
+        </w:rPr>
+        <w:t xml:space="preserve">Sistem </w:t>
+      </w:r>
+      <w:r>
+        <w:rPr>
+          <w:rFonts w:eastAsia="Times New Roman" w:cstheme="minorHAnsi"/>
+          <w:iCs/>
+          <w:szCs w:val="20"/>
+          <w:lang w:val="sr-Latn-CS"/>
+        </w:rPr>
+        <w:t>je</w:t>
+      </w:r>
+      <w:r>
+        <w:rPr>
+          <w:rFonts w:eastAsia="Times New Roman" w:cstheme="minorHAnsi"/>
+          <w:iCs/>
+          <w:szCs w:val="20"/>
+          <w:lang w:val="sr-Latn-CS"/>
+        </w:rPr>
+        <w:t xml:space="preserve"> </w:t>
+      </w:r>
+      <w:r>
+        <w:rPr>
+          <w:rFonts w:eastAsia="Times New Roman" w:cstheme="minorHAnsi"/>
+          <w:iCs/>
+          <w:szCs w:val="20"/>
+          <w:lang w:val="sr-Latn-CS"/>
+        </w:rPr>
+        <w:t xml:space="preserve">implementiran i </w:t>
+      </w:r>
+      <w:r>
+        <w:rPr>
+          <w:rFonts w:eastAsia="Times New Roman" w:cstheme="minorHAnsi"/>
+          <w:iCs/>
+          <w:szCs w:val="20"/>
+          <w:lang w:val="sr-Latn-CS"/>
+        </w:rPr>
+        <w:t>testi</w:t>
+      </w:r>
+      <w:r>
+        <w:rPr>
+          <w:rFonts w:eastAsia="Times New Roman" w:cstheme="minorHAnsi"/>
+          <w:iCs/>
+          <w:szCs w:val="20"/>
+          <w:lang w:val="sr-Latn-CS"/>
+        </w:rPr>
+        <w:t>ran sa sledećom konfiguracijom</w:t>
+      </w:r>
+      <w:r>
+        <w:rPr>
+          <w:rFonts w:eastAsia="Times New Roman" w:cstheme="minorHAnsi"/>
+          <w:iCs/>
+          <w:szCs w:val="20"/>
+          <w:lang w:val="sr-Latn-CS"/>
+        </w:rPr>
+        <w:t xml:space="preserve"> parametara</w:t>
+      </w:r>
+      <w:r>
+        <w:rPr>
+          <w:rFonts w:eastAsia="Times New Roman" w:cstheme="minorHAnsi"/>
+          <w:iCs/>
+          <w:szCs w:val="20"/>
+          <w:lang w:val="sr-Latn-CS"/>
+        </w:rPr>
+        <w:t>:</w:t>
+      </w:r>
+    </w:p>
+    <w:p>
+      <w:pPr>
+        <w:pStyle w:val="ListParagraph"/>
+        <w:numPr>
+          <w:ilvl w:val="0"/>
+          <w:numId w:val="1"/>
+        </w:numPr>
+        <w:spacing w:before="60"/>
+        <w:rPr>
+          <w:rFonts w:eastAsia="Times New Roman" w:cstheme="minorHAnsi"/>
+          <w:iCs/>
+          <w:szCs w:val="20"/>
+          <w:lang w:val="sr-Latn-CS"/>
+        </w:rPr>
+      </w:pPr>
+      <w:r>
+        <w:rPr>
+          <w:rFonts w:eastAsia="Times New Roman" w:cstheme="minorHAnsi"/>
+          <w:i/>
+          <w:iCs/>
+          <w:szCs w:val="20"/>
+          <w:lang w:val="en-US"/>
+        </w:rPr>
+        <w:t xml:space="preserve">BLOCK_SIZE = </w:t>
+      </w:r>
+      <w:r>
+        <w:rPr>
+          <w:rFonts w:eastAsia="Times New Roman" w:cstheme="minorHAnsi"/>
+          <w:iCs/>
+          <w:szCs w:val="20"/>
+          <w:lang w:val="en-US"/>
+        </w:rPr>
+        <w:t>64</w:t>
+      </w:r>
+      <w:r>
+        <w:rPr>
+          <w:rFonts w:eastAsia="Times New Roman" w:cstheme="minorHAnsi"/>
+          <w:iCs/>
+          <w:szCs w:val="20"/>
+          <w:lang w:val="en-US"/>
+        </w:rPr>
+        <w:t xml:space="preserve">; - </w:t>
+      </w:r>
+      <w:r>
+        <w:rPr>
+          <w:rFonts w:eastAsia="Times New Roman" w:cstheme="minorHAnsi"/>
+          <w:iCs/>
+          <w:szCs w:val="20"/>
+          <w:lang w:val="en-US"/>
+        </w:rPr>
+        <w:t>veličina keš bloka je 64B.</w:t>
+      </w:r>
+    </w:p>
+    <w:p>
+      <w:pPr>
+        <w:pStyle w:val="ListParagraph"/>
+        <w:numPr>
+          <w:ilvl w:val="0"/>
+          <w:numId w:val="1"/>
+        </w:numPr>
+        <w:spacing w:before="60"/>
+        <w:rPr>
+          <w:rFonts w:eastAsia="Times New Roman" w:cstheme="minorHAnsi"/>
+          <w:iCs/>
+          <w:szCs w:val="20"/>
+          <w:lang w:val="sr-Latn-CS"/>
+        </w:rPr>
+      </w:pPr>
+      <w:r>
+        <w:rPr>
+          <w:rFonts w:eastAsia="Times New Roman" w:cstheme="minorHAnsi"/>
+          <w:i/>
+          <w:iCs/>
+          <w:szCs w:val="20"/>
+          <w:lang w:val="sr-Latn-CS"/>
+        </w:rPr>
+        <w:t xml:space="preserve">LVL1_CACHE_SIZE </w:t>
+      </w:r>
+      <w:r>
+        <w:rPr>
+          <w:rFonts w:eastAsia="Times New Roman" w:cstheme="minorHAnsi"/>
+          <w:i/>
+          <w:iCs/>
+          <w:szCs w:val="20"/>
+          <w:lang w:val="en-US"/>
+        </w:rPr>
+        <w:t xml:space="preserve">= </w:t>
+      </w:r>
+      <w:r>
+        <w:rPr>
+          <w:rFonts w:eastAsia="Times New Roman" w:cstheme="minorHAnsi"/>
+          <w:iCs/>
+          <w:szCs w:val="20"/>
+          <w:lang w:val="en-US"/>
+        </w:rPr>
+        <w:t>1024</w:t>
+      </w:r>
+      <w:r>
+        <w:rPr>
+          <w:rFonts w:eastAsia="Times New Roman" w:cstheme="minorHAnsi"/>
+          <w:i/>
+          <w:iCs/>
+          <w:szCs w:val="20"/>
+          <w:lang w:val="en-US"/>
+        </w:rPr>
+        <w:t>;</w:t>
+      </w:r>
+      <w:r>
+        <w:rPr>
+          <w:rFonts w:eastAsia="Times New Roman" w:cstheme="minorHAnsi"/>
+          <w:iCs/>
+          <w:szCs w:val="20"/>
+          <w:lang w:val="en-US"/>
+        </w:rPr>
+        <w:t xml:space="preserve"> - </w:t>
+      </w:r>
+      <w:r>
+        <w:rPr>
+          <w:rFonts w:eastAsia="Times New Roman" w:cstheme="minorHAnsi"/>
+          <w:iCs/>
+          <w:szCs w:val="20"/>
+          <w:lang w:val="en-US"/>
+        </w:rPr>
+        <w:t>veli</w:t>
+      </w:r>
+      <w:r>
+        <w:rPr>
+          <w:rFonts w:eastAsia="Times New Roman" w:cstheme="minorHAnsi"/>
+          <w:iCs/>
+          <w:szCs w:val="20"/>
+          <w:lang w:val="sr-Latn-RS"/>
+        </w:rPr>
+        <w:t>čine keševa prvog nivoa su 1KB (za instrukcije i podatke).</w:t>
+      </w:r>
+    </w:p>
+    <w:p>
+      <w:pPr>
+        <w:pStyle w:val="ListParagraph"/>
+        <w:numPr>
+          <w:ilvl w:val="0"/>
+          <w:numId w:val="1"/>
+        </w:numPr>
+        <w:spacing w:before="60"/>
+        <w:rPr>
+          <w:rFonts w:eastAsia="Times New Roman" w:cstheme="minorHAnsi"/>
+          <w:iCs/>
+          <w:szCs w:val="20"/>
+          <w:lang w:val="sr-Latn-CS"/>
+        </w:rPr>
+      </w:pPr>
+      <w:r>
+        <w:rPr>
+          <w:rFonts w:eastAsia="Times New Roman" w:cstheme="minorHAnsi"/>
+          <w:i/>
+          <w:iCs/>
+          <w:szCs w:val="20"/>
+          <w:lang w:val="en-US"/>
+        </w:rPr>
+        <w:t xml:space="preserve">LVL2_CACHE_SIZE = </w:t>
+      </w:r>
+      <w:r>
+        <w:rPr>
+          <w:rFonts w:eastAsia="Times New Roman" w:cstheme="minorHAnsi"/>
+          <w:iCs/>
+          <w:szCs w:val="20"/>
+          <w:lang w:val="en-US"/>
+        </w:rPr>
+        <w:t>4096</w:t>
+      </w:r>
+      <w:r>
+        <w:rPr>
+          <w:rFonts w:eastAsia="Times New Roman" w:cstheme="minorHAnsi"/>
+          <w:i/>
+          <w:iCs/>
+          <w:szCs w:val="20"/>
+          <w:lang w:val="en-US"/>
+        </w:rPr>
+        <w:t>;</w:t>
+      </w:r>
+      <w:r>
+        <w:rPr>
+          <w:rFonts w:eastAsia="Times New Roman" w:cstheme="minorHAnsi"/>
+          <w:iCs/>
+          <w:szCs w:val="20"/>
+          <w:lang w:val="en-US"/>
+        </w:rPr>
+        <w:t xml:space="preserve"> - </w:t>
+      </w:r>
+      <w:r>
+        <w:rPr>
+          <w:rFonts w:eastAsia="Times New Roman" w:cstheme="minorHAnsi"/>
+          <w:iCs/>
+          <w:szCs w:val="20"/>
+          <w:lang w:val="en-US"/>
+        </w:rPr>
+        <w:t>veličina svakog smera u drugom nivou keša je 4KB.</w:t>
+      </w:r>
+    </w:p>
+    <w:p>
+      <w:pPr>
+        <w:pStyle w:val="ListParagraph"/>
+        <w:numPr>
+          <w:ilvl w:val="0"/>
+          <w:numId w:val="1"/>
+        </w:numPr>
+        <w:spacing w:before="60"/>
+        <w:rPr>
+          <w:rFonts w:eastAsia="Times New Roman" w:cstheme="minorHAnsi"/>
+          <w:iCs/>
+          <w:szCs w:val="20"/>
+          <w:lang w:val="sr-Latn-CS"/>
+        </w:rPr>
+      </w:pPr>
+      <w:r>
+        <w:rPr>
+          <w:rFonts w:eastAsia="Times New Roman" w:cstheme="minorHAnsi"/>
+          <w:i/>
+          <w:iCs/>
+          <w:szCs w:val="20"/>
+          <w:lang w:val="en-US"/>
+        </w:rPr>
+        <w:t xml:space="preserve">ASOCIATIVITY = </w:t>
+      </w:r>
+      <w:r>
+        <w:rPr>
+          <w:rFonts w:eastAsia="Times New Roman" w:cstheme="minorHAnsi"/>
+          <w:iCs/>
+          <w:szCs w:val="20"/>
+          <w:lang w:val="en-US"/>
+        </w:rPr>
+        <w:t>4</w:t>
+      </w:r>
+      <w:r>
+        <w:rPr>
+          <w:rFonts w:eastAsia="Times New Roman" w:cstheme="minorHAnsi"/>
+          <w:iCs/>
+          <w:szCs w:val="20"/>
+          <w:lang w:val="en-US"/>
+        </w:rPr>
+        <w:t xml:space="preserve">; - </w:t>
+      </w:r>
+      <w:r>
+        <w:rPr>
+          <w:rFonts w:eastAsia="Times New Roman" w:cstheme="minorHAnsi"/>
+          <w:iCs/>
+          <w:szCs w:val="20"/>
+          <w:lang w:val="sr-Latn-RS"/>
+        </w:rPr>
+        <w:t>drug</w:t>
+      </w:r>
+      <w:r>
+        <w:rPr>
+          <w:rFonts w:eastAsia="Times New Roman" w:cstheme="minorHAnsi"/>
+          <w:iCs/>
+          <w:szCs w:val="20"/>
+          <w:lang w:val="sr-Latn-RS"/>
+        </w:rPr>
+        <w:t>i</w:t>
+      </w:r>
+      <w:r>
+        <w:rPr>
+          <w:rFonts w:eastAsia="Times New Roman" w:cstheme="minorHAnsi"/>
+          <w:iCs/>
+          <w:szCs w:val="20"/>
+          <w:lang w:val="sr-Latn-RS"/>
+        </w:rPr>
+        <w:t xml:space="preserve"> nivo </w:t>
+      </w:r>
+      <w:r>
+        <w:rPr>
+          <w:rFonts w:eastAsia="Times New Roman" w:cstheme="minorHAnsi"/>
+          <w:iCs/>
+          <w:szCs w:val="20"/>
+          <w:lang w:val="sr-Latn-RS"/>
+        </w:rPr>
+        <w:t>poseduje četri smera u</w:t>
+      </w:r>
+      <w:r>
+        <w:rPr>
+          <w:rFonts w:eastAsia="Times New Roman" w:cstheme="minorHAnsi"/>
+          <w:iCs/>
+          <w:szCs w:val="20"/>
+          <w:lang w:val="sr-Latn-RS"/>
+        </w:rPr>
+        <w:t xml:space="preserve"> set asocijativan</w:t>
+      </w:r>
+      <w:r>
+        <w:rPr>
+          <w:rFonts w:eastAsia="Times New Roman" w:cstheme="minorHAnsi"/>
+          <w:iCs/>
+          <w:szCs w:val="20"/>
+          <w:lang w:val="sr-Latn-RS"/>
+        </w:rPr>
+        <w:t>om</w:t>
+      </w:r>
+      <w:r>
+        <w:rPr>
+          <w:rFonts w:eastAsia="Times New Roman" w:cstheme="minorHAnsi"/>
+          <w:iCs/>
+          <w:szCs w:val="20"/>
+          <w:lang w:val="sr-Latn-RS"/>
+        </w:rPr>
+        <w:t xml:space="preserve"> keš</w:t>
+      </w:r>
+      <w:r>
+        <w:rPr>
+          <w:rFonts w:eastAsia="Times New Roman" w:cstheme="minorHAnsi"/>
+          <w:iCs/>
+          <w:szCs w:val="20"/>
+          <w:lang w:val="sr-Latn-RS"/>
+        </w:rPr>
+        <w:t>u</w:t>
+      </w:r>
+      <w:r>
+        <w:rPr>
+          <w:rFonts w:eastAsia="Times New Roman" w:cstheme="minorHAnsi"/>
+          <w:iCs/>
+          <w:szCs w:val="20"/>
+          <w:lang w:val="sr-Latn-RS"/>
+        </w:rPr>
+        <w:t>.</w:t>
+      </w:r>
+    </w:p>
+    <w:p>
+      <w:pPr>
+        <w:pStyle w:val="ListParagraph"/>
+        <w:numPr>
+          <w:ilvl w:val="0"/>
+          <w:numId w:val="1"/>
+        </w:numPr>
+        <w:spacing w:before="60"/>
+        <w:rPr>
+          <w:rFonts w:eastAsia="Times New Roman" w:cstheme="minorHAnsi"/>
+          <w:iCs/>
+          <w:szCs w:val="20"/>
+          <w:lang w:val="sr-Latn-CS"/>
+        </w:rPr>
+      </w:pPr>
+      <w:r>
+        <w:rPr>
+          <w:rFonts w:eastAsia="Times New Roman" w:cstheme="minorHAnsi"/>
+          <w:i/>
+          <w:iCs/>
+          <w:szCs w:val="20"/>
+          <w:lang w:val="sr-Latn-CS"/>
+        </w:rPr>
+        <w:t>TS_</w:t>
+      </w:r>
+      <w:r>
+        <w:rPr>
+          <w:rFonts w:eastAsia="Times New Roman" w:cstheme="minorHAnsi"/>
+          <w:i/>
+          <w:iCs/>
+          <w:szCs w:val="20"/>
+          <w:lang w:val="sr-Latn-CS"/>
+        </w:rPr>
+        <w:t>BRAM_TYPE</w:t>
+      </w:r>
+      <w:r>
+        <w:rPr>
+          <w:rFonts w:eastAsia="Times New Roman" w:cstheme="minorHAnsi"/>
+          <w:i/>
+          <w:iCs/>
+          <w:szCs w:val="20"/>
+          <w:lang w:val="sr-Cyrl-RS"/>
+        </w:rPr>
+        <w:t xml:space="preserve"> </w:t>
+      </w:r>
+      <w:r>
+        <w:rPr>
+          <w:rFonts w:eastAsia="Times New Roman" w:cstheme="minorHAnsi"/>
+          <w:i/>
+          <w:iCs/>
+          <w:szCs w:val="20"/>
+          <w:lang w:val="en-US"/>
+        </w:rPr>
+        <w:t>= HIGH_PERFORMANCE;</w:t>
+      </w:r>
+      <w:r>
+        <w:rPr>
+          <w:rFonts w:eastAsia="Times New Roman" w:cstheme="minorHAnsi"/>
+          <w:iCs/>
+          <w:szCs w:val="20"/>
+          <w:lang w:val="en-US"/>
+        </w:rPr>
+        <w:t xml:space="preserve"> - koristi se dodatan izlazni registar u memorijama za </w:t>
+      </w:r>
+      <w:r>
+        <w:rPr>
+          <w:rFonts w:eastAsia="Times New Roman" w:cstheme="minorHAnsi"/>
+          <w:iCs/>
+          <w:szCs w:val="20"/>
+          <w:lang w:val="sr-Latn-RS"/>
+        </w:rPr>
+        <w:t>čuvanje tagova drugog nivoa</w:t>
+      </w:r>
+      <w:r>
+        <w:rPr>
+          <w:rFonts w:eastAsia="Times New Roman" w:cstheme="minorHAnsi"/>
+          <w:iCs/>
+          <w:szCs w:val="20"/>
+          <w:lang w:val="sr-Latn-RS"/>
+        </w:rPr>
+        <w:t>.</w:t>
+      </w:r>
+    </w:p>
+    <w:p>
+      <w:pPr>
+        <w:spacing w:before="60"/>
+      </w:pPr>
+      <w:r>
         <w:t xml:space="preserve">Frekvencija rada sistema je podešena </w:t>
       </w:r>
       <w:proofErr w:type="gramStart"/>
@@ -7147,6 +7387,9 @@
         <w:t xml:space="preserve"> (</w:t>
       </w:r>
       <w:r>
+        <w:t xml:space="preserve">eng. </w:t>
+      </w:r>
+      <w:r>
         <w:rPr>
           <w:i/>
         </w:rPr>
@@ -7563,7 +7806,7 @@
           <w:iCs/>
           <w:szCs w:val="20"/>
         </w:rPr>
-        <w:t xml:space="preserve">Distribuirani (LUT) RAM može da obezbedi prvi nivo keša malog kapaciteta </w:t>
+        <w:t xml:space="preserve">Distribuirani RAM može da obezbedi prvi nivo keša malog kapaciteta </w:t>
       </w:r>
       <w:proofErr w:type="gramStart"/>
       <w:r>
@@ -9327,18 +9570,7 @@
           <w:szCs w:val="20"/>
           <w:lang w:val="en-US"/>
         </w:rPr>
-        <w:t>Bell, “An Investigation of Alternative Cache Organi</w:t>
-      </w:r>
-      <w:bookmarkStart w:id="0" w:name="_GoBack"/>
-      <w:bookmarkEnd w:id="0"/>
-      <w:r>
-        <w:rPr>
-          <w:rFonts w:ascii="Times New Roman" w:eastAsia="Times New Roman" w:hAnsi="Times New Roman" w:cs="Times New Roman"/>
-          <w:iCs/>
-          <w:szCs w:val="20"/>
-          <w:lang w:val="en-US"/>
-        </w:rPr>
-        <w:t>zations”</w:t>
+        <w:t>Bell, “An Investigation of Alternative Cache Organizations”</w:t>
       </w:r>
       <w:r>
         <w:rPr>
@@ -12194,7 +12426,7 @@
 </file>
 
 <file path=customXml/itemProps1.xml><?xml version="1.0" encoding="utf-8"?>
-<ds:datastoreItem xmlns:ds="http://schemas.openxmlformats.org/officeDocument/2006/customXml" ds:itemID="{065CDC67-4F6D-4DE1-96A3-5E5EEB7190B7}">
+<ds:datastoreItem xmlns:ds="http://schemas.openxmlformats.org/officeDocument/2006/customXml" ds:itemID="{66C0C6FF-415A-404D-A66F-03E7B63F81DC}">
   <ds:schemaRefs>
     <ds:schemaRef ds:uri="http://schemas.openxmlformats.org/officeDocument/2006/bibliography"/>
   </ds:schemaRefs>

</xml_diff>

<commit_message>
Master rev2.6: Zbornik fin
</commit_message>
<xml_diff>
--- a/documentation/Zbornik_Đorđe_Mišeljić.docx
+++ b/documentation/Zbornik_Đorđe_Mišeljić.docx
@@ -1174,7 +1174,47 @@
           <w:szCs w:val="20"/>
           <w:lang w:val="sr-Latn-CS"/>
         </w:rPr>
-        <w:t xml:space="preserve">t, while the second level is n-way set associative and unified. The model is parametrized, so user </w:t>
+        <w:t xml:space="preserve">t, while the second level is </w:t>
+      </w:r>
+      <w:r>
+        <w:rPr>
+          <w:rFonts w:ascii="Times New Roman" w:eastAsia="Times New Roman" w:hAnsi="Times New Roman" w:cs="Times New Roman"/>
+          <w:i/>
+          <w:iCs/>
+          <w:szCs w:val="20"/>
+          <w:lang w:val="sr-Latn-CS"/>
+        </w:rPr>
+        <w:t>N</w:t>
+      </w:r>
+      <w:r>
+        <w:rPr>
+          <w:rFonts w:ascii="Times New Roman" w:eastAsia="Times New Roman" w:hAnsi="Times New Roman" w:cs="Times New Roman"/>
+          <w:i/>
+          <w:iCs/>
+          <w:szCs w:val="20"/>
+          <w:lang w:val="sr-Latn-CS"/>
+        </w:rPr>
+        <w:t xml:space="preserve">-way set associative and unified. The model is parametrized, so </w:t>
+      </w:r>
+      <w:r>
+        <w:rPr>
+          <w:rFonts w:ascii="Times New Roman" w:eastAsia="Times New Roman" w:hAnsi="Times New Roman" w:cs="Times New Roman"/>
+          <w:i/>
+          <w:iCs/>
+          <w:szCs w:val="20"/>
+          <w:lang w:val="sr-Latn-CS"/>
+        </w:rPr>
+        <w:t xml:space="preserve">the </w:t>
+      </w:r>
+      <w:r>
+        <w:rPr>
+          <w:rFonts w:ascii="Times New Roman" w:eastAsia="Times New Roman" w:hAnsi="Times New Roman" w:cs="Times New Roman"/>
+          <w:i/>
+          <w:iCs/>
+          <w:szCs w:val="20"/>
+          <w:lang w:val="sr-Latn-CS"/>
+        </w:rPr>
+        <w:t xml:space="preserve">user </w:t>
       </w:r>
       <w:r>
         <w:rPr>
@@ -1632,7 +1672,19 @@
         <w:rPr>
           <w:i/>
         </w:rPr>
-        <w:t>Feild Programmable Gate Array</w:t>
+        <w:t>F</w:t>
+      </w:r>
+      <w:r>
+        <w:rPr>
+          <w:i/>
+        </w:rPr>
+        <w:t>ie</w:t>
+      </w:r>
+      <w:r>
+        <w:rPr>
+          <w:i/>
+        </w:rPr>
+        <w:t>ld Programmable Gate Array</w:t>
       </w:r>
       <w:r>
         <w:t>) uređaji.</w:t>
@@ -1655,18 +1707,7 @@
           <w:szCs w:val="20"/>
           <w:lang w:val="sr-Latn-CS"/>
         </w:rPr>
-        <w:t>___________________________</w:t>
-      </w:r>
-      <w:bookmarkStart w:id="0" w:name="_GoBack"/>
-      <w:bookmarkEnd w:id="0"/>
-      <w:r>
-        <w:rPr>
-          <w:rFonts w:ascii="Times New Roman" w:eastAsia="Times New Roman" w:hAnsi="Times New Roman" w:cs="Times New Roman"/>
-          <w:iCs/>
-          <w:szCs w:val="20"/>
-          <w:lang w:val="sr-Latn-CS"/>
-        </w:rPr>
-        <w:t>___________________</w:t>
+        <w:t>______________________________________________</w:t>
       </w:r>
       <w:r>
         <w:rPr>
@@ -5315,7 +5356,7 @@
     <w:tbl>
       <w:tblPr>
         <w:tblStyle w:val="TableGrid"/>
-        <w:tblpPr w:leftFromText="180" w:rightFromText="180" w:vertAnchor="page" w:horzAnchor="margin" w:tblpXSpec="right" w:tblpY="9524"/>
+        <w:tblpPr w:leftFromText="180" w:rightFromText="180" w:vertAnchor="page" w:horzAnchor="margin" w:tblpXSpec="right" w:tblpY="9493"/>
         <w:tblW w:w="0" w:type="auto"/>
         <w:tblLook w:val="04A0" w:firstRow="1" w:lastRow="0" w:firstColumn="1" w:lastColumn="0" w:noHBand="0" w:noVBand="1"/>
       </w:tblPr>
@@ -6279,20 +6320,38 @@
         <w:t xml:space="preserve"> interfejsi. </w:t>
       </w:r>
       <w:r>
+        <w:t>32-bitni RISC-V</w:t>
+      </w:r>
+      <w:r>
+        <w:t xml:space="preserve"> processor</w:t>
+      </w:r>
+      <w:r>
+        <w:t xml:space="preserve"> koji podr</w:t>
+      </w:r>
+      <w:r>
+        <w:rPr>
+          <w:lang w:val="sr-Latn-RS"/>
+        </w:rPr>
+        <w:t xml:space="preserve">žava osnovni set </w:t>
+      </w:r>
+      <w:r>
+        <w:rPr>
+          <w:lang w:val="sr-Latn-RS"/>
+        </w:rPr>
         <w:lastRenderedPageBreak/>
-        <w:t>32-bitni RISC-V</w:t>
-      </w:r>
-      <w:r>
-        <w:t xml:space="preserve"> processor</w:t>
-      </w:r>
-      <w:r>
-        <w:t xml:space="preserve"> koji podr</w:t>
+        <w:t>instrukcija</w:t>
       </w:r>
       <w:r>
         <w:rPr>
           <w:lang w:val="sr-Latn-RS"/>
         </w:rPr>
-        <w:t>žava osnovni set instrukcija RV32I,</w:t>
+        <w:t xml:space="preserve"> za manipulaciju celobrojnim vrednostima</w:t>
+      </w:r>
+      <w:r>
+        <w:rPr>
+          <w:lang w:val="sr-Latn-RS"/>
+        </w:rPr>
+        <w:t xml:space="preserve"> RV32I,</w:t>
       </w:r>
       <w:r>
         <w:t xml:space="preserve"> </w:t>
@@ -6306,7 +6365,12 @@
       </w:r>
       <w:proofErr w:type="gramEnd"/>
       <w:r>
-        <w:t xml:space="preserve"> opisanim podsistemom za </w:t>
+        <w:t xml:space="preserve"> opisanim podsi</w:t>
+      </w:r>
+      <w:bookmarkStart w:id="0" w:name="_GoBack"/>
+      <w:bookmarkEnd w:id="0"/>
+      <w:r>
+        <w:t xml:space="preserve">stemom za </w:t>
       </w:r>
       <w:r>
         <w:t xml:space="preserve">keširanje </w:t>
@@ -12426,7 +12490,7 @@
 </file>
 
 <file path=customXml/itemProps1.xml><?xml version="1.0" encoding="utf-8"?>
-<ds:datastoreItem xmlns:ds="http://schemas.openxmlformats.org/officeDocument/2006/customXml" ds:itemID="{66C0C6FF-415A-404D-A66F-03E7B63F81DC}">
+<ds:datastoreItem xmlns:ds="http://schemas.openxmlformats.org/officeDocument/2006/customXml" ds:itemID="{B6A467A1-C96D-4B78-B679-F4BC4DF10151}">
   <ds:schemaRefs>
     <ds:schemaRef ds:uri="http://schemas.openxmlformats.org/officeDocument/2006/bibliography"/>
   </ds:schemaRefs>

</xml_diff>